<commit_message>
paginng , filtering data usig react
</commit_message>
<xml_diff>
--- a/src/assets/New Microsoft Word Document.docx
+++ b/src/assets/New Microsoft Word Document.docx
@@ -1,6 +1,6 @@
 
 <file path=word/document.xml><?xml version="1.0" encoding="utf-8"?>
-<w:document xmlns:wpc="http://schemas.microsoft.com/office/word/2010/wordprocessingCanvas" xmlns:mc="http://schemas.openxmlformats.org/markup-compatibility/2006" xmlns:o="urn:schemas-microsoft-com:office:office" xmlns:r="http://schemas.openxmlformats.org/officeDocument/2006/relationships" xmlns:m="http://schemas.openxmlformats.org/officeDocument/2006/math" xmlns:v="urn:schemas-microsoft-com:vml" xmlns:wp14="http://schemas.microsoft.com/office/word/2010/wordprocessingDrawing" xmlns:wp="http://schemas.openxmlformats.org/drawingml/2006/wordprocessingDrawing" xmlns:w10="urn:schemas-microsoft-com:office:word" xmlns:w="http://schemas.openxmlformats.org/wordprocessingml/2006/main" xmlns:w14="http://schemas.microsoft.com/office/word/2010/wordml" xmlns:w15="http://schemas.microsoft.com/office/word/2012/wordml" xmlns:wpg="http://schemas.microsoft.com/office/word/2010/wordprocessingGroup" xmlns:wpi="http://schemas.microsoft.com/office/word/2010/wordprocessingInk" xmlns:wne="http://schemas.microsoft.com/office/word/2006/wordml" xmlns:wps="http://schemas.microsoft.com/office/word/2010/wordprocessingShape" mc:Ignorable="w14 w15 wp14">
+<w:document xmlns:wpc="http://schemas.microsoft.com/office/word/2010/wordprocessingCanvas" xmlns:mc="http://schemas.openxmlformats.org/markup-compatibility/2006" xmlns:o="urn:schemas-microsoft-com:office:office" xmlns:r="http://schemas.openxmlformats.org/officeDocument/2006/relationships" xmlns:m="http://schemas.openxmlformats.org/officeDocument/2006/math" xmlns:v="urn:schemas-microsoft-com:vml" xmlns:wp14="http://schemas.microsoft.com/office/word/2010/wordprocessingDrawing" xmlns:wp="http://schemas.openxmlformats.org/drawingml/2006/wordprocessingDrawing" xmlns:w10="urn:schemas-microsoft-com:office:word" xmlns:w="http://schemas.openxmlformats.org/wordprocessingml/2006/main" xmlns:w14="http://schemas.microsoft.com/office/word/2010/wordml" xmlns:wpg="http://schemas.microsoft.com/office/word/2010/wordprocessingGroup" xmlns:wpi="http://schemas.microsoft.com/office/word/2010/wordprocessingInk" xmlns:wne="http://schemas.microsoft.com/office/word/2006/wordml" xmlns:wps="http://schemas.microsoft.com/office/word/2010/wordprocessingShape" mc:Ignorable="w14 wp14">
   <w:body>
     <w:p>
       <w:pPr>
@@ -604,7 +604,31 @@
           <w:highlight w:val="yellow"/>
           <w:shd w:val="clear" w:color="auto" w:fill="F9F9F9"/>
         </w:rPr>
-        <w:t>5- Custom Configs (3:11)</w:t>
+        <w:t xml:space="preserve">5- Custom </w:t>
+      </w:r>
+      <w:proofErr w:type="spellStart"/>
+      <w:r>
+        <w:rPr>
+          <w:rFonts w:ascii="MS UI Gothic" w:eastAsia="MS UI Gothic" w:hAnsi="MS UI Gothic" w:cs="Times New Roman"/>
+          <w:color w:val="333333"/>
+          <w:sz w:val="32"/>
+          <w:szCs w:val="32"/>
+          <w:highlight w:val="yellow"/>
+          <w:shd w:val="clear" w:color="auto" w:fill="F9F9F9"/>
+        </w:rPr>
+        <w:t>Configs</w:t>
+      </w:r>
+      <w:proofErr w:type="spellEnd"/>
+      <w:r>
+        <w:rPr>
+          <w:rFonts w:ascii="MS UI Gothic" w:eastAsia="MS UI Gothic" w:hAnsi="MS UI Gothic" w:cs="Times New Roman"/>
+          <w:color w:val="333333"/>
+          <w:sz w:val="32"/>
+          <w:szCs w:val="32"/>
+          <w:highlight w:val="yellow"/>
+          <w:shd w:val="clear" w:color="auto" w:fill="F9F9F9"/>
+        </w:rPr>
+        <w:t xml:space="preserve"> (3:11)</w:t>
       </w:r>
       <w:r>
         <w:rPr>
@@ -967,15 +991,29 @@
           <w:szCs w:val="32"/>
         </w:rPr>
       </w:pPr>
-      <w:r>
-        <w:rPr>
-          <w:rFonts w:ascii="MS UI Gothic" w:eastAsia="MS UI Gothic" w:hAnsi="MS UI Gothic" w:cs="Times New Roman"/>
-          <w:color w:val="333333"/>
-          <w:sz w:val="32"/>
-          <w:szCs w:val="32"/>
-          <w:shd w:val="clear" w:color="auto" w:fill="F9F9F9"/>
-        </w:rPr>
-        <w:t>Redux?</w:t>
+      <w:proofErr w:type="spellStart"/>
+      <w:proofErr w:type="gramStart"/>
+      <w:r>
+        <w:rPr>
+          <w:rFonts w:ascii="MS UI Gothic" w:eastAsia="MS UI Gothic" w:hAnsi="MS UI Gothic" w:cs="Times New Roman"/>
+          <w:color w:val="333333"/>
+          <w:sz w:val="32"/>
+          <w:szCs w:val="32"/>
+          <w:shd w:val="clear" w:color="auto" w:fill="F9F9F9"/>
+        </w:rPr>
+        <w:t>Redux</w:t>
+      </w:r>
+      <w:proofErr w:type="spellEnd"/>
+      <w:proofErr w:type="gramEnd"/>
+      <w:r>
+        <w:rPr>
+          <w:rFonts w:ascii="MS UI Gothic" w:eastAsia="MS UI Gothic" w:hAnsi="MS UI Gothic" w:cs="Times New Roman"/>
+          <w:color w:val="333333"/>
+          <w:sz w:val="32"/>
+          <w:szCs w:val="32"/>
+          <w:shd w:val="clear" w:color="auto" w:fill="F9F9F9"/>
+        </w:rPr>
+        <w:t>?</w:t>
       </w:r>
       <w:r>
         <w:rPr>
@@ -1234,7 +1272,95 @@
           <w:szCs w:val="32"/>
           <w:shd w:val="clear" w:color="auto" w:fill="F9F9F9"/>
         </w:rPr>
-        <w:t>2- Let vs Var vs Const (3:52)</w:t>
+        <w:t xml:space="preserve">2- Let </w:t>
+      </w:r>
+      <w:proofErr w:type="spellStart"/>
+      <w:r>
+        <w:rPr>
+          <w:rFonts w:ascii="MS UI Gothic" w:eastAsia="MS UI Gothic" w:hAnsi="MS UI Gothic" w:cs="Times New Roman"/>
+          <w:color w:val="333333"/>
+          <w:sz w:val="32"/>
+          <w:szCs w:val="32"/>
+          <w:shd w:val="clear" w:color="auto" w:fill="F9F9F9"/>
+        </w:rPr>
+        <w:t>vs</w:t>
+      </w:r>
+      <w:proofErr w:type="spellEnd"/>
+      <w:r>
+        <w:rPr>
+          <w:rFonts w:ascii="MS UI Gothic" w:eastAsia="MS UI Gothic" w:hAnsi="MS UI Gothic" w:cs="Times New Roman"/>
+          <w:color w:val="333333"/>
+          <w:sz w:val="32"/>
+          <w:szCs w:val="32"/>
+          <w:shd w:val="clear" w:color="auto" w:fill="F9F9F9"/>
+        </w:rPr>
+        <w:t xml:space="preserve"> </w:t>
+      </w:r>
+      <w:proofErr w:type="spellStart"/>
+      <w:r>
+        <w:rPr>
+          <w:rFonts w:ascii="MS UI Gothic" w:eastAsia="MS UI Gothic" w:hAnsi="MS UI Gothic" w:cs="Times New Roman"/>
+          <w:color w:val="333333"/>
+          <w:sz w:val="32"/>
+          <w:szCs w:val="32"/>
+          <w:shd w:val="clear" w:color="auto" w:fill="F9F9F9"/>
+        </w:rPr>
+        <w:t>Var</w:t>
+      </w:r>
+      <w:proofErr w:type="spellEnd"/>
+      <w:r>
+        <w:rPr>
+          <w:rFonts w:ascii="MS UI Gothic" w:eastAsia="MS UI Gothic" w:hAnsi="MS UI Gothic" w:cs="Times New Roman"/>
+          <w:color w:val="333333"/>
+          <w:sz w:val="32"/>
+          <w:szCs w:val="32"/>
+          <w:shd w:val="clear" w:color="auto" w:fill="F9F9F9"/>
+        </w:rPr>
+        <w:t xml:space="preserve"> </w:t>
+      </w:r>
+      <w:proofErr w:type="spellStart"/>
+      <w:r>
+        <w:rPr>
+          <w:rFonts w:ascii="MS UI Gothic" w:eastAsia="MS UI Gothic" w:hAnsi="MS UI Gothic" w:cs="Times New Roman"/>
+          <w:color w:val="333333"/>
+          <w:sz w:val="32"/>
+          <w:szCs w:val="32"/>
+          <w:shd w:val="clear" w:color="auto" w:fill="F9F9F9"/>
+        </w:rPr>
+        <w:t>vs</w:t>
+      </w:r>
+      <w:proofErr w:type="spellEnd"/>
+      <w:r>
+        <w:rPr>
+          <w:rFonts w:ascii="MS UI Gothic" w:eastAsia="MS UI Gothic" w:hAnsi="MS UI Gothic" w:cs="Times New Roman"/>
+          <w:color w:val="333333"/>
+          <w:sz w:val="32"/>
+          <w:szCs w:val="32"/>
+          <w:shd w:val="clear" w:color="auto" w:fill="F9F9F9"/>
+        </w:rPr>
+        <w:t xml:space="preserve"> </w:t>
+      </w:r>
+      <w:proofErr w:type="spellStart"/>
+      <w:r>
+        <w:rPr>
+          <w:rFonts w:ascii="MS UI Gothic" w:eastAsia="MS UI Gothic" w:hAnsi="MS UI Gothic" w:cs="Times New Roman"/>
+          <w:color w:val="333333"/>
+          <w:sz w:val="32"/>
+          <w:szCs w:val="32"/>
+          <w:shd w:val="clear" w:color="auto" w:fill="F9F9F9"/>
+        </w:rPr>
+        <w:t>Const</w:t>
+      </w:r>
+      <w:proofErr w:type="spellEnd"/>
+      <w:r>
+        <w:rPr>
+          <w:rFonts w:ascii="MS UI Gothic" w:eastAsia="MS UI Gothic" w:hAnsi="MS UI Gothic" w:cs="Times New Roman"/>
+          <w:color w:val="333333"/>
+          <w:sz w:val="32"/>
+          <w:szCs w:val="32"/>
+          <w:shd w:val="clear" w:color="auto" w:fill="F9F9F9"/>
+        </w:rPr>
+        <w:t xml:space="preserve"> (3:52)</w:t>
       </w:r>
       <w:r>
         <w:rPr>
@@ -1937,7 +2063,29 @@
           <w:szCs w:val="32"/>
           <w:shd w:val="clear" w:color="auto" w:fill="F9F9F9"/>
         </w:rPr>
-        <w:t>8- Array.map Method (3:36)</w:t>
+        <w:t xml:space="preserve">8- </w:t>
+      </w:r>
+      <w:proofErr w:type="spellStart"/>
+      <w:r>
+        <w:rPr>
+          <w:rFonts w:ascii="MS UI Gothic" w:eastAsia="MS UI Gothic" w:hAnsi="MS UI Gothic" w:cs="Times New Roman"/>
+          <w:color w:val="333333"/>
+          <w:sz w:val="32"/>
+          <w:szCs w:val="32"/>
+          <w:shd w:val="clear" w:color="auto" w:fill="F9F9F9"/>
+        </w:rPr>
+        <w:t>Array.map</w:t>
+      </w:r>
+      <w:proofErr w:type="spellEnd"/>
+      <w:r>
+        <w:rPr>
+          <w:rFonts w:ascii="MS UI Gothic" w:eastAsia="MS UI Gothic" w:hAnsi="MS UI Gothic" w:cs="Times New Roman"/>
+          <w:color w:val="333333"/>
+          <w:sz w:val="32"/>
+          <w:szCs w:val="32"/>
+          <w:shd w:val="clear" w:color="auto" w:fill="F9F9F9"/>
+        </w:rPr>
+        <w:t xml:space="preserve"> Method (3:36)</w:t>
       </w:r>
       <w:r>
         <w:rPr>
@@ -2054,7 +2202,29 @@
           <w:szCs w:val="32"/>
           <w:shd w:val="clear" w:color="auto" w:fill="F9F9F9"/>
         </w:rPr>
-        <w:t>9- Object Destructuring (2:29)</w:t>
+        <w:t xml:space="preserve">9- Object </w:t>
+      </w:r>
+      <w:proofErr w:type="spellStart"/>
+      <w:r>
+        <w:rPr>
+          <w:rFonts w:ascii="MS UI Gothic" w:eastAsia="MS UI Gothic" w:hAnsi="MS UI Gothic" w:cs="Times New Roman"/>
+          <w:color w:val="333333"/>
+          <w:sz w:val="32"/>
+          <w:szCs w:val="32"/>
+          <w:shd w:val="clear" w:color="auto" w:fill="F9F9F9"/>
+        </w:rPr>
+        <w:t>Destructuring</w:t>
+      </w:r>
+      <w:proofErr w:type="spellEnd"/>
+      <w:r>
+        <w:rPr>
+          <w:rFonts w:ascii="MS UI Gothic" w:eastAsia="MS UI Gothic" w:hAnsi="MS UI Gothic" w:cs="Times New Roman"/>
+          <w:color w:val="333333"/>
+          <w:sz w:val="32"/>
+          <w:szCs w:val="32"/>
+          <w:shd w:val="clear" w:color="auto" w:fill="F9F9F9"/>
+        </w:rPr>
+        <w:t xml:space="preserve"> (2:29)</w:t>
       </w:r>
       <w:r>
         <w:rPr>
@@ -2444,7 +2614,6 @@
           <w:sz w:val="32"/>
           <w:szCs w:val="32"/>
         </w:rPr>
-        <w:lastRenderedPageBreak/>
         <w:fldChar w:fldCharType="begin"/>
       </w:r>
       <w:r>
@@ -3680,7 +3849,6 @@
           <w:highlight w:val="yellow"/>
           <w:shd w:val="clear" w:color="auto" w:fill="F9F9F9"/>
         </w:rPr>
-        <w:lastRenderedPageBreak/>
         <w:t>8 - Rendering Lists (3:58)</w:t>
       </w:r>
       <w:r>
@@ -4316,7 +4484,31 @@
           <w:highlight w:val="yellow"/>
           <w:shd w:val="clear" w:color="auto" w:fill="F9F9F9"/>
         </w:rPr>
-        <w:t>13- What Happens When State Changes (2:04)</w:t>
+        <w:t xml:space="preserve">13- What </w:t>
+      </w:r>
+      <w:proofErr w:type="gramStart"/>
+      <w:r>
+        <w:rPr>
+          <w:rFonts w:ascii="MS UI Gothic" w:eastAsia="MS UI Gothic" w:hAnsi="MS UI Gothic" w:cs="Times New Roman"/>
+          <w:color w:val="333333"/>
+          <w:sz w:val="32"/>
+          <w:szCs w:val="32"/>
+          <w:highlight w:val="yellow"/>
+          <w:shd w:val="clear" w:color="auto" w:fill="F9F9F9"/>
+        </w:rPr>
+        <w:t>Happen</w:t>
+      </w:r>
+      <w:proofErr w:type="gramEnd"/>
+      <w:r>
+        <w:rPr>
+          <w:rFonts w:ascii="MS UI Gothic" w:eastAsia="MS UI Gothic" w:hAnsi="MS UI Gothic" w:cs="Times New Roman"/>
+          <w:color w:val="333333"/>
+          <w:sz w:val="32"/>
+          <w:szCs w:val="32"/>
+          <w:highlight w:val="yellow"/>
+          <w:shd w:val="clear" w:color="auto" w:fill="F9F9F9"/>
+        </w:rPr>
+        <w:t>s When State Changes (2:04)</w:t>
       </w:r>
       <w:r>
         <w:rPr>
@@ -4570,7 +4762,55 @@
           <w:highlight w:val="yellow"/>
           <w:shd w:val="clear" w:color="auto" w:fill="F9F9F9"/>
         </w:rPr>
-        <w:t>15- Setting Up the Vidly Project (5:38)</w:t>
+        <w:t xml:space="preserve">15- Setting </w:t>
+      </w:r>
+      <w:proofErr w:type="gramStart"/>
+      <w:r>
+        <w:rPr>
+          <w:rFonts w:ascii="MS UI Gothic" w:eastAsia="MS UI Gothic" w:hAnsi="MS UI Gothic" w:cs="Times New Roman"/>
+          <w:color w:val="333333"/>
+          <w:sz w:val="32"/>
+          <w:szCs w:val="32"/>
+          <w:highlight w:val="yellow"/>
+          <w:shd w:val="clear" w:color="auto" w:fill="F9F9F9"/>
+        </w:rPr>
+        <w:t>U</w:t>
+      </w:r>
+      <w:proofErr w:type="gramEnd"/>
+      <w:r>
+        <w:rPr>
+          <w:rFonts w:ascii="MS UI Gothic" w:eastAsia="MS UI Gothic" w:hAnsi="MS UI Gothic" w:cs="Times New Roman"/>
+          <w:color w:val="333333"/>
+          <w:sz w:val="32"/>
+          <w:szCs w:val="32"/>
+          <w:highlight w:val="yellow"/>
+          <w:shd w:val="clear" w:color="auto" w:fill="F9F9F9"/>
+        </w:rPr>
+        <w:t xml:space="preserve">p the </w:t>
+      </w:r>
+      <w:proofErr w:type="spellStart"/>
+      <w:r>
+        <w:rPr>
+          <w:rFonts w:ascii="MS UI Gothic" w:eastAsia="MS UI Gothic" w:hAnsi="MS UI Gothic" w:cs="Times New Roman"/>
+          <w:color w:val="333333"/>
+          <w:sz w:val="32"/>
+          <w:szCs w:val="32"/>
+          <w:highlight w:val="yellow"/>
+          <w:shd w:val="clear" w:color="auto" w:fill="F9F9F9"/>
+        </w:rPr>
+        <w:t>Vidly</w:t>
+      </w:r>
+      <w:proofErr w:type="spellEnd"/>
+      <w:r>
+        <w:rPr>
+          <w:rFonts w:ascii="MS UI Gothic" w:eastAsia="MS UI Gothic" w:hAnsi="MS UI Gothic" w:cs="Times New Roman"/>
+          <w:color w:val="333333"/>
+          <w:sz w:val="32"/>
+          <w:szCs w:val="32"/>
+          <w:highlight w:val="yellow"/>
+          <w:shd w:val="clear" w:color="auto" w:fill="F9F9F9"/>
+        </w:rPr>
+        <w:t xml:space="preserve"> Project (5:38)</w:t>
       </w:r>
       <w:r>
         <w:rPr>
@@ -4960,7 +5200,6 @@
           <w:highlight w:val="yellow"/>
           <w:shd w:val="clear" w:color="auto" w:fill="F9F9F9"/>
         </w:rPr>
-        <w:lastRenderedPageBreak/>
         <w:t>18- Deleting a Movie (5:18)</w:t>
       </w:r>
       <w:r>
@@ -6001,7 +6240,31 @@
           <w:highlight w:val="yellow"/>
           <w:shd w:val="clear" w:color="auto" w:fill="F9F9F9"/>
         </w:rPr>
-        <w:t>6- Props vs State (2:24)</w:t>
+        <w:t xml:space="preserve">6- Props </w:t>
+      </w:r>
+      <w:proofErr w:type="spellStart"/>
+      <w:r>
+        <w:rPr>
+          <w:rFonts w:ascii="MS UI Gothic" w:eastAsia="MS UI Gothic" w:hAnsi="MS UI Gothic" w:cs="Times New Roman"/>
+          <w:color w:val="333333"/>
+          <w:sz w:val="32"/>
+          <w:szCs w:val="32"/>
+          <w:highlight w:val="yellow"/>
+          <w:shd w:val="clear" w:color="auto" w:fill="F9F9F9"/>
+        </w:rPr>
+        <w:t>vs</w:t>
+      </w:r>
+      <w:proofErr w:type="spellEnd"/>
+      <w:r>
+        <w:rPr>
+          <w:rFonts w:ascii="MS UI Gothic" w:eastAsia="MS UI Gothic" w:hAnsi="MS UI Gothic" w:cs="Times New Roman"/>
+          <w:color w:val="333333"/>
+          <w:sz w:val="32"/>
+          <w:szCs w:val="32"/>
+          <w:highlight w:val="yellow"/>
+          <w:shd w:val="clear" w:color="auto" w:fill="F9F9F9"/>
+        </w:rPr>
+        <w:t xml:space="preserve"> State (2:24)</w:t>
       </w:r>
       <w:r>
         <w:rPr>
@@ -6227,7 +6490,6 @@
           <w:highlight w:val="yellow"/>
           <w:shd w:val="clear" w:color="auto" w:fill="F9F9F9"/>
         </w:rPr>
-        <w:lastRenderedPageBreak/>
         <w:t>Start</w:t>
       </w:r>
     </w:p>
@@ -6762,7 +7024,31 @@
           <w:highlight w:val="yellow"/>
           <w:shd w:val="clear" w:color="auto" w:fill="F9F9F9"/>
         </w:rPr>
-        <w:t>12- Lifting the State Up (5:36)</w:t>
+        <w:t xml:space="preserve">12- Lifting the State </w:t>
+      </w:r>
+      <w:proofErr w:type="gramStart"/>
+      <w:r>
+        <w:rPr>
+          <w:rFonts w:ascii="MS UI Gothic" w:eastAsia="MS UI Gothic" w:hAnsi="MS UI Gothic" w:cs="Times New Roman"/>
+          <w:color w:val="333333"/>
+          <w:sz w:val="32"/>
+          <w:szCs w:val="32"/>
+          <w:highlight w:val="yellow"/>
+          <w:shd w:val="clear" w:color="auto" w:fill="F9F9F9"/>
+        </w:rPr>
+        <w:t>U</w:t>
+      </w:r>
+      <w:proofErr w:type="gramEnd"/>
+      <w:r>
+        <w:rPr>
+          <w:rFonts w:ascii="MS UI Gothic" w:eastAsia="MS UI Gothic" w:hAnsi="MS UI Gothic" w:cs="Times New Roman"/>
+          <w:color w:val="333333"/>
+          <w:sz w:val="32"/>
+          <w:szCs w:val="32"/>
+          <w:highlight w:val="yellow"/>
+          <w:shd w:val="clear" w:color="auto" w:fill="F9F9F9"/>
+        </w:rPr>
+        <w:t>p (5:36)</w:t>
       </w:r>
       <w:r>
         <w:rPr>
@@ -7016,7 +7302,31 @@
           <w:highlight w:val="yellow"/>
           <w:shd w:val="clear" w:color="auto" w:fill="F9F9F9"/>
         </w:rPr>
-        <w:t>14- Destructuring Arguments (2:00)</w:t>
+        <w:t xml:space="preserve">14- </w:t>
+      </w:r>
+      <w:proofErr w:type="spellStart"/>
+      <w:r>
+        <w:rPr>
+          <w:rFonts w:ascii="MS UI Gothic" w:eastAsia="MS UI Gothic" w:hAnsi="MS UI Gothic" w:cs="Times New Roman"/>
+          <w:color w:val="333333"/>
+          <w:sz w:val="32"/>
+          <w:szCs w:val="32"/>
+          <w:highlight w:val="yellow"/>
+          <w:shd w:val="clear" w:color="auto" w:fill="F9F9F9"/>
+        </w:rPr>
+        <w:t>Destructuring</w:t>
+      </w:r>
+      <w:proofErr w:type="spellEnd"/>
+      <w:r>
+        <w:rPr>
+          <w:rFonts w:ascii="MS UI Gothic" w:eastAsia="MS UI Gothic" w:hAnsi="MS UI Gothic" w:cs="Times New Roman"/>
+          <w:color w:val="333333"/>
+          <w:sz w:val="32"/>
+          <w:szCs w:val="32"/>
+          <w:highlight w:val="yellow"/>
+          <w:shd w:val="clear" w:color="auto" w:fill="F9F9F9"/>
+        </w:rPr>
+        <w:t xml:space="preserve"> Arguments (2:00)</w:t>
       </w:r>
       <w:r>
         <w:rPr>
@@ -7497,7 +7807,6 @@
           <w:highlight w:val="yellow"/>
           <w:shd w:val="clear" w:color="auto" w:fill="F9F9F9"/>
         </w:rPr>
-        <w:lastRenderedPageBreak/>
         <w:t>Start</w:t>
       </w:r>
     </w:p>
@@ -7524,7 +7833,31 @@
           <w:highlight w:val="yellow"/>
           <w:shd w:val="clear" w:color="auto" w:fill="F9F9F9"/>
         </w:rPr>
-        <w:t>18- Unmounting Phase (1:26)</w:t>
+        <w:t xml:space="preserve">18- </w:t>
+      </w:r>
+      <w:proofErr w:type="spellStart"/>
+      <w:r>
+        <w:rPr>
+          <w:rFonts w:ascii="MS UI Gothic" w:eastAsia="MS UI Gothic" w:hAnsi="MS UI Gothic" w:cs="Times New Roman"/>
+          <w:color w:val="333333"/>
+          <w:sz w:val="32"/>
+          <w:szCs w:val="32"/>
+          <w:highlight w:val="yellow"/>
+          <w:shd w:val="clear" w:color="auto" w:fill="F9F9F9"/>
+        </w:rPr>
+        <w:t>Unmounting</w:t>
+      </w:r>
+      <w:proofErr w:type="spellEnd"/>
+      <w:r>
+        <w:rPr>
+          <w:rFonts w:ascii="MS UI Gothic" w:eastAsia="MS UI Gothic" w:hAnsi="MS UI Gothic" w:cs="Times New Roman"/>
+          <w:color w:val="333333"/>
+          <w:sz w:val="32"/>
+          <w:szCs w:val="32"/>
+          <w:highlight w:val="yellow"/>
+          <w:shd w:val="clear" w:color="auto" w:fill="F9F9F9"/>
+        </w:rPr>
+        <w:t xml:space="preserve"> Phase (1:26)</w:t>
       </w:r>
       <w:r>
         <w:rPr>
@@ -8733,7 +9066,6 @@
           <w:szCs w:val="32"/>
           <w:highlight w:val="yellow"/>
         </w:rPr>
-        <w:lastRenderedPageBreak/>
         <w:fldChar w:fldCharType="begin"/>
       </w:r>
       <w:r>
@@ -9073,7 +9405,31 @@
           <w:highlight w:val="yellow"/>
           <w:shd w:val="clear" w:color="auto" w:fill="F9F9F9"/>
         </w:rPr>
-        <w:t>7- Pagination- Type Checking with PropTypes (4:56)</w:t>
+        <w:t xml:space="preserve">7- Pagination- Type Checking with </w:t>
+      </w:r>
+      <w:proofErr w:type="spellStart"/>
+      <w:r>
+        <w:rPr>
+          <w:rFonts w:ascii="MS UI Gothic" w:eastAsia="MS UI Gothic" w:hAnsi="MS UI Gothic" w:cs="Times New Roman"/>
+          <w:color w:val="333333"/>
+          <w:sz w:val="32"/>
+          <w:szCs w:val="32"/>
+          <w:highlight w:val="yellow"/>
+          <w:shd w:val="clear" w:color="auto" w:fill="F9F9F9"/>
+        </w:rPr>
+        <w:t>PropTypes</w:t>
+      </w:r>
+      <w:proofErr w:type="spellEnd"/>
+      <w:r>
+        <w:rPr>
+          <w:rFonts w:ascii="MS UI Gothic" w:eastAsia="MS UI Gothic" w:hAnsi="MS UI Gothic" w:cs="Times New Roman"/>
+          <w:color w:val="333333"/>
+          <w:sz w:val="32"/>
+          <w:szCs w:val="32"/>
+          <w:highlight w:val="yellow"/>
+          <w:shd w:val="clear" w:color="auto" w:fill="F9F9F9"/>
+        </w:rPr>
+        <w:t xml:space="preserve"> (4:56)</w:t>
       </w:r>
       <w:r>
         <w:rPr>
@@ -9200,7 +9556,31 @@
           <w:highlight w:val="yellow"/>
           <w:shd w:val="clear" w:color="auto" w:fill="F9F9F9"/>
         </w:rPr>
-        <w:t>8- Exercise- ListGroup Component (1:24)</w:t>
+        <w:t xml:space="preserve">8- Exercise- </w:t>
+      </w:r>
+      <w:proofErr w:type="spellStart"/>
+      <w:r>
+        <w:rPr>
+          <w:rFonts w:ascii="MS UI Gothic" w:eastAsia="MS UI Gothic" w:hAnsi="MS UI Gothic" w:cs="Times New Roman"/>
+          <w:color w:val="333333"/>
+          <w:sz w:val="32"/>
+          <w:szCs w:val="32"/>
+          <w:highlight w:val="yellow"/>
+          <w:shd w:val="clear" w:color="auto" w:fill="F9F9F9"/>
+        </w:rPr>
+        <w:t>ListGroup</w:t>
+      </w:r>
+      <w:proofErr w:type="spellEnd"/>
+      <w:r>
+        <w:rPr>
+          <w:rFonts w:ascii="MS UI Gothic" w:eastAsia="MS UI Gothic" w:hAnsi="MS UI Gothic" w:cs="Times New Roman"/>
+          <w:color w:val="333333"/>
+          <w:sz w:val="32"/>
+          <w:szCs w:val="32"/>
+          <w:highlight w:val="yellow"/>
+          <w:shd w:val="clear" w:color="auto" w:fill="F9F9F9"/>
+        </w:rPr>
+        <w:t xml:space="preserve"> Component (1:24)</w:t>
       </w:r>
       <w:r>
         <w:rPr>
@@ -9338,9 +9718,9 @@
         </w:rPr>
         <w:fldChar w:fldCharType="end"/>
       </w:r>
-      <w:bookmarkStart w:id="0" w:name="_GoBack"/>
-      <w:bookmarkEnd w:id="0"/>
-    </w:p>
+    </w:p>
+    <w:bookmarkStart w:id="0" w:name="_GoBack"/>
+    <w:bookmarkEnd w:id="0"/>
     <w:p>
       <w:pPr>
         <w:numPr>
@@ -9358,15 +9738,17 @@
           <w:color w:val="333333"/>
           <w:sz w:val="32"/>
           <w:szCs w:val="32"/>
-          <w:shd w:val="clear" w:color="auto" w:fill="F9F9F9"/>
-        </w:rPr>
-      </w:pPr>
-      <w:r>
-        <w:rPr>
-          <w:rFonts w:ascii="MS UI Gothic" w:eastAsia="MS UI Gothic" w:hAnsi="MS UI Gothic" w:cs="Times New Roman"/>
-          <w:color w:val="4D4D4D"/>
-          <w:sz w:val="32"/>
-          <w:szCs w:val="32"/>
+          <w:highlight w:val="yellow"/>
+          <w:shd w:val="clear" w:color="auto" w:fill="F9F9F9"/>
+        </w:rPr>
+      </w:pPr>
+      <w:r>
+        <w:rPr>
+          <w:rFonts w:ascii="MS UI Gothic" w:eastAsia="MS UI Gothic" w:hAnsi="MS UI Gothic" w:cs="Times New Roman"/>
+          <w:color w:val="4D4D4D"/>
+          <w:sz w:val="32"/>
+          <w:szCs w:val="32"/>
+          <w:highlight w:val="yellow"/>
         </w:rPr>
         <w:fldChar w:fldCharType="begin"/>
       </w:r>
@@ -9376,6 +9758,7 @@
           <w:color w:val="4D4D4D"/>
           <w:sz w:val="32"/>
           <w:szCs w:val="32"/>
+          <w:highlight w:val="yellow"/>
         </w:rPr>
         <w:instrText xml:space="preserve"> HYPERLINK "https://codewithmosh.com/courses/mastering-react/lectures/5706703" </w:instrText>
       </w:r>
@@ -9385,6 +9768,7 @@
           <w:color w:val="4D4D4D"/>
           <w:sz w:val="32"/>
           <w:szCs w:val="32"/>
+          <w:highlight w:val="yellow"/>
         </w:rPr>
         <w:fldChar w:fldCharType="separate"/>
       </w:r>
@@ -9394,6 +9778,7 @@
           <w:color w:val="333333"/>
           <w:sz w:val="32"/>
           <w:szCs w:val="32"/>
+          <w:highlight w:val="yellow"/>
           <w:shd w:val="clear" w:color="auto" w:fill="F9F9F9"/>
         </w:rPr>
         <w:t> </w:t>
@@ -9411,14 +9796,16 @@
           <w:color w:val="FFFFFF"/>
           <w:sz w:val="32"/>
           <w:szCs w:val="32"/>
-        </w:rPr>
-      </w:pPr>
-      <w:r>
-        <w:rPr>
-          <w:rFonts w:ascii="MS UI Gothic" w:eastAsia="MS UI Gothic" w:hAnsi="MS UI Gothic" w:cs="Times New Roman"/>
-          <w:color w:val="FFFFFF"/>
-          <w:sz w:val="32"/>
-          <w:szCs w:val="32"/>
+          <w:highlight w:val="yellow"/>
+        </w:rPr>
+      </w:pPr>
+      <w:r>
+        <w:rPr>
+          <w:rFonts w:ascii="MS UI Gothic" w:eastAsia="MS UI Gothic" w:hAnsi="MS UI Gothic" w:cs="Times New Roman"/>
+          <w:color w:val="FFFFFF"/>
+          <w:sz w:val="32"/>
+          <w:szCs w:val="32"/>
+          <w:highlight w:val="yellow"/>
           <w:shd w:val="clear" w:color="auto" w:fill="F9F9F9"/>
         </w:rPr>
         <w:t>Start</w:t>
@@ -9436,14 +9823,16 @@
           <w:color w:val="4D4D4D"/>
           <w:sz w:val="32"/>
           <w:szCs w:val="32"/>
-        </w:rPr>
-      </w:pPr>
-      <w:r>
-        <w:rPr>
-          <w:rFonts w:ascii="MS UI Gothic" w:eastAsia="MS UI Gothic" w:hAnsi="MS UI Gothic" w:cs="Times New Roman"/>
-          <w:color w:val="333333"/>
-          <w:sz w:val="32"/>
-          <w:szCs w:val="32"/>
+          <w:highlight w:val="yellow"/>
+        </w:rPr>
+      </w:pPr>
+      <w:r>
+        <w:rPr>
+          <w:rFonts w:ascii="MS UI Gothic" w:eastAsia="MS UI Gothic" w:hAnsi="MS UI Gothic" w:cs="Times New Roman"/>
+          <w:color w:val="333333"/>
+          <w:sz w:val="32"/>
+          <w:szCs w:val="32"/>
+          <w:highlight w:val="yellow"/>
           <w:shd w:val="clear" w:color="auto" w:fill="F9F9F9"/>
         </w:rPr>
         <w:t>10- Filtering- Displaying Items (3:57)</w:t>
@@ -9454,6 +9843,7 @@
           <w:color w:val="4D4D4D"/>
           <w:sz w:val="32"/>
           <w:szCs w:val="32"/>
+          <w:highlight w:val="yellow"/>
         </w:rPr>
         <w:fldChar w:fldCharType="end"/>
       </w:r>
@@ -9475,15 +9865,17 @@
           <w:color w:val="333333"/>
           <w:sz w:val="32"/>
           <w:szCs w:val="32"/>
-          <w:shd w:val="clear" w:color="auto" w:fill="F9F9F9"/>
-        </w:rPr>
-      </w:pPr>
-      <w:r>
-        <w:rPr>
-          <w:rFonts w:ascii="MS UI Gothic" w:eastAsia="MS UI Gothic" w:hAnsi="MS UI Gothic" w:cs="Times New Roman"/>
-          <w:color w:val="4D4D4D"/>
-          <w:sz w:val="32"/>
-          <w:szCs w:val="32"/>
+          <w:highlight w:val="yellow"/>
+          <w:shd w:val="clear" w:color="auto" w:fill="F9F9F9"/>
+        </w:rPr>
+      </w:pPr>
+      <w:r>
+        <w:rPr>
+          <w:rFonts w:ascii="MS UI Gothic" w:eastAsia="MS UI Gothic" w:hAnsi="MS UI Gothic" w:cs="Times New Roman"/>
+          <w:color w:val="4D4D4D"/>
+          <w:sz w:val="32"/>
+          <w:szCs w:val="32"/>
+          <w:highlight w:val="yellow"/>
         </w:rPr>
         <w:fldChar w:fldCharType="begin"/>
       </w:r>
@@ -9493,6 +9885,7 @@
           <w:color w:val="4D4D4D"/>
           <w:sz w:val="32"/>
           <w:szCs w:val="32"/>
+          <w:highlight w:val="yellow"/>
         </w:rPr>
         <w:instrText xml:space="preserve"> HYPERLINK "https://codewithmosh.com/courses/mastering-react/lectures/5706715" </w:instrText>
       </w:r>
@@ -9502,6 +9895,7 @@
           <w:color w:val="4D4D4D"/>
           <w:sz w:val="32"/>
           <w:szCs w:val="32"/>
+          <w:highlight w:val="yellow"/>
         </w:rPr>
         <w:fldChar w:fldCharType="separate"/>
       </w:r>
@@ -9511,6 +9905,7 @@
           <w:color w:val="333333"/>
           <w:sz w:val="32"/>
           <w:szCs w:val="32"/>
+          <w:highlight w:val="yellow"/>
           <w:shd w:val="clear" w:color="auto" w:fill="F9F9F9"/>
         </w:rPr>
         <w:t> </w:t>
@@ -9528,14 +9923,16 @@
           <w:color w:val="FFFFFF"/>
           <w:sz w:val="32"/>
           <w:szCs w:val="32"/>
-        </w:rPr>
-      </w:pPr>
-      <w:r>
-        <w:rPr>
-          <w:rFonts w:ascii="MS UI Gothic" w:eastAsia="MS UI Gothic" w:hAnsi="MS UI Gothic" w:cs="Times New Roman"/>
-          <w:color w:val="FFFFFF"/>
-          <w:sz w:val="32"/>
-          <w:szCs w:val="32"/>
+          <w:highlight w:val="yellow"/>
+        </w:rPr>
+      </w:pPr>
+      <w:r>
+        <w:rPr>
+          <w:rFonts w:ascii="MS UI Gothic" w:eastAsia="MS UI Gothic" w:hAnsi="MS UI Gothic" w:cs="Times New Roman"/>
+          <w:color w:val="FFFFFF"/>
+          <w:sz w:val="32"/>
+          <w:szCs w:val="32"/>
+          <w:highlight w:val="yellow"/>
           <w:shd w:val="clear" w:color="auto" w:fill="F9F9F9"/>
         </w:rPr>
         <w:t>Start</w:t>
@@ -9553,14 +9950,16 @@
           <w:color w:val="4D4D4D"/>
           <w:sz w:val="32"/>
           <w:szCs w:val="32"/>
-        </w:rPr>
-      </w:pPr>
-      <w:r>
-        <w:rPr>
-          <w:rFonts w:ascii="MS UI Gothic" w:eastAsia="MS UI Gothic" w:hAnsi="MS UI Gothic" w:cs="Times New Roman"/>
-          <w:color w:val="333333"/>
-          <w:sz w:val="32"/>
-          <w:szCs w:val="32"/>
+          <w:highlight w:val="yellow"/>
+        </w:rPr>
+      </w:pPr>
+      <w:r>
+        <w:rPr>
+          <w:rFonts w:ascii="MS UI Gothic" w:eastAsia="MS UI Gothic" w:hAnsi="MS UI Gothic" w:cs="Times New Roman"/>
+          <w:color w:val="333333"/>
+          <w:sz w:val="32"/>
+          <w:szCs w:val="32"/>
+          <w:highlight w:val="yellow"/>
           <w:shd w:val="clear" w:color="auto" w:fill="F9F9F9"/>
         </w:rPr>
         <w:t>11- Filtering- Default Props (2:06)</w:t>
@@ -9571,6 +9970,7 @@
           <w:color w:val="4D4D4D"/>
           <w:sz w:val="32"/>
           <w:szCs w:val="32"/>
+          <w:highlight w:val="yellow"/>
         </w:rPr>
         <w:fldChar w:fldCharType="end"/>
       </w:r>
@@ -9592,15 +9992,17 @@
           <w:color w:val="333333"/>
           <w:sz w:val="32"/>
           <w:szCs w:val="32"/>
-          <w:shd w:val="clear" w:color="auto" w:fill="F9F9F9"/>
-        </w:rPr>
-      </w:pPr>
-      <w:r>
-        <w:rPr>
-          <w:rFonts w:ascii="MS UI Gothic" w:eastAsia="MS UI Gothic" w:hAnsi="MS UI Gothic" w:cs="Times New Roman"/>
-          <w:color w:val="4D4D4D"/>
-          <w:sz w:val="32"/>
-          <w:szCs w:val="32"/>
+          <w:highlight w:val="yellow"/>
+          <w:shd w:val="clear" w:color="auto" w:fill="F9F9F9"/>
+        </w:rPr>
+      </w:pPr>
+      <w:r>
+        <w:rPr>
+          <w:rFonts w:ascii="MS UI Gothic" w:eastAsia="MS UI Gothic" w:hAnsi="MS UI Gothic" w:cs="Times New Roman"/>
+          <w:color w:val="4D4D4D"/>
+          <w:sz w:val="32"/>
+          <w:szCs w:val="32"/>
+          <w:highlight w:val="yellow"/>
         </w:rPr>
         <w:fldChar w:fldCharType="begin"/>
       </w:r>
@@ -9610,6 +10012,7 @@
           <w:color w:val="4D4D4D"/>
           <w:sz w:val="32"/>
           <w:szCs w:val="32"/>
+          <w:highlight w:val="yellow"/>
         </w:rPr>
         <w:instrText xml:space="preserve"> HYPERLINK "https://codewithmosh.com/courses/mastering-react/lectures/5706691" </w:instrText>
       </w:r>
@@ -9619,6 +10022,7 @@
           <w:color w:val="4D4D4D"/>
           <w:sz w:val="32"/>
           <w:szCs w:val="32"/>
+          <w:highlight w:val="yellow"/>
         </w:rPr>
         <w:fldChar w:fldCharType="separate"/>
       </w:r>
@@ -9628,6 +10032,7 @@
           <w:color w:val="333333"/>
           <w:sz w:val="32"/>
           <w:szCs w:val="32"/>
+          <w:highlight w:val="yellow"/>
           <w:shd w:val="clear" w:color="auto" w:fill="F9F9F9"/>
         </w:rPr>
         <w:t> </w:t>
@@ -9645,14 +10050,16 @@
           <w:color w:val="FFFFFF"/>
           <w:sz w:val="32"/>
           <w:szCs w:val="32"/>
-        </w:rPr>
-      </w:pPr>
-      <w:r>
-        <w:rPr>
-          <w:rFonts w:ascii="MS UI Gothic" w:eastAsia="MS UI Gothic" w:hAnsi="MS UI Gothic" w:cs="Times New Roman"/>
-          <w:color w:val="FFFFFF"/>
-          <w:sz w:val="32"/>
-          <w:szCs w:val="32"/>
+          <w:highlight w:val="yellow"/>
+        </w:rPr>
+      </w:pPr>
+      <w:r>
+        <w:rPr>
+          <w:rFonts w:ascii="MS UI Gothic" w:eastAsia="MS UI Gothic" w:hAnsi="MS UI Gothic" w:cs="Times New Roman"/>
+          <w:color w:val="FFFFFF"/>
+          <w:sz w:val="32"/>
+          <w:szCs w:val="32"/>
+          <w:highlight w:val="yellow"/>
           <w:shd w:val="clear" w:color="auto" w:fill="F9F9F9"/>
         </w:rPr>
         <w:t>Start</w:t>
@@ -9670,14 +10077,16 @@
           <w:color w:val="4D4D4D"/>
           <w:sz w:val="32"/>
           <w:szCs w:val="32"/>
-        </w:rPr>
-      </w:pPr>
-      <w:r>
-        <w:rPr>
-          <w:rFonts w:ascii="MS UI Gothic" w:eastAsia="MS UI Gothic" w:hAnsi="MS UI Gothic" w:cs="Times New Roman"/>
-          <w:color w:val="333333"/>
-          <w:sz w:val="32"/>
-          <w:szCs w:val="32"/>
+          <w:highlight w:val="yellow"/>
+        </w:rPr>
+      </w:pPr>
+      <w:r>
+        <w:rPr>
+          <w:rFonts w:ascii="MS UI Gothic" w:eastAsia="MS UI Gothic" w:hAnsi="MS UI Gothic" w:cs="Times New Roman"/>
+          <w:color w:val="333333"/>
+          <w:sz w:val="32"/>
+          <w:szCs w:val="32"/>
+          <w:highlight w:val="yellow"/>
           <w:shd w:val="clear" w:color="auto" w:fill="F9F9F9"/>
         </w:rPr>
         <w:t>12- Filtering- Handling Selection (4:20)</w:t>
@@ -9688,6 +10097,7 @@
           <w:color w:val="4D4D4D"/>
           <w:sz w:val="32"/>
           <w:szCs w:val="32"/>
+          <w:highlight w:val="yellow"/>
         </w:rPr>
         <w:fldChar w:fldCharType="end"/>
       </w:r>
@@ -9709,15 +10119,17 @@
           <w:color w:val="333333"/>
           <w:sz w:val="32"/>
           <w:szCs w:val="32"/>
-          <w:shd w:val="clear" w:color="auto" w:fill="F9F9F9"/>
-        </w:rPr>
-      </w:pPr>
-      <w:r>
-        <w:rPr>
-          <w:rFonts w:ascii="MS UI Gothic" w:eastAsia="MS UI Gothic" w:hAnsi="MS UI Gothic" w:cs="Times New Roman"/>
-          <w:color w:val="4D4D4D"/>
-          <w:sz w:val="32"/>
-          <w:szCs w:val="32"/>
+          <w:highlight w:val="yellow"/>
+          <w:shd w:val="clear" w:color="auto" w:fill="F9F9F9"/>
+        </w:rPr>
+      </w:pPr>
+      <w:r>
+        <w:rPr>
+          <w:rFonts w:ascii="MS UI Gothic" w:eastAsia="MS UI Gothic" w:hAnsi="MS UI Gothic" w:cs="Times New Roman"/>
+          <w:color w:val="4D4D4D"/>
+          <w:sz w:val="32"/>
+          <w:szCs w:val="32"/>
+          <w:highlight w:val="yellow"/>
         </w:rPr>
         <w:fldChar w:fldCharType="begin"/>
       </w:r>
@@ -9727,6 +10139,7 @@
           <w:color w:val="4D4D4D"/>
           <w:sz w:val="32"/>
           <w:szCs w:val="32"/>
+          <w:highlight w:val="yellow"/>
         </w:rPr>
         <w:instrText xml:space="preserve"> HYPERLINK "https://codewithmosh.com/courses/mastering-react/lectures/5706699" </w:instrText>
       </w:r>
@@ -9736,6 +10149,7 @@
           <w:color w:val="4D4D4D"/>
           <w:sz w:val="32"/>
           <w:szCs w:val="32"/>
+          <w:highlight w:val="yellow"/>
         </w:rPr>
         <w:fldChar w:fldCharType="separate"/>
       </w:r>
@@ -9745,6 +10159,7 @@
           <w:color w:val="333333"/>
           <w:sz w:val="32"/>
           <w:szCs w:val="32"/>
+          <w:highlight w:val="yellow"/>
           <w:shd w:val="clear" w:color="auto" w:fill="F9F9F9"/>
         </w:rPr>
         <w:t> </w:t>
@@ -9762,14 +10177,16 @@
           <w:color w:val="FFFFFF"/>
           <w:sz w:val="32"/>
           <w:szCs w:val="32"/>
-        </w:rPr>
-      </w:pPr>
-      <w:r>
-        <w:rPr>
-          <w:rFonts w:ascii="MS UI Gothic" w:eastAsia="MS UI Gothic" w:hAnsi="MS UI Gothic" w:cs="Times New Roman"/>
-          <w:color w:val="FFFFFF"/>
-          <w:sz w:val="32"/>
-          <w:szCs w:val="32"/>
+          <w:highlight w:val="yellow"/>
+        </w:rPr>
+      </w:pPr>
+      <w:r>
+        <w:rPr>
+          <w:rFonts w:ascii="MS UI Gothic" w:eastAsia="MS UI Gothic" w:hAnsi="MS UI Gothic" w:cs="Times New Roman"/>
+          <w:color w:val="FFFFFF"/>
+          <w:sz w:val="32"/>
+          <w:szCs w:val="32"/>
+          <w:highlight w:val="yellow"/>
           <w:shd w:val="clear" w:color="auto" w:fill="F9F9F9"/>
         </w:rPr>
         <w:t>Start</w:t>
@@ -9795,6 +10212,7 @@
           <w:color w:val="333333"/>
           <w:sz w:val="32"/>
           <w:szCs w:val="32"/>
+          <w:highlight w:val="yellow"/>
           <w:shd w:val="clear" w:color="auto" w:fill="F9F9F9"/>
         </w:rPr>
         <w:t>13- Filtering- Implementing Filtering (2:59)</w:t>
@@ -9805,6 +10223,7 @@
           <w:color w:val="4D4D4D"/>
           <w:sz w:val="32"/>
           <w:szCs w:val="32"/>
+          <w:highlight w:val="yellow"/>
         </w:rPr>
         <w:fldChar w:fldCharType="end"/>
       </w:r>
@@ -9953,7 +10372,6 @@
           <w:sz w:val="32"/>
           <w:szCs w:val="32"/>
         </w:rPr>
-        <w:lastRenderedPageBreak/>
         <w:fldChar w:fldCharType="begin"/>
       </w:r>
       <w:r>
@@ -10032,7 +10450,29 @@
           <w:szCs w:val="32"/>
           <w:shd w:val="clear" w:color="auto" w:fill="F9F9F9"/>
         </w:rPr>
-        <w:t>15- Sorting- Extracting MoviesTable (5:19)</w:t>
+        <w:t xml:space="preserve">15- Sorting- Extracting </w:t>
+      </w:r>
+      <w:proofErr w:type="spellStart"/>
+      <w:r>
+        <w:rPr>
+          <w:rFonts w:ascii="MS UI Gothic" w:eastAsia="MS UI Gothic" w:hAnsi="MS UI Gothic" w:cs="Times New Roman"/>
+          <w:color w:val="333333"/>
+          <w:sz w:val="32"/>
+          <w:szCs w:val="32"/>
+          <w:shd w:val="clear" w:color="auto" w:fill="F9F9F9"/>
+        </w:rPr>
+        <w:t>MoviesTable</w:t>
+      </w:r>
+      <w:proofErr w:type="spellEnd"/>
+      <w:r>
+        <w:rPr>
+          <w:rFonts w:ascii="MS UI Gothic" w:eastAsia="MS UI Gothic" w:hAnsi="MS UI Gothic" w:cs="Times New Roman"/>
+          <w:color w:val="333333"/>
+          <w:sz w:val="32"/>
+          <w:szCs w:val="32"/>
+          <w:shd w:val="clear" w:color="auto" w:fill="F9F9F9"/>
+        </w:rPr>
+        <w:t xml:space="preserve"> (5:19)</w:t>
       </w:r>
       <w:r>
         <w:rPr>
@@ -10500,7 +10940,29 @@
           <w:szCs w:val="32"/>
           <w:shd w:val="clear" w:color="auto" w:fill="F9F9F9"/>
         </w:rPr>
-        <w:t>19- Sorting- Extracting TableHeader (7:44)</w:t>
+        <w:t xml:space="preserve">19- Sorting- Extracting </w:t>
+      </w:r>
+      <w:proofErr w:type="spellStart"/>
+      <w:r>
+        <w:rPr>
+          <w:rFonts w:ascii="MS UI Gothic" w:eastAsia="MS UI Gothic" w:hAnsi="MS UI Gothic" w:cs="Times New Roman"/>
+          <w:color w:val="333333"/>
+          <w:sz w:val="32"/>
+          <w:szCs w:val="32"/>
+          <w:shd w:val="clear" w:color="auto" w:fill="F9F9F9"/>
+        </w:rPr>
+        <w:t>TableHeader</w:t>
+      </w:r>
+      <w:proofErr w:type="spellEnd"/>
+      <w:r>
+        <w:rPr>
+          <w:rFonts w:ascii="MS UI Gothic" w:eastAsia="MS UI Gothic" w:hAnsi="MS UI Gothic" w:cs="Times New Roman"/>
+          <w:color w:val="333333"/>
+          <w:sz w:val="32"/>
+          <w:szCs w:val="32"/>
+          <w:shd w:val="clear" w:color="auto" w:fill="F9F9F9"/>
+        </w:rPr>
+        <w:t xml:space="preserve"> (7:44)</w:t>
       </w:r>
       <w:r>
         <w:rPr>
@@ -10617,7 +11079,29 @@
           <w:szCs w:val="32"/>
           <w:shd w:val="clear" w:color="auto" w:fill="F9F9F9"/>
         </w:rPr>
-        <w:t>20- Sorting- Extracting TableBody (3:12)</w:t>
+        <w:t xml:space="preserve">20- Sorting- Extracting </w:t>
+      </w:r>
+      <w:proofErr w:type="spellStart"/>
+      <w:r>
+        <w:rPr>
+          <w:rFonts w:ascii="MS UI Gothic" w:eastAsia="MS UI Gothic" w:hAnsi="MS UI Gothic" w:cs="Times New Roman"/>
+          <w:color w:val="333333"/>
+          <w:sz w:val="32"/>
+          <w:szCs w:val="32"/>
+          <w:shd w:val="clear" w:color="auto" w:fill="F9F9F9"/>
+        </w:rPr>
+        <w:t>TableBody</w:t>
+      </w:r>
+      <w:proofErr w:type="spellEnd"/>
+      <w:r>
+        <w:rPr>
+          <w:rFonts w:ascii="MS UI Gothic" w:eastAsia="MS UI Gothic" w:hAnsi="MS UI Gothic" w:cs="Times New Roman"/>
+          <w:color w:val="333333"/>
+          <w:sz w:val="32"/>
+          <w:szCs w:val="32"/>
+          <w:shd w:val="clear" w:color="auto" w:fill="F9F9F9"/>
+        </w:rPr>
+        <w:t xml:space="preserve"> (3:12)</w:t>
       </w:r>
       <w:r>
         <w:rPr>
@@ -11124,7 +11608,6 @@
           <w:sz w:val="32"/>
           <w:szCs w:val="32"/>
         </w:rPr>
-        <w:lastRenderedPageBreak/>
         <w:fldChar w:fldCharType="begin"/>
       </w:r>
       <w:r>
@@ -11320,7 +11803,29 @@
           <w:szCs w:val="32"/>
           <w:shd w:val="clear" w:color="auto" w:fill="F9F9F9"/>
         </w:rPr>
-        <w:t>26- Destructuring Arguments (0:58)</w:t>
+        <w:t xml:space="preserve">26- </w:t>
+      </w:r>
+      <w:proofErr w:type="spellStart"/>
+      <w:r>
+        <w:rPr>
+          <w:rFonts w:ascii="MS UI Gothic" w:eastAsia="MS UI Gothic" w:hAnsi="MS UI Gothic" w:cs="Times New Roman"/>
+          <w:color w:val="333333"/>
+          <w:sz w:val="32"/>
+          <w:szCs w:val="32"/>
+          <w:shd w:val="clear" w:color="auto" w:fill="F9F9F9"/>
+        </w:rPr>
+        <w:t>Destructuring</w:t>
+      </w:r>
+      <w:proofErr w:type="spellEnd"/>
+      <w:r>
+        <w:rPr>
+          <w:rFonts w:ascii="MS UI Gothic" w:eastAsia="MS UI Gothic" w:hAnsi="MS UI Gothic" w:cs="Times New Roman"/>
+          <w:color w:val="333333"/>
+          <w:sz w:val="32"/>
+          <w:szCs w:val="32"/>
+          <w:shd w:val="clear" w:color="auto" w:fill="F9F9F9"/>
+        </w:rPr>
+        <w:t xml:space="preserve"> Arguments (0:58)</w:t>
       </w:r>
       <w:r>
         <w:rPr>
@@ -12281,7 +12786,6 @@
           <w:szCs w:val="32"/>
           <w:shd w:val="clear" w:color="auto" w:fill="F9F9F9"/>
         </w:rPr>
-        <w:lastRenderedPageBreak/>
         <w:t>6- Route Props (2:10)</w:t>
       </w:r>
       <w:r>
@@ -13218,7 +13722,29 @@
           <w:szCs w:val="32"/>
           <w:shd w:val="clear" w:color="auto" w:fill="F9F9F9"/>
         </w:rPr>
-        <w:t>14- Exercises- NavBar and Routing (1:43)</w:t>
+        <w:t xml:space="preserve">14- Exercises- </w:t>
+      </w:r>
+      <w:proofErr w:type="spellStart"/>
+      <w:r>
+        <w:rPr>
+          <w:rFonts w:ascii="MS UI Gothic" w:eastAsia="MS UI Gothic" w:hAnsi="MS UI Gothic" w:cs="Times New Roman"/>
+          <w:color w:val="333333"/>
+          <w:sz w:val="32"/>
+          <w:szCs w:val="32"/>
+          <w:shd w:val="clear" w:color="auto" w:fill="F9F9F9"/>
+        </w:rPr>
+        <w:t>NavBar</w:t>
+      </w:r>
+      <w:proofErr w:type="spellEnd"/>
+      <w:r>
+        <w:rPr>
+          <w:rFonts w:ascii="MS UI Gothic" w:eastAsia="MS UI Gothic" w:hAnsi="MS UI Gothic" w:cs="Times New Roman"/>
+          <w:color w:val="333333"/>
+          <w:sz w:val="32"/>
+          <w:szCs w:val="32"/>
+          <w:shd w:val="clear" w:color="auto" w:fill="F9F9F9"/>
+        </w:rPr>
+        <w:t xml:space="preserve"> and Routing (1:43)</w:t>
       </w:r>
       <w:r>
         <w:rPr>
@@ -13452,7 +13978,6 @@
           <w:szCs w:val="32"/>
           <w:shd w:val="clear" w:color="auto" w:fill="F9F9F9"/>
         </w:rPr>
-        <w:lastRenderedPageBreak/>
         <w:t>16- Adding Routes (4:57)</w:t>
       </w:r>
       <w:r>
@@ -13570,7 +14095,29 @@
           <w:szCs w:val="32"/>
           <w:shd w:val="clear" w:color="auto" w:fill="F9F9F9"/>
         </w:rPr>
-        <w:t>17- Adding the NavBar (4:39)</w:t>
+        <w:t xml:space="preserve">17- Adding the </w:t>
+      </w:r>
+      <w:proofErr w:type="spellStart"/>
+      <w:r>
+        <w:rPr>
+          <w:rFonts w:ascii="MS UI Gothic" w:eastAsia="MS UI Gothic" w:hAnsi="MS UI Gothic" w:cs="Times New Roman"/>
+          <w:color w:val="333333"/>
+          <w:sz w:val="32"/>
+          <w:szCs w:val="32"/>
+          <w:shd w:val="clear" w:color="auto" w:fill="F9F9F9"/>
+        </w:rPr>
+        <w:t>NavBar</w:t>
+      </w:r>
+      <w:proofErr w:type="spellEnd"/>
+      <w:r>
+        <w:rPr>
+          <w:rFonts w:ascii="MS UI Gothic" w:eastAsia="MS UI Gothic" w:hAnsi="MS UI Gothic" w:cs="Times New Roman"/>
+          <w:color w:val="333333"/>
+          <w:sz w:val="32"/>
+          <w:szCs w:val="32"/>
+          <w:shd w:val="clear" w:color="auto" w:fill="F9F9F9"/>
+        </w:rPr>
+        <w:t xml:space="preserve"> (4:39)</w:t>
       </w:r>
       <w:r>
         <w:rPr>
@@ -13687,7 +14234,29 @@
           <w:szCs w:val="32"/>
           <w:shd w:val="clear" w:color="auto" w:fill="F9F9F9"/>
         </w:rPr>
-        <w:t>18- Linking to the MovieForm (4:42)</w:t>
+        <w:t xml:space="preserve">18- Linking to the </w:t>
+      </w:r>
+      <w:proofErr w:type="spellStart"/>
+      <w:r>
+        <w:rPr>
+          <w:rFonts w:ascii="MS UI Gothic" w:eastAsia="MS UI Gothic" w:hAnsi="MS UI Gothic" w:cs="Times New Roman"/>
+          <w:color w:val="333333"/>
+          <w:sz w:val="32"/>
+          <w:szCs w:val="32"/>
+          <w:shd w:val="clear" w:color="auto" w:fill="F9F9F9"/>
+        </w:rPr>
+        <w:t>MovieForm</w:t>
+      </w:r>
+      <w:proofErr w:type="spellEnd"/>
+      <w:r>
+        <w:rPr>
+          <w:rFonts w:ascii="MS UI Gothic" w:eastAsia="MS UI Gothic" w:hAnsi="MS UI Gothic" w:cs="Times New Roman"/>
+          <w:color w:val="333333"/>
+          <w:sz w:val="32"/>
+          <w:szCs w:val="32"/>
+          <w:shd w:val="clear" w:color="auto" w:fill="F9F9F9"/>
+        </w:rPr>
+        <w:t xml:space="preserve"> (4:42)</w:t>
       </w:r>
       <w:r>
         <w:rPr>
@@ -14623,7 +15192,6 @@
           <w:szCs w:val="32"/>
           <w:shd w:val="clear" w:color="auto" w:fill="F9F9F9"/>
         </w:rPr>
-        <w:lastRenderedPageBreak/>
         <w:t>Start</w:t>
       </w:r>
     </w:p>
@@ -15351,7 +15919,29 @@
           <w:szCs w:val="32"/>
           <w:shd w:val="clear" w:color="auto" w:fill="F9F9F9"/>
         </w:rPr>
-        <w:t>13- Joi (4:33)</w:t>
+        <w:t xml:space="preserve">13- </w:t>
+      </w:r>
+      <w:proofErr w:type="spellStart"/>
+      <w:r>
+        <w:rPr>
+          <w:rFonts w:ascii="MS UI Gothic" w:eastAsia="MS UI Gothic" w:hAnsi="MS UI Gothic" w:cs="Times New Roman"/>
+          <w:color w:val="333333"/>
+          <w:sz w:val="32"/>
+          <w:szCs w:val="32"/>
+          <w:shd w:val="clear" w:color="auto" w:fill="F9F9F9"/>
+        </w:rPr>
+        <w:t>Joi</w:t>
+      </w:r>
+      <w:proofErr w:type="spellEnd"/>
+      <w:r>
+        <w:rPr>
+          <w:rFonts w:ascii="MS UI Gothic" w:eastAsia="MS UI Gothic" w:hAnsi="MS UI Gothic" w:cs="Times New Roman"/>
+          <w:color w:val="333333"/>
+          <w:sz w:val="32"/>
+          <w:szCs w:val="32"/>
+          <w:shd w:val="clear" w:color="auto" w:fill="F9F9F9"/>
+        </w:rPr>
+        <w:t xml:space="preserve"> (4:33)</w:t>
       </w:r>
       <w:r>
         <w:rPr>
@@ -15468,7 +16058,29 @@
           <w:szCs w:val="32"/>
           <w:shd w:val="clear" w:color="auto" w:fill="F9F9F9"/>
         </w:rPr>
-        <w:t>14- Validating a Form Using Joi (4:43)</w:t>
+        <w:t xml:space="preserve">14- Validating a Form Using </w:t>
+      </w:r>
+      <w:proofErr w:type="spellStart"/>
+      <w:r>
+        <w:rPr>
+          <w:rFonts w:ascii="MS UI Gothic" w:eastAsia="MS UI Gothic" w:hAnsi="MS UI Gothic" w:cs="Times New Roman"/>
+          <w:color w:val="333333"/>
+          <w:sz w:val="32"/>
+          <w:szCs w:val="32"/>
+          <w:shd w:val="clear" w:color="auto" w:fill="F9F9F9"/>
+        </w:rPr>
+        <w:t>Joi</w:t>
+      </w:r>
+      <w:proofErr w:type="spellEnd"/>
+      <w:r>
+        <w:rPr>
+          <w:rFonts w:ascii="MS UI Gothic" w:eastAsia="MS UI Gothic" w:hAnsi="MS UI Gothic" w:cs="Times New Roman"/>
+          <w:color w:val="333333"/>
+          <w:sz w:val="32"/>
+          <w:szCs w:val="32"/>
+          <w:shd w:val="clear" w:color="auto" w:fill="F9F9F9"/>
+        </w:rPr>
+        <w:t xml:space="preserve"> (4:43)</w:t>
       </w:r>
       <w:r>
         <w:rPr>
@@ -15585,7 +16197,29 @@
           <w:szCs w:val="32"/>
           <w:shd w:val="clear" w:color="auto" w:fill="F9F9F9"/>
         </w:rPr>
-        <w:t>15- Validating a Field Using Joi (5:22)</w:t>
+        <w:t xml:space="preserve">15- Validating a Field Using </w:t>
+      </w:r>
+      <w:proofErr w:type="spellStart"/>
+      <w:r>
+        <w:rPr>
+          <w:rFonts w:ascii="MS UI Gothic" w:eastAsia="MS UI Gothic" w:hAnsi="MS UI Gothic" w:cs="Times New Roman"/>
+          <w:color w:val="333333"/>
+          <w:sz w:val="32"/>
+          <w:szCs w:val="32"/>
+          <w:shd w:val="clear" w:color="auto" w:fill="F9F9F9"/>
+        </w:rPr>
+        <w:t>Joi</w:t>
+      </w:r>
+      <w:proofErr w:type="spellEnd"/>
+      <w:r>
+        <w:rPr>
+          <w:rFonts w:ascii="MS UI Gothic" w:eastAsia="MS UI Gothic" w:hAnsi="MS UI Gothic" w:cs="Times New Roman"/>
+          <w:color w:val="333333"/>
+          <w:sz w:val="32"/>
+          <w:szCs w:val="32"/>
+          <w:shd w:val="clear" w:color="auto" w:fill="F9F9F9"/>
+        </w:rPr>
+        <w:t xml:space="preserve"> (5:22)</w:t>
       </w:r>
       <w:r>
         <w:rPr>
@@ -15794,7 +16428,6 @@
           <w:szCs w:val="32"/>
           <w:shd w:val="clear" w:color="auto" w:fill="F9F9F9"/>
         </w:rPr>
-        <w:lastRenderedPageBreak/>
         <w:t>Start</w:t>
       </w:r>
     </w:p>
@@ -16937,7 +17570,6 @@
           <w:sz w:val="32"/>
           <w:szCs w:val="32"/>
         </w:rPr>
-        <w:lastRenderedPageBreak/>
         <w:fldChar w:fldCharType="begin"/>
       </w:r>
       <w:r>
@@ -17835,7 +18467,29 @@
           <w:szCs w:val="32"/>
           <w:shd w:val="clear" w:color="auto" w:fill="F9F9F9"/>
         </w:rPr>
-        <w:t>9- Optimistic vs Pessimistic Updates (4:24)</w:t>
+        <w:t xml:space="preserve">9- Optimistic </w:t>
+      </w:r>
+      <w:proofErr w:type="spellStart"/>
+      <w:r>
+        <w:rPr>
+          <w:rFonts w:ascii="MS UI Gothic" w:eastAsia="MS UI Gothic" w:hAnsi="MS UI Gothic" w:cs="Times New Roman"/>
+          <w:color w:val="333333"/>
+          <w:sz w:val="32"/>
+          <w:szCs w:val="32"/>
+          <w:shd w:val="clear" w:color="auto" w:fill="F9F9F9"/>
+        </w:rPr>
+        <w:t>vs</w:t>
+      </w:r>
+      <w:proofErr w:type="spellEnd"/>
+      <w:r>
+        <w:rPr>
+          <w:rFonts w:ascii="MS UI Gothic" w:eastAsia="MS UI Gothic" w:hAnsi="MS UI Gothic" w:cs="Times New Roman"/>
+          <w:color w:val="333333"/>
+          <w:sz w:val="32"/>
+          <w:szCs w:val="32"/>
+          <w:shd w:val="clear" w:color="auto" w:fill="F9F9F9"/>
+        </w:rPr>
+        <w:t xml:space="preserve"> Pessimistic Updates (4:24)</w:t>
       </w:r>
       <w:r>
         <w:rPr>
@@ -17952,7 +18606,29 @@
           <w:szCs w:val="32"/>
           <w:shd w:val="clear" w:color="auto" w:fill="F9F9F9"/>
         </w:rPr>
-        <w:t>10- Expected vs Unexpected Errors (6:40)</w:t>
+        <w:t xml:space="preserve">10- Expected </w:t>
+      </w:r>
+      <w:proofErr w:type="spellStart"/>
+      <w:r>
+        <w:rPr>
+          <w:rFonts w:ascii="MS UI Gothic" w:eastAsia="MS UI Gothic" w:hAnsi="MS UI Gothic" w:cs="Times New Roman"/>
+          <w:color w:val="333333"/>
+          <w:sz w:val="32"/>
+          <w:szCs w:val="32"/>
+          <w:shd w:val="clear" w:color="auto" w:fill="F9F9F9"/>
+        </w:rPr>
+        <w:t>vs</w:t>
+      </w:r>
+      <w:proofErr w:type="spellEnd"/>
+      <w:r>
+        <w:rPr>
+          <w:rFonts w:ascii="MS UI Gothic" w:eastAsia="MS UI Gothic" w:hAnsi="MS UI Gothic" w:cs="Times New Roman"/>
+          <w:color w:val="333333"/>
+          <w:sz w:val="32"/>
+          <w:szCs w:val="32"/>
+          <w:shd w:val="clear" w:color="auto" w:fill="F9F9F9"/>
+        </w:rPr>
+        <w:t xml:space="preserve"> Unexpected Errors (6:40)</w:t>
       </w:r>
       <w:r>
         <w:rPr>
@@ -18108,7 +18784,6 @@
           <w:sz w:val="32"/>
           <w:szCs w:val="32"/>
         </w:rPr>
-        <w:lastRenderedPageBreak/>
         <w:fldChar w:fldCharType="begin"/>
       </w:r>
       <w:r>
@@ -18304,7 +18979,29 @@
           <w:szCs w:val="32"/>
           <w:shd w:val="clear" w:color="auto" w:fill="F9F9F9"/>
         </w:rPr>
-        <w:t>13- Extracting a Config Module (1:36)</w:t>
+        <w:t xml:space="preserve">13- Extracting a </w:t>
+      </w:r>
+      <w:proofErr w:type="spellStart"/>
+      <w:r>
+        <w:rPr>
+          <w:rFonts w:ascii="MS UI Gothic" w:eastAsia="MS UI Gothic" w:hAnsi="MS UI Gothic" w:cs="Times New Roman"/>
+          <w:color w:val="333333"/>
+          <w:sz w:val="32"/>
+          <w:szCs w:val="32"/>
+          <w:shd w:val="clear" w:color="auto" w:fill="F9F9F9"/>
+        </w:rPr>
+        <w:t>Config</w:t>
+      </w:r>
+      <w:proofErr w:type="spellEnd"/>
+      <w:r>
+        <w:rPr>
+          <w:rFonts w:ascii="MS UI Gothic" w:eastAsia="MS UI Gothic" w:hAnsi="MS UI Gothic" w:cs="Times New Roman"/>
+          <w:color w:val="333333"/>
+          <w:sz w:val="32"/>
+          <w:szCs w:val="32"/>
+          <w:shd w:val="clear" w:color="auto" w:fill="F9F9F9"/>
+        </w:rPr>
+        <w:t xml:space="preserve"> Module (1:36)</w:t>
       </w:r>
       <w:r>
         <w:rPr>
@@ -18772,7 +19469,29 @@
           <w:szCs w:val="32"/>
           <w:shd w:val="clear" w:color="auto" w:fill="F9F9F9"/>
         </w:rPr>
-        <w:t>17- Vidly Backend (1:50)</w:t>
+        <w:t xml:space="preserve">17- </w:t>
+      </w:r>
+      <w:proofErr w:type="spellStart"/>
+      <w:r>
+        <w:rPr>
+          <w:rFonts w:ascii="MS UI Gothic" w:eastAsia="MS UI Gothic" w:hAnsi="MS UI Gothic" w:cs="Times New Roman"/>
+          <w:color w:val="333333"/>
+          <w:sz w:val="32"/>
+          <w:szCs w:val="32"/>
+          <w:shd w:val="clear" w:color="auto" w:fill="F9F9F9"/>
+        </w:rPr>
+        <w:t>Vidly</w:t>
+      </w:r>
+      <w:proofErr w:type="spellEnd"/>
+      <w:r>
+        <w:rPr>
+          <w:rFonts w:ascii="MS UI Gothic" w:eastAsia="MS UI Gothic" w:hAnsi="MS UI Gothic" w:cs="Times New Roman"/>
+          <w:color w:val="333333"/>
+          <w:sz w:val="32"/>
+          <w:szCs w:val="32"/>
+          <w:shd w:val="clear" w:color="auto" w:fill="F9F9F9"/>
+        </w:rPr>
+        <w:t xml:space="preserve"> Backend (1:50)</w:t>
       </w:r>
       <w:r>
         <w:rPr>
@@ -18889,7 +19608,29 @@
           <w:szCs w:val="32"/>
           <w:shd w:val="clear" w:color="auto" w:fill="F9F9F9"/>
         </w:rPr>
-        <w:t>18- Installing MongoDB on Mac (3:58)</w:t>
+        <w:t xml:space="preserve">18- Installing </w:t>
+      </w:r>
+      <w:proofErr w:type="spellStart"/>
+      <w:r>
+        <w:rPr>
+          <w:rFonts w:ascii="MS UI Gothic" w:eastAsia="MS UI Gothic" w:hAnsi="MS UI Gothic" w:cs="Times New Roman"/>
+          <w:color w:val="333333"/>
+          <w:sz w:val="32"/>
+          <w:szCs w:val="32"/>
+          <w:shd w:val="clear" w:color="auto" w:fill="F9F9F9"/>
+        </w:rPr>
+        <w:t>MongoDB</w:t>
+      </w:r>
+      <w:proofErr w:type="spellEnd"/>
+      <w:r>
+        <w:rPr>
+          <w:rFonts w:ascii="MS UI Gothic" w:eastAsia="MS UI Gothic" w:hAnsi="MS UI Gothic" w:cs="Times New Roman"/>
+          <w:color w:val="333333"/>
+          <w:sz w:val="32"/>
+          <w:szCs w:val="32"/>
+          <w:shd w:val="clear" w:color="auto" w:fill="F9F9F9"/>
+        </w:rPr>
+        <w:t xml:space="preserve"> on Mac (3:58)</w:t>
       </w:r>
       <w:r>
         <w:rPr>
@@ -19006,7 +19747,29 @@
           <w:szCs w:val="32"/>
           <w:shd w:val="clear" w:color="auto" w:fill="F9F9F9"/>
         </w:rPr>
-        <w:t>19- Installing MongoDB on Windows (5:39)</w:t>
+        <w:t xml:space="preserve">19- Installing </w:t>
+      </w:r>
+      <w:proofErr w:type="spellStart"/>
+      <w:r>
+        <w:rPr>
+          <w:rFonts w:ascii="MS UI Gothic" w:eastAsia="MS UI Gothic" w:hAnsi="MS UI Gothic" w:cs="Times New Roman"/>
+          <w:color w:val="333333"/>
+          <w:sz w:val="32"/>
+          <w:szCs w:val="32"/>
+          <w:shd w:val="clear" w:color="auto" w:fill="F9F9F9"/>
+        </w:rPr>
+        <w:t>MongoDB</w:t>
+      </w:r>
+      <w:proofErr w:type="spellEnd"/>
+      <w:r>
+        <w:rPr>
+          <w:rFonts w:ascii="MS UI Gothic" w:eastAsia="MS UI Gothic" w:hAnsi="MS UI Gothic" w:cs="Times New Roman"/>
+          <w:color w:val="333333"/>
+          <w:sz w:val="32"/>
+          <w:szCs w:val="32"/>
+          <w:shd w:val="clear" w:color="auto" w:fill="F9F9F9"/>
+        </w:rPr>
+        <w:t xml:space="preserve"> on Windows (5:39)</w:t>
       </w:r>
       <w:r>
         <w:rPr>
@@ -19279,7 +20042,6 @@
           <w:sz w:val="32"/>
           <w:szCs w:val="32"/>
         </w:rPr>
-        <w:lastRenderedPageBreak/>
         <w:fldChar w:fldCharType="begin"/>
       </w:r>
       <w:r>
@@ -19592,7 +20354,29 @@
           <w:szCs w:val="32"/>
           <w:shd w:val="clear" w:color="auto" w:fill="F9F9F9"/>
         </w:rPr>
-        <w:t>24- Replacing FakeGenreService (3:23)</w:t>
+        <w:t xml:space="preserve">24- Replacing </w:t>
+      </w:r>
+      <w:proofErr w:type="spellStart"/>
+      <w:r>
+        <w:rPr>
+          <w:rFonts w:ascii="MS UI Gothic" w:eastAsia="MS UI Gothic" w:hAnsi="MS UI Gothic" w:cs="Times New Roman"/>
+          <w:color w:val="333333"/>
+          <w:sz w:val="32"/>
+          <w:szCs w:val="32"/>
+          <w:shd w:val="clear" w:color="auto" w:fill="F9F9F9"/>
+        </w:rPr>
+        <w:t>FakeGenreService</w:t>
+      </w:r>
+      <w:proofErr w:type="spellEnd"/>
+      <w:r>
+        <w:rPr>
+          <w:rFonts w:ascii="MS UI Gothic" w:eastAsia="MS UI Gothic" w:hAnsi="MS UI Gothic" w:cs="Times New Roman"/>
+          <w:color w:val="333333"/>
+          <w:sz w:val="32"/>
+          <w:szCs w:val="32"/>
+          <w:shd w:val="clear" w:color="auto" w:fill="F9F9F9"/>
+        </w:rPr>
+        <w:t xml:space="preserve"> (3:23)</w:t>
       </w:r>
       <w:r>
         <w:rPr>
@@ -19709,7 +20493,29 @@
           <w:szCs w:val="32"/>
           <w:shd w:val="clear" w:color="auto" w:fill="F9F9F9"/>
         </w:rPr>
-        <w:t>25- Replacing FakeMovieService (5:48)</w:t>
+        <w:t xml:space="preserve">25- Replacing </w:t>
+      </w:r>
+      <w:proofErr w:type="spellStart"/>
+      <w:r>
+        <w:rPr>
+          <w:rFonts w:ascii="MS UI Gothic" w:eastAsia="MS UI Gothic" w:hAnsi="MS UI Gothic" w:cs="Times New Roman"/>
+          <w:color w:val="333333"/>
+          <w:sz w:val="32"/>
+          <w:szCs w:val="32"/>
+          <w:shd w:val="clear" w:color="auto" w:fill="F9F9F9"/>
+        </w:rPr>
+        <w:t>FakeMovieService</w:t>
+      </w:r>
+      <w:proofErr w:type="spellEnd"/>
+      <w:r>
+        <w:rPr>
+          <w:rFonts w:ascii="MS UI Gothic" w:eastAsia="MS UI Gothic" w:hAnsi="MS UI Gothic" w:cs="Times New Roman"/>
+          <w:color w:val="333333"/>
+          <w:sz w:val="32"/>
+          <w:szCs w:val="32"/>
+          <w:shd w:val="clear" w:color="auto" w:fill="F9F9F9"/>
+        </w:rPr>
+        <w:t xml:space="preserve"> (5:48)</w:t>
       </w:r>
       <w:r>
         <w:rPr>
@@ -19826,7 +20632,29 @@
           <w:szCs w:val="32"/>
           <w:shd w:val="clear" w:color="auto" w:fill="F9F9F9"/>
         </w:rPr>
-        <w:t>26- Extracting a Config File (1:54)</w:t>
+        <w:t xml:space="preserve">26- Extracting a </w:t>
+      </w:r>
+      <w:proofErr w:type="spellStart"/>
+      <w:r>
+        <w:rPr>
+          <w:rFonts w:ascii="MS UI Gothic" w:eastAsia="MS UI Gothic" w:hAnsi="MS UI Gothic" w:cs="Times New Roman"/>
+          <w:color w:val="333333"/>
+          <w:sz w:val="32"/>
+          <w:szCs w:val="32"/>
+          <w:shd w:val="clear" w:color="auto" w:fill="F9F9F9"/>
+        </w:rPr>
+        <w:t>Config</w:t>
+      </w:r>
+      <w:proofErr w:type="spellEnd"/>
+      <w:r>
+        <w:rPr>
+          <w:rFonts w:ascii="MS UI Gothic" w:eastAsia="MS UI Gothic" w:hAnsi="MS UI Gothic" w:cs="Times New Roman"/>
+          <w:color w:val="333333"/>
+          <w:sz w:val="32"/>
+          <w:szCs w:val="32"/>
+          <w:shd w:val="clear" w:color="auto" w:fill="F9F9F9"/>
+        </w:rPr>
+        <w:t xml:space="preserve"> File (1:54)</w:t>
       </w:r>
       <w:r>
         <w:rPr>
@@ -20445,7 +21273,6 @@
           <w:sz w:val="32"/>
           <w:szCs w:val="32"/>
         </w:rPr>
-        <w:lastRenderedPageBreak/>
         <w:t>Authentication and Authorization</w:t>
       </w:r>
     </w:p>
@@ -21607,7 +22434,6 @@
           <w:szCs w:val="32"/>
           <w:shd w:val="clear" w:color="auto" w:fill="F9F9F9"/>
         </w:rPr>
-        <w:lastRenderedPageBreak/>
         <w:t>10- JSON Web Tokens (JWT) (3:59)</w:t>
       </w:r>
       <w:r>
@@ -21842,7 +22668,29 @@
           <w:szCs w:val="32"/>
           <w:shd w:val="clear" w:color="auto" w:fill="F9F9F9"/>
         </w:rPr>
-        <w:t>12- Displaying the Current User on NavBar (4:48)</w:t>
+        <w:t xml:space="preserve">12- Displaying the Current User on </w:t>
+      </w:r>
+      <w:proofErr w:type="spellStart"/>
+      <w:r>
+        <w:rPr>
+          <w:rFonts w:ascii="MS UI Gothic" w:eastAsia="MS UI Gothic" w:hAnsi="MS UI Gothic" w:cs="Times New Roman"/>
+          <w:color w:val="333333"/>
+          <w:sz w:val="32"/>
+          <w:szCs w:val="32"/>
+          <w:shd w:val="clear" w:color="auto" w:fill="F9F9F9"/>
+        </w:rPr>
+        <w:t>NavBar</w:t>
+      </w:r>
+      <w:proofErr w:type="spellEnd"/>
+      <w:r>
+        <w:rPr>
+          <w:rFonts w:ascii="MS UI Gothic" w:eastAsia="MS UI Gothic" w:hAnsi="MS UI Gothic" w:cs="Times New Roman"/>
+          <w:color w:val="333333"/>
+          <w:sz w:val="32"/>
+          <w:szCs w:val="32"/>
+          <w:shd w:val="clear" w:color="auto" w:fill="F9F9F9"/>
+        </w:rPr>
+        <w:t xml:space="preserve"> (4:48)</w:t>
       </w:r>
       <w:r>
         <w:rPr>
@@ -22778,8 +23626,29 @@
           <w:szCs w:val="32"/>
           <w:shd w:val="clear" w:color="auto" w:fill="F9F9F9"/>
         </w:rPr>
-        <w:lastRenderedPageBreak/>
-        <w:t>20- Extracting ProtectedRoute (5:55)</w:t>
+        <w:t xml:space="preserve">20- Extracting </w:t>
+      </w:r>
+      <w:proofErr w:type="spellStart"/>
+      <w:r>
+        <w:rPr>
+          <w:rFonts w:ascii="MS UI Gothic" w:eastAsia="MS UI Gothic" w:hAnsi="MS UI Gothic" w:cs="Times New Roman"/>
+          <w:color w:val="333333"/>
+          <w:sz w:val="32"/>
+          <w:szCs w:val="32"/>
+          <w:shd w:val="clear" w:color="auto" w:fill="F9F9F9"/>
+        </w:rPr>
+        <w:t>ProtectedRoute</w:t>
+      </w:r>
+      <w:proofErr w:type="spellEnd"/>
+      <w:r>
+        <w:rPr>
+          <w:rFonts w:ascii="MS UI Gothic" w:eastAsia="MS UI Gothic" w:hAnsi="MS UI Gothic" w:cs="Times New Roman"/>
+          <w:color w:val="333333"/>
+          <w:sz w:val="32"/>
+          <w:szCs w:val="32"/>
+          <w:shd w:val="clear" w:color="auto" w:fill="F9F9F9"/>
+        </w:rPr>
+        <w:t xml:space="preserve"> (5:55)</w:t>
       </w:r>
       <w:r>
         <w:rPr>
@@ -23623,7 +24492,29 @@
           <w:szCs w:val="32"/>
           <w:shd w:val="clear" w:color="auto" w:fill="F9F9F9"/>
         </w:rPr>
-        <w:t>4- Getting Started with Heroku (2:06)</w:t>
+        <w:t xml:space="preserve">4- Getting Started with </w:t>
+      </w:r>
+      <w:proofErr w:type="spellStart"/>
+      <w:r>
+        <w:rPr>
+          <w:rFonts w:ascii="MS UI Gothic" w:eastAsia="MS UI Gothic" w:hAnsi="MS UI Gothic" w:cs="Times New Roman"/>
+          <w:color w:val="333333"/>
+          <w:sz w:val="32"/>
+          <w:szCs w:val="32"/>
+          <w:shd w:val="clear" w:color="auto" w:fill="F9F9F9"/>
+        </w:rPr>
+        <w:t>Heroku</w:t>
+      </w:r>
+      <w:proofErr w:type="spellEnd"/>
+      <w:r>
+        <w:rPr>
+          <w:rFonts w:ascii="MS UI Gothic" w:eastAsia="MS UI Gothic" w:hAnsi="MS UI Gothic" w:cs="Times New Roman"/>
+          <w:color w:val="333333"/>
+          <w:sz w:val="32"/>
+          <w:szCs w:val="32"/>
+          <w:shd w:val="clear" w:color="auto" w:fill="F9F9F9"/>
+        </w:rPr>
+        <w:t xml:space="preserve"> (2:06)</w:t>
       </w:r>
       <w:r>
         <w:rPr>
@@ -23740,7 +24631,29 @@
           <w:szCs w:val="32"/>
           <w:shd w:val="clear" w:color="auto" w:fill="F9F9F9"/>
         </w:rPr>
-        <w:t>5- MongoDB in the Cloud (2:35)</w:t>
+        <w:t xml:space="preserve">5- </w:t>
+      </w:r>
+      <w:proofErr w:type="spellStart"/>
+      <w:r>
+        <w:rPr>
+          <w:rFonts w:ascii="MS UI Gothic" w:eastAsia="MS UI Gothic" w:hAnsi="MS UI Gothic" w:cs="Times New Roman"/>
+          <w:color w:val="333333"/>
+          <w:sz w:val="32"/>
+          <w:szCs w:val="32"/>
+          <w:shd w:val="clear" w:color="auto" w:fill="F9F9F9"/>
+        </w:rPr>
+        <w:t>MongoDB</w:t>
+      </w:r>
+      <w:proofErr w:type="spellEnd"/>
+      <w:r>
+        <w:rPr>
+          <w:rFonts w:ascii="MS UI Gothic" w:eastAsia="MS UI Gothic" w:hAnsi="MS UI Gothic" w:cs="Times New Roman"/>
+          <w:color w:val="333333"/>
+          <w:sz w:val="32"/>
+          <w:szCs w:val="32"/>
+          <w:shd w:val="clear" w:color="auto" w:fill="F9F9F9"/>
+        </w:rPr>
+        <w:t xml:space="preserve"> in the Cloud (2:35)</w:t>
       </w:r>
       <w:r>
         <w:rPr>
@@ -23857,7 +24770,29 @@
           <w:szCs w:val="32"/>
           <w:shd w:val="clear" w:color="auto" w:fill="F9F9F9"/>
         </w:rPr>
-        <w:t>6- Adding Code to a Git Repository (3:05)</w:t>
+        <w:t xml:space="preserve">6- Adding Code to a </w:t>
+      </w:r>
+      <w:proofErr w:type="spellStart"/>
+      <w:r>
+        <w:rPr>
+          <w:rFonts w:ascii="MS UI Gothic" w:eastAsia="MS UI Gothic" w:hAnsi="MS UI Gothic" w:cs="Times New Roman"/>
+          <w:color w:val="333333"/>
+          <w:sz w:val="32"/>
+          <w:szCs w:val="32"/>
+          <w:shd w:val="clear" w:color="auto" w:fill="F9F9F9"/>
+        </w:rPr>
+        <w:t>Git</w:t>
+      </w:r>
+      <w:proofErr w:type="spellEnd"/>
+      <w:r>
+        <w:rPr>
+          <w:rFonts w:ascii="MS UI Gothic" w:eastAsia="MS UI Gothic" w:hAnsi="MS UI Gothic" w:cs="Times New Roman"/>
+          <w:color w:val="333333"/>
+          <w:sz w:val="32"/>
+          <w:szCs w:val="32"/>
+          <w:shd w:val="clear" w:color="auto" w:fill="F9F9F9"/>
+        </w:rPr>
+        <w:t xml:space="preserve"> Repository (3:05)</w:t>
       </w:r>
       <w:r>
         <w:rPr>
@@ -23949,7 +24884,6 @@
           <w:szCs w:val="32"/>
           <w:shd w:val="clear" w:color="auto" w:fill="F9F9F9"/>
         </w:rPr>
-        <w:lastRenderedPageBreak/>
         <w:t>Start</w:t>
       </w:r>
     </w:p>
@@ -23975,7 +24909,29 @@
           <w:szCs w:val="32"/>
           <w:shd w:val="clear" w:color="auto" w:fill="F9F9F9"/>
         </w:rPr>
-        <w:t>7- Deploying to Heroku (3:01)</w:t>
+        <w:t xml:space="preserve">7- Deploying to </w:t>
+      </w:r>
+      <w:proofErr w:type="spellStart"/>
+      <w:r>
+        <w:rPr>
+          <w:rFonts w:ascii="MS UI Gothic" w:eastAsia="MS UI Gothic" w:hAnsi="MS UI Gothic" w:cs="Times New Roman"/>
+          <w:color w:val="333333"/>
+          <w:sz w:val="32"/>
+          <w:szCs w:val="32"/>
+          <w:shd w:val="clear" w:color="auto" w:fill="F9F9F9"/>
+        </w:rPr>
+        <w:t>Heroku</w:t>
+      </w:r>
+      <w:proofErr w:type="spellEnd"/>
+      <w:r>
+        <w:rPr>
+          <w:rFonts w:ascii="MS UI Gothic" w:eastAsia="MS UI Gothic" w:hAnsi="MS UI Gothic" w:cs="Times New Roman"/>
+          <w:color w:val="333333"/>
+          <w:sz w:val="32"/>
+          <w:szCs w:val="32"/>
+          <w:shd w:val="clear" w:color="auto" w:fill="F9F9F9"/>
+        </w:rPr>
+        <w:t xml:space="preserve"> (3:01)</w:t>
       </w:r>
       <w:r>
         <w:rPr>
@@ -24209,7 +25165,29 @@
           <w:szCs w:val="32"/>
           <w:shd w:val="clear" w:color="auto" w:fill="F9F9F9"/>
         </w:rPr>
-        <w:t>9- Setting Environment Variables on Heroku (4:37)</w:t>
+        <w:t xml:space="preserve">9- Setting Environment Variables on </w:t>
+      </w:r>
+      <w:proofErr w:type="spellStart"/>
+      <w:r>
+        <w:rPr>
+          <w:rFonts w:ascii="MS UI Gothic" w:eastAsia="MS UI Gothic" w:hAnsi="MS UI Gothic" w:cs="Times New Roman"/>
+          <w:color w:val="333333"/>
+          <w:sz w:val="32"/>
+          <w:szCs w:val="32"/>
+          <w:shd w:val="clear" w:color="auto" w:fill="F9F9F9"/>
+        </w:rPr>
+        <w:t>Heroku</w:t>
+      </w:r>
+      <w:proofErr w:type="spellEnd"/>
+      <w:r>
+        <w:rPr>
+          <w:rFonts w:ascii="MS UI Gothic" w:eastAsia="MS UI Gothic" w:hAnsi="MS UI Gothic" w:cs="Times New Roman"/>
+          <w:color w:val="333333"/>
+          <w:sz w:val="32"/>
+          <w:szCs w:val="32"/>
+          <w:shd w:val="clear" w:color="auto" w:fill="F9F9F9"/>
+        </w:rPr>
+        <w:t xml:space="preserve"> (4:37)</w:t>
       </w:r>
       <w:r>
         <w:rPr>
@@ -24709,8 +25687,8 @@
 </file>
 
 <file path=word/numbering.xml><?xml version="1.0" encoding="utf-8"?>
-<w:numbering xmlns:wpc="http://schemas.microsoft.com/office/word/2010/wordprocessingCanvas" xmlns:mc="http://schemas.openxmlformats.org/markup-compatibility/2006" xmlns:o="urn:schemas-microsoft-com:office:office" xmlns:r="http://schemas.openxmlformats.org/officeDocument/2006/relationships" xmlns:m="http://schemas.openxmlformats.org/officeDocument/2006/math" xmlns:v="urn:schemas-microsoft-com:vml" xmlns:wp14="http://schemas.microsoft.com/office/word/2010/wordprocessingDrawing" xmlns:wp="http://schemas.openxmlformats.org/drawingml/2006/wordprocessingDrawing" xmlns:w10="urn:schemas-microsoft-com:office:word" xmlns:w="http://schemas.openxmlformats.org/wordprocessingml/2006/main" xmlns:w14="http://schemas.microsoft.com/office/word/2010/wordml" xmlns:w15="http://schemas.microsoft.com/office/word/2012/wordml" xmlns:wpg="http://schemas.microsoft.com/office/word/2010/wordprocessingGroup" xmlns:wpi="http://schemas.microsoft.com/office/word/2010/wordprocessingInk" xmlns:wne="http://schemas.microsoft.com/office/word/2006/wordml" xmlns:wps="http://schemas.microsoft.com/office/word/2010/wordprocessingShape" mc:Ignorable="w14 w15 wp14">
-  <w:abstractNum w:abstractNumId="0" w15:restartNumberingAfterBreak="0">
+<w:numbering xmlns:wpc="http://schemas.microsoft.com/office/word/2010/wordprocessingCanvas" xmlns:mc="http://schemas.openxmlformats.org/markup-compatibility/2006" xmlns:o="urn:schemas-microsoft-com:office:office" xmlns:r="http://schemas.openxmlformats.org/officeDocument/2006/relationships" xmlns:m="http://schemas.openxmlformats.org/officeDocument/2006/math" xmlns:v="urn:schemas-microsoft-com:vml" xmlns:wp14="http://schemas.microsoft.com/office/word/2010/wordprocessingDrawing" xmlns:wp="http://schemas.openxmlformats.org/drawingml/2006/wordprocessingDrawing" xmlns:w10="urn:schemas-microsoft-com:office:word" xmlns:w="http://schemas.openxmlformats.org/wordprocessingml/2006/main" xmlns:w14="http://schemas.microsoft.com/office/word/2010/wordml" xmlns:wpg="http://schemas.microsoft.com/office/word/2010/wordprocessingGroup" xmlns:wpi="http://schemas.microsoft.com/office/word/2010/wordprocessingInk" xmlns:wne="http://schemas.microsoft.com/office/word/2006/wordml" xmlns:wps="http://schemas.microsoft.com/office/word/2010/wordprocessingShape" mc:Ignorable="w14 wp14">
+  <w:abstractNum w:abstractNumId="0">
     <w:nsid w:val="05716E6F"/>
     <w:multiLevelType w:val="multilevel"/>
     <w:tmpl w:val="BFB4FEBA"/>
@@ -24859,7 +25837,7 @@
       </w:rPr>
     </w:lvl>
   </w:abstractNum>
-  <w:abstractNum w:abstractNumId="1" w15:restartNumberingAfterBreak="0">
+  <w:abstractNum w:abstractNumId="1">
     <w:nsid w:val="0A1B5737"/>
     <w:multiLevelType w:val="multilevel"/>
     <w:tmpl w:val="29A4DD12"/>
@@ -25008,7 +25986,7 @@
       </w:rPr>
     </w:lvl>
   </w:abstractNum>
-  <w:abstractNum w:abstractNumId="2" w15:restartNumberingAfterBreak="0">
+  <w:abstractNum w:abstractNumId="2">
     <w:nsid w:val="0B2D6209"/>
     <w:multiLevelType w:val="multilevel"/>
     <w:tmpl w:val="7CE019DE"/>
@@ -25157,7 +26135,7 @@
       </w:rPr>
     </w:lvl>
   </w:abstractNum>
-  <w:abstractNum w:abstractNumId="3" w15:restartNumberingAfterBreak="0">
+  <w:abstractNum w:abstractNumId="3">
     <w:nsid w:val="3B0270DB"/>
     <w:multiLevelType w:val="multilevel"/>
     <w:tmpl w:val="B2727368"/>
@@ -25306,7 +26284,7 @@
       </w:rPr>
     </w:lvl>
   </w:abstractNum>
-  <w:abstractNum w:abstractNumId="4" w15:restartNumberingAfterBreak="0">
+  <w:abstractNum w:abstractNumId="4">
     <w:nsid w:val="3D871875"/>
     <w:multiLevelType w:val="multilevel"/>
     <w:tmpl w:val="DA7094F0"/>
@@ -25455,7 +26433,7 @@
       </w:rPr>
     </w:lvl>
   </w:abstractNum>
-  <w:abstractNum w:abstractNumId="5" w15:restartNumberingAfterBreak="0">
+  <w:abstractNum w:abstractNumId="5">
     <w:nsid w:val="45D40918"/>
     <w:multiLevelType w:val="multilevel"/>
     <w:tmpl w:val="3B0E004E"/>
@@ -25604,7 +26582,7 @@
       </w:rPr>
     </w:lvl>
   </w:abstractNum>
-  <w:abstractNum w:abstractNumId="6" w15:restartNumberingAfterBreak="0">
+  <w:abstractNum w:abstractNumId="6">
     <w:nsid w:val="55735FC1"/>
     <w:multiLevelType w:val="multilevel"/>
     <w:tmpl w:val="8042FCC8"/>
@@ -25753,7 +26731,7 @@
       </w:rPr>
     </w:lvl>
   </w:abstractNum>
-  <w:abstractNum w:abstractNumId="7" w15:restartNumberingAfterBreak="0">
+  <w:abstractNum w:abstractNumId="7">
     <w:nsid w:val="68DD33A4"/>
     <w:multiLevelType w:val="multilevel"/>
     <w:tmpl w:val="C01448C2"/>
@@ -25902,7 +26880,7 @@
       </w:rPr>
     </w:lvl>
   </w:abstractNum>
-  <w:abstractNum w:abstractNumId="8" w15:restartNumberingAfterBreak="0">
+  <w:abstractNum w:abstractNumId="8">
     <w:nsid w:val="78342BF4"/>
     <w:multiLevelType w:val="multilevel"/>
     <w:tmpl w:val="BAB40D6A"/>
@@ -26051,7 +27029,7 @@
       </w:rPr>
     </w:lvl>
   </w:abstractNum>
-  <w:abstractNum w:abstractNumId="9" w15:restartNumberingAfterBreak="0">
+  <w:abstractNum w:abstractNumId="9">
     <w:nsid w:val="7F58372B"/>
     <w:multiLevelType w:val="multilevel"/>
     <w:tmpl w:val="40F0945A"/>
@@ -26234,7 +27212,7 @@
 </file>
 
 <file path=word/styles.xml><?xml version="1.0" encoding="utf-8"?>
-<w:styles xmlns:mc="http://schemas.openxmlformats.org/markup-compatibility/2006" xmlns:r="http://schemas.openxmlformats.org/officeDocument/2006/relationships" xmlns:w="http://schemas.openxmlformats.org/wordprocessingml/2006/main" xmlns:w14="http://schemas.microsoft.com/office/word/2010/wordml" xmlns:w15="http://schemas.microsoft.com/office/word/2012/wordml" mc:Ignorable="w14 w15">
+<w:styles xmlns:mc="http://schemas.openxmlformats.org/markup-compatibility/2006" xmlns:r="http://schemas.openxmlformats.org/officeDocument/2006/relationships" xmlns:w="http://schemas.openxmlformats.org/wordprocessingml/2006/main" xmlns:w14="http://schemas.microsoft.com/office/word/2010/wordml" mc:Ignorable="w14">
   <w:docDefaults>
     <w:rPrDefault>
       <w:rPr>
@@ -26250,378 +27228,351 @@
       </w:pPr>
     </w:pPrDefault>
   </w:docDefaults>
-  <w:latentStyles w:defLockedState="0" w:defUIPriority="99" w:defSemiHidden="0" w:defUnhideWhenUsed="0" w:defQFormat="0" w:count="371">
-    <w:lsdException w:name="Normal" w:uiPriority="0" w:qFormat="1"/>
-    <w:lsdException w:name="heading 1" w:uiPriority="9" w:qFormat="1"/>
-    <w:lsdException w:name="heading 2" w:semiHidden="1" w:uiPriority="9" w:unhideWhenUsed="1" w:qFormat="1"/>
-    <w:lsdException w:name="heading 3" w:semiHidden="1" w:uiPriority="9" w:unhideWhenUsed="1" w:qFormat="1"/>
-    <w:lsdException w:name="heading 4" w:semiHidden="1" w:uiPriority="9" w:unhideWhenUsed="1" w:qFormat="1"/>
-    <w:lsdException w:name="heading 5" w:semiHidden="1" w:uiPriority="9" w:unhideWhenUsed="1" w:qFormat="1"/>
-    <w:lsdException w:name="heading 6" w:semiHidden="1" w:uiPriority="9" w:unhideWhenUsed="1" w:qFormat="1"/>
-    <w:lsdException w:name="heading 7" w:semiHidden="1" w:uiPriority="9" w:unhideWhenUsed="1" w:qFormat="1"/>
-    <w:lsdException w:name="heading 8" w:semiHidden="1" w:uiPriority="9" w:unhideWhenUsed="1" w:qFormat="1"/>
-    <w:lsdException w:name="heading 9" w:semiHidden="1" w:uiPriority="9" w:unhideWhenUsed="1" w:qFormat="1"/>
-    <w:lsdException w:name="index 1" w:semiHidden="1" w:unhideWhenUsed="1"/>
-    <w:lsdException w:name="index 2" w:semiHidden="1" w:unhideWhenUsed="1"/>
-    <w:lsdException w:name="index 3" w:semiHidden="1" w:unhideWhenUsed="1"/>
-    <w:lsdException w:name="index 4" w:semiHidden="1" w:unhideWhenUsed="1"/>
-    <w:lsdException w:name="index 5" w:semiHidden="1" w:unhideWhenUsed="1"/>
-    <w:lsdException w:name="index 6" w:semiHidden="1" w:unhideWhenUsed="1"/>
-    <w:lsdException w:name="index 7" w:semiHidden="1" w:unhideWhenUsed="1"/>
-    <w:lsdException w:name="index 8" w:semiHidden="1" w:unhideWhenUsed="1"/>
-    <w:lsdException w:name="index 9" w:semiHidden="1" w:unhideWhenUsed="1"/>
-    <w:lsdException w:name="toc 1" w:semiHidden="1" w:uiPriority="39" w:unhideWhenUsed="1"/>
-    <w:lsdException w:name="toc 2" w:semiHidden="1" w:uiPriority="39" w:unhideWhenUsed="1"/>
-    <w:lsdException w:name="toc 3" w:semiHidden="1" w:uiPriority="39" w:unhideWhenUsed="1"/>
-    <w:lsdException w:name="toc 4" w:semiHidden="1" w:uiPriority="39" w:unhideWhenUsed="1"/>
-    <w:lsdException w:name="toc 5" w:semiHidden="1" w:uiPriority="39" w:unhideWhenUsed="1"/>
-    <w:lsdException w:name="toc 6" w:semiHidden="1" w:uiPriority="39" w:unhideWhenUsed="1"/>
-    <w:lsdException w:name="toc 7" w:semiHidden="1" w:uiPriority="39" w:unhideWhenUsed="1"/>
-    <w:lsdException w:name="toc 8" w:semiHidden="1" w:uiPriority="39" w:unhideWhenUsed="1"/>
-    <w:lsdException w:name="toc 9" w:semiHidden="1" w:uiPriority="39" w:unhideWhenUsed="1"/>
-    <w:lsdException w:name="Normal Indent" w:semiHidden="1" w:unhideWhenUsed="1"/>
-    <w:lsdException w:name="footnote text" w:semiHidden="1" w:unhideWhenUsed="1"/>
-    <w:lsdException w:name="annotation text" w:semiHidden="1" w:unhideWhenUsed="1"/>
-    <w:lsdException w:name="header" w:semiHidden="1" w:unhideWhenUsed="1"/>
-    <w:lsdException w:name="footer" w:semiHidden="1" w:unhideWhenUsed="1"/>
-    <w:lsdException w:name="index heading" w:semiHidden="1" w:unhideWhenUsed="1"/>
-    <w:lsdException w:name="caption" w:semiHidden="1" w:uiPriority="35" w:unhideWhenUsed="1" w:qFormat="1"/>
-    <w:lsdException w:name="table of figures" w:semiHidden="1" w:unhideWhenUsed="1"/>
-    <w:lsdException w:name="envelope address" w:semiHidden="1" w:unhideWhenUsed="1"/>
-    <w:lsdException w:name="envelope return" w:semiHidden="1" w:unhideWhenUsed="1"/>
-    <w:lsdException w:name="footnote reference" w:semiHidden="1" w:unhideWhenUsed="1"/>
-    <w:lsdException w:name="annotation reference" w:semiHidden="1" w:unhideWhenUsed="1"/>
-    <w:lsdException w:name="line number" w:semiHidden="1" w:unhideWhenUsed="1"/>
-    <w:lsdException w:name="page number" w:semiHidden="1" w:unhideWhenUsed="1"/>
-    <w:lsdException w:name="endnote reference" w:semiHidden="1" w:unhideWhenUsed="1"/>
-    <w:lsdException w:name="endnote text" w:semiHidden="1" w:unhideWhenUsed="1"/>
-    <w:lsdException w:name="table of authorities" w:semiHidden="1" w:unhideWhenUsed="1"/>
-    <w:lsdException w:name="macro" w:semiHidden="1" w:unhideWhenUsed="1"/>
-    <w:lsdException w:name="toa heading" w:semiHidden="1" w:unhideWhenUsed="1"/>
-    <w:lsdException w:name="List" w:semiHidden="1" w:unhideWhenUsed="1"/>
-    <w:lsdException w:name="List Bullet" w:semiHidden="1" w:unhideWhenUsed="1"/>
-    <w:lsdException w:name="List Number" w:semiHidden="1" w:unhideWhenUsed="1"/>
-    <w:lsdException w:name="List 2" w:semiHidden="1" w:unhideWhenUsed="1"/>
-    <w:lsdException w:name="List 3" w:semiHidden="1" w:unhideWhenUsed="1"/>
-    <w:lsdException w:name="List 4" w:semiHidden="1" w:unhideWhenUsed="1"/>
-    <w:lsdException w:name="List 5" w:semiHidden="1" w:unhideWhenUsed="1"/>
-    <w:lsdException w:name="List Bullet 2" w:semiHidden="1" w:unhideWhenUsed="1"/>
-    <w:lsdException w:name="List Bullet 3" w:semiHidden="1" w:unhideWhenUsed="1"/>
-    <w:lsdException w:name="List Bullet 4" w:semiHidden="1" w:unhideWhenUsed="1"/>
-    <w:lsdException w:name="List Bullet 5" w:semiHidden="1" w:unhideWhenUsed="1"/>
-    <w:lsdException w:name="List Number 2" w:semiHidden="1" w:unhideWhenUsed="1"/>
-    <w:lsdException w:name="List Number 3" w:semiHidden="1" w:unhideWhenUsed="1"/>
-    <w:lsdException w:name="List Number 4" w:semiHidden="1" w:unhideWhenUsed="1"/>
-    <w:lsdException w:name="List Number 5" w:semiHidden="1" w:unhideWhenUsed="1"/>
-    <w:lsdException w:name="Title" w:uiPriority="10" w:qFormat="1"/>
-    <w:lsdException w:name="Closing" w:semiHidden="1" w:unhideWhenUsed="1"/>
-    <w:lsdException w:name="Signature" w:semiHidden="1" w:unhideWhenUsed="1"/>
-    <w:lsdException w:name="Default Paragraph Font" w:semiHidden="1" w:uiPriority="1" w:unhideWhenUsed="1"/>
-    <w:lsdException w:name="Body Text" w:semiHidden="1" w:unhideWhenUsed="1"/>
-    <w:lsdException w:name="Body Text Indent" w:semiHidden="1" w:unhideWhenUsed="1"/>
-    <w:lsdException w:name="List Continue" w:semiHidden="1" w:unhideWhenUsed="1"/>
-    <w:lsdException w:name="List Continue 2" w:semiHidden="1" w:unhideWhenUsed="1"/>
-    <w:lsdException w:name="List Continue 3" w:semiHidden="1" w:unhideWhenUsed="1"/>
-    <w:lsdException w:name="List Continue 4" w:semiHidden="1" w:unhideWhenUsed="1"/>
-    <w:lsdException w:name="List Continue 5" w:semiHidden="1" w:unhideWhenUsed="1"/>
-    <w:lsdException w:name="Message Header" w:semiHidden="1" w:unhideWhenUsed="1"/>
-    <w:lsdException w:name="Subtitle" w:uiPriority="11" w:qFormat="1"/>
-    <w:lsdException w:name="Salutation" w:semiHidden="1" w:unhideWhenUsed="1"/>
-    <w:lsdException w:name="Date" w:semiHidden="1" w:unhideWhenUsed="1"/>
-    <w:lsdException w:name="Body Text First Indent" w:semiHidden="1" w:unhideWhenUsed="1"/>
-    <w:lsdException w:name="Body Text First Indent 2" w:semiHidden="1" w:unhideWhenUsed="1"/>
-    <w:lsdException w:name="Note Heading" w:semiHidden="1" w:unhideWhenUsed="1"/>
-    <w:lsdException w:name="Body Text 2" w:semiHidden="1" w:unhideWhenUsed="1"/>
-    <w:lsdException w:name="Body Text 3" w:semiHidden="1" w:unhideWhenUsed="1"/>
-    <w:lsdException w:name="Body Text Indent 2" w:semiHidden="1" w:unhideWhenUsed="1"/>
-    <w:lsdException w:name="Body Text Indent 3" w:semiHidden="1" w:unhideWhenUsed="1"/>
-    <w:lsdException w:name="Block Text" w:semiHidden="1" w:unhideWhenUsed="1"/>
-    <w:lsdException w:name="Hyperlink" w:semiHidden="1" w:unhideWhenUsed="1"/>
-    <w:lsdException w:name="FollowedHyperlink" w:semiHidden="1" w:unhideWhenUsed="1"/>
-    <w:lsdException w:name="Strong" w:uiPriority="22" w:qFormat="1"/>
-    <w:lsdException w:name="Emphasis" w:uiPriority="20" w:qFormat="1"/>
-    <w:lsdException w:name="Document Map" w:semiHidden="1" w:unhideWhenUsed="1"/>
-    <w:lsdException w:name="Plain Text" w:semiHidden="1" w:unhideWhenUsed="1"/>
-    <w:lsdException w:name="E-mail Signature" w:semiHidden="1" w:unhideWhenUsed="1"/>
-    <w:lsdException w:name="HTML Top of Form" w:semiHidden="1" w:unhideWhenUsed="1"/>
-    <w:lsdException w:name="HTML Bottom of Form" w:semiHidden="1" w:unhideWhenUsed="1"/>
-    <w:lsdException w:name="Normal (Web)" w:semiHidden="1" w:unhideWhenUsed="1"/>
-    <w:lsdException w:name="HTML Acronym" w:semiHidden="1" w:unhideWhenUsed="1"/>
-    <w:lsdException w:name="HTML Address" w:semiHidden="1" w:unhideWhenUsed="1"/>
-    <w:lsdException w:name="HTML Cite" w:semiHidden="1" w:unhideWhenUsed="1"/>
-    <w:lsdException w:name="HTML Code" w:semiHidden="1" w:unhideWhenUsed="1"/>
-    <w:lsdException w:name="HTML Definition" w:semiHidden="1" w:unhideWhenUsed="1"/>
-    <w:lsdException w:name="HTML Keyboard" w:semiHidden="1" w:unhideWhenUsed="1"/>
-    <w:lsdException w:name="HTML Preformatted" w:semiHidden="1" w:unhideWhenUsed="1"/>
-    <w:lsdException w:name="HTML Sample" w:semiHidden="1" w:unhideWhenUsed="1"/>
-    <w:lsdException w:name="HTML Typewriter" w:semiHidden="1" w:unhideWhenUsed="1"/>
-    <w:lsdException w:name="HTML Variable" w:semiHidden="1" w:unhideWhenUsed="1"/>
-    <w:lsdException w:name="Normal Table" w:semiHidden="1" w:unhideWhenUsed="1"/>
-    <w:lsdException w:name="annotation subject" w:semiHidden="1" w:unhideWhenUsed="1"/>
-    <w:lsdException w:name="No List" w:semiHidden="1" w:unhideWhenUsed="1"/>
-    <w:lsdException w:name="Outline List 1" w:semiHidden="1" w:unhideWhenUsed="1"/>
-    <w:lsdException w:name="Outline List 2" w:semiHidden="1" w:unhideWhenUsed="1"/>
-    <w:lsdException w:name="Outline List 3" w:semiHidden="1" w:unhideWhenUsed="1"/>
-    <w:lsdException w:name="Table Simple 1" w:semiHidden="1" w:unhideWhenUsed="1"/>
-    <w:lsdException w:name="Table Simple 2" w:semiHidden="1" w:unhideWhenUsed="1"/>
-    <w:lsdException w:name="Table Simple 3" w:semiHidden="1" w:unhideWhenUsed="1"/>
-    <w:lsdException w:name="Table Classic 1" w:semiHidden="1" w:unhideWhenUsed="1"/>
-    <w:lsdException w:name="Table Classic 2" w:semiHidden="1" w:unhideWhenUsed="1"/>
-    <w:lsdException w:name="Table Classic 3" w:semiHidden="1" w:unhideWhenUsed="1"/>
-    <w:lsdException w:name="Table Classic 4" w:semiHidden="1" w:unhideWhenUsed="1"/>
-    <w:lsdException w:name="Table Colorful 1" w:semiHidden="1" w:unhideWhenUsed="1"/>
-    <w:lsdException w:name="Table Colorful 2" w:semiHidden="1" w:unhideWhenUsed="1"/>
-    <w:lsdException w:name="Table Colorful 3" w:semiHidden="1" w:unhideWhenUsed="1"/>
-    <w:lsdException w:name="Table Columns 1" w:semiHidden="1" w:unhideWhenUsed="1"/>
-    <w:lsdException w:name="Table Columns 2" w:semiHidden="1" w:unhideWhenUsed="1"/>
-    <w:lsdException w:name="Table Columns 3" w:semiHidden="1" w:unhideWhenUsed="1"/>
-    <w:lsdException w:name="Table Columns 4" w:semiHidden="1" w:unhideWhenUsed="1"/>
-    <w:lsdException w:name="Table Columns 5" w:semiHidden="1" w:unhideWhenUsed="1"/>
-    <w:lsdException w:name="Table Grid 1" w:semiHidden="1" w:unhideWhenUsed="1"/>
-    <w:lsdException w:name="Table Grid 2" w:semiHidden="1" w:unhideWhenUsed="1"/>
-    <w:lsdException w:name="Table Grid 3" w:semiHidden="1" w:unhideWhenUsed="1"/>
-    <w:lsdException w:name="Table Grid 4" w:semiHidden="1" w:unhideWhenUsed="1"/>
-    <w:lsdException w:name="Table Grid 5" w:semiHidden="1" w:unhideWhenUsed="1"/>
-    <w:lsdException w:name="Table Grid 6" w:semiHidden="1" w:unhideWhenUsed="1"/>
-    <w:lsdException w:name="Table Grid 7" w:semiHidden="1" w:unhideWhenUsed="1"/>
-    <w:lsdException w:name="Table Grid 8" w:semiHidden="1" w:unhideWhenUsed="1"/>
-    <w:lsdException w:name="Table List 1" w:semiHidden="1" w:unhideWhenUsed="1"/>
-    <w:lsdException w:name="Table List 2" w:semiHidden="1" w:unhideWhenUsed="1"/>
-    <w:lsdException w:name="Table List 3" w:semiHidden="1" w:unhideWhenUsed="1"/>
-    <w:lsdException w:name="Table List 4" w:semiHidden="1" w:unhideWhenUsed="1"/>
-    <w:lsdException w:name="Table List 5" w:semiHidden="1" w:unhideWhenUsed="1"/>
-    <w:lsdException w:name="Table List 6" w:semiHidden="1" w:unhideWhenUsed="1"/>
-    <w:lsdException w:name="Table List 7" w:semiHidden="1" w:unhideWhenUsed="1"/>
-    <w:lsdException w:name="Table List 8" w:semiHidden="1" w:unhideWhenUsed="1"/>
-    <w:lsdException w:name="Table 3D effects 1" w:semiHidden="1" w:unhideWhenUsed="1"/>
-    <w:lsdException w:name="Table 3D effects 2" w:semiHidden="1" w:unhideWhenUsed="1"/>
-    <w:lsdException w:name="Table 3D effects 3" w:semiHidden="1" w:unhideWhenUsed="1"/>
-    <w:lsdException w:name="Table Contemporary" w:semiHidden="1" w:unhideWhenUsed="1"/>
-    <w:lsdException w:name="Table Elegant" w:semiHidden="1" w:unhideWhenUsed="1"/>
-    <w:lsdException w:name="Table Professional" w:semiHidden="1" w:unhideWhenUsed="1"/>
-    <w:lsdException w:name="Table Subtle 1" w:semiHidden="1" w:unhideWhenUsed="1"/>
-    <w:lsdException w:name="Table Subtle 2" w:semiHidden="1" w:unhideWhenUsed="1"/>
-    <w:lsdException w:name="Table Web 1" w:semiHidden="1" w:unhideWhenUsed="1"/>
-    <w:lsdException w:name="Table Web 2" w:semiHidden="1" w:unhideWhenUsed="1"/>
-    <w:lsdException w:name="Table Web 3" w:semiHidden="1" w:unhideWhenUsed="1"/>
-    <w:lsdException w:name="Balloon Text" w:semiHidden="1" w:unhideWhenUsed="1"/>
-    <w:lsdException w:name="Table Grid" w:uiPriority="59"/>
-    <w:lsdException w:name="Table Theme" w:semiHidden="1" w:unhideWhenUsed="1"/>
-    <w:lsdException w:name="Placeholder Text" w:semiHidden="1"/>
-    <w:lsdException w:name="No Spacing" w:uiPriority="1" w:qFormat="1"/>
-    <w:lsdException w:name="Light Shading" w:uiPriority="60"/>
-    <w:lsdException w:name="Light List" w:uiPriority="61"/>
-    <w:lsdException w:name="Light Grid" w:uiPriority="62"/>
-    <w:lsdException w:name="Medium Shading 1" w:uiPriority="63"/>
-    <w:lsdException w:name="Medium Shading 2" w:uiPriority="64"/>
-    <w:lsdException w:name="Medium List 1" w:uiPriority="65"/>
-    <w:lsdException w:name="Medium List 2" w:uiPriority="66"/>
-    <w:lsdException w:name="Medium Grid 1" w:uiPriority="67"/>
-    <w:lsdException w:name="Medium Grid 2" w:uiPriority="68"/>
-    <w:lsdException w:name="Medium Grid 3" w:uiPriority="69"/>
-    <w:lsdException w:name="Dark List" w:uiPriority="70"/>
-    <w:lsdException w:name="Colorful Shading" w:uiPriority="71"/>
-    <w:lsdException w:name="Colorful List" w:uiPriority="72"/>
-    <w:lsdException w:name="Colorful Grid" w:uiPriority="73"/>
-    <w:lsdException w:name="Light Shading Accent 1" w:uiPriority="60"/>
-    <w:lsdException w:name="Light List Accent 1" w:uiPriority="61"/>
-    <w:lsdException w:name="Light Grid Accent 1" w:uiPriority="62"/>
-    <w:lsdException w:name="Medium Shading 1 Accent 1" w:uiPriority="63"/>
-    <w:lsdException w:name="Medium Shading 2 Accent 1" w:uiPriority="64"/>
-    <w:lsdException w:name="Medium List 1 Accent 1" w:uiPriority="65"/>
-    <w:lsdException w:name="Revision" w:semiHidden="1"/>
-    <w:lsdException w:name="List Paragraph" w:uiPriority="34" w:qFormat="1"/>
-    <w:lsdException w:name="Quote" w:uiPriority="29" w:qFormat="1"/>
-    <w:lsdException w:name="Intense Quote" w:uiPriority="30" w:qFormat="1"/>
-    <w:lsdException w:name="Medium List 2 Accent 1" w:uiPriority="66"/>
-    <w:lsdException w:name="Medium Grid 1 Accent 1" w:uiPriority="67"/>
-    <w:lsdException w:name="Medium Grid 2 Accent 1" w:uiPriority="68"/>
-    <w:lsdException w:name="Medium Grid 3 Accent 1" w:uiPriority="69"/>
-    <w:lsdException w:name="Dark List Accent 1" w:uiPriority="70"/>
-    <w:lsdException w:name="Colorful Shading Accent 1" w:uiPriority="71"/>
-    <w:lsdException w:name="Colorful List Accent 1" w:uiPriority="72"/>
-    <w:lsdException w:name="Colorful Grid Accent 1" w:uiPriority="73"/>
-    <w:lsdException w:name="Light Shading Accent 2" w:uiPriority="60"/>
-    <w:lsdException w:name="Light List Accent 2" w:uiPriority="61"/>
-    <w:lsdException w:name="Light Grid Accent 2" w:uiPriority="62"/>
-    <w:lsdException w:name="Medium Shading 1 Accent 2" w:uiPriority="63"/>
-    <w:lsdException w:name="Medium Shading 2 Accent 2" w:uiPriority="64"/>
-    <w:lsdException w:name="Medium List 1 Accent 2" w:uiPriority="65"/>
-    <w:lsdException w:name="Medium List 2 Accent 2" w:uiPriority="66"/>
-    <w:lsdException w:name="Medium Grid 1 Accent 2" w:uiPriority="67"/>
-    <w:lsdException w:name="Medium Grid 2 Accent 2" w:uiPriority="68"/>
-    <w:lsdException w:name="Medium Grid 3 Accent 2" w:uiPriority="69"/>
-    <w:lsdException w:name="Dark List Accent 2" w:uiPriority="70"/>
-    <w:lsdException w:name="Colorful Shading Accent 2" w:uiPriority="71"/>
-    <w:lsdException w:name="Colorful List Accent 2" w:uiPriority="72"/>
-    <w:lsdException w:name="Colorful Grid Accent 2" w:uiPriority="73"/>
-    <w:lsdException w:name="Light Shading Accent 3" w:uiPriority="60"/>
-    <w:lsdException w:name="Light List Accent 3" w:uiPriority="61"/>
-    <w:lsdException w:name="Light Grid Accent 3" w:uiPriority="62"/>
-    <w:lsdException w:name="Medium Shading 1 Accent 3" w:uiPriority="63"/>
-    <w:lsdException w:name="Medium Shading 2 Accent 3" w:uiPriority="64"/>
-    <w:lsdException w:name="Medium List 1 Accent 3" w:uiPriority="65"/>
-    <w:lsdException w:name="Medium List 2 Accent 3" w:uiPriority="66"/>
-    <w:lsdException w:name="Medium Grid 1 Accent 3" w:uiPriority="67"/>
-    <w:lsdException w:name="Medium Grid 2 Accent 3" w:uiPriority="68"/>
-    <w:lsdException w:name="Medium Grid 3 Accent 3" w:uiPriority="69"/>
-    <w:lsdException w:name="Dark List Accent 3" w:uiPriority="70"/>
-    <w:lsdException w:name="Colorful Shading Accent 3" w:uiPriority="71"/>
-    <w:lsdException w:name="Colorful List Accent 3" w:uiPriority="72"/>
-    <w:lsdException w:name="Colorful Grid Accent 3" w:uiPriority="73"/>
-    <w:lsdException w:name="Light Shading Accent 4" w:uiPriority="60"/>
-    <w:lsdException w:name="Light List Accent 4" w:uiPriority="61"/>
-    <w:lsdException w:name="Light Grid Accent 4" w:uiPriority="62"/>
-    <w:lsdException w:name="Medium Shading 1 Accent 4" w:uiPriority="63"/>
-    <w:lsdException w:name="Medium Shading 2 Accent 4" w:uiPriority="64"/>
-    <w:lsdException w:name="Medium List 1 Accent 4" w:uiPriority="65"/>
-    <w:lsdException w:name="Medium List 2 Accent 4" w:uiPriority="66"/>
-    <w:lsdException w:name="Medium Grid 1 Accent 4" w:uiPriority="67"/>
-    <w:lsdException w:name="Medium Grid 2 Accent 4" w:uiPriority="68"/>
-    <w:lsdException w:name="Medium Grid 3 Accent 4" w:uiPriority="69"/>
-    <w:lsdException w:name="Dark List Accent 4" w:uiPriority="70"/>
-    <w:lsdException w:name="Colorful Shading Accent 4" w:uiPriority="71"/>
-    <w:lsdException w:name="Colorful List Accent 4" w:uiPriority="72"/>
-    <w:lsdException w:name="Colorful Grid Accent 4" w:uiPriority="73"/>
-    <w:lsdException w:name="Light Shading Accent 5" w:uiPriority="60"/>
-    <w:lsdException w:name="Light List Accent 5" w:uiPriority="61"/>
-    <w:lsdException w:name="Light Grid Accent 5" w:uiPriority="62"/>
-    <w:lsdException w:name="Medium Shading 1 Accent 5" w:uiPriority="63"/>
-    <w:lsdException w:name="Medium Shading 2 Accent 5" w:uiPriority="64"/>
-    <w:lsdException w:name="Medium List 1 Accent 5" w:uiPriority="65"/>
-    <w:lsdException w:name="Medium List 2 Accent 5" w:uiPriority="66"/>
-    <w:lsdException w:name="Medium Grid 1 Accent 5" w:uiPriority="67"/>
-    <w:lsdException w:name="Medium Grid 2 Accent 5" w:uiPriority="68"/>
-    <w:lsdException w:name="Medium Grid 3 Accent 5" w:uiPriority="69"/>
-    <w:lsdException w:name="Dark List Accent 5" w:uiPriority="70"/>
-    <w:lsdException w:name="Colorful Shading Accent 5" w:uiPriority="71"/>
-    <w:lsdException w:name="Colorful List Accent 5" w:uiPriority="72"/>
-    <w:lsdException w:name="Colorful Grid Accent 5" w:uiPriority="73"/>
-    <w:lsdException w:name="Light Shading Accent 6" w:uiPriority="60"/>
-    <w:lsdException w:name="Light List Accent 6" w:uiPriority="61"/>
-    <w:lsdException w:name="Light Grid Accent 6" w:uiPriority="62"/>
-    <w:lsdException w:name="Medium Shading 1 Accent 6" w:uiPriority="63"/>
-    <w:lsdException w:name="Medium Shading 2 Accent 6" w:uiPriority="64"/>
-    <w:lsdException w:name="Medium List 1 Accent 6" w:uiPriority="65"/>
-    <w:lsdException w:name="Medium List 2 Accent 6" w:uiPriority="66"/>
-    <w:lsdException w:name="Medium Grid 1 Accent 6" w:uiPriority="67"/>
-    <w:lsdException w:name="Medium Grid 2 Accent 6" w:uiPriority="68"/>
-    <w:lsdException w:name="Medium Grid 3 Accent 6" w:uiPriority="69"/>
-    <w:lsdException w:name="Dark List Accent 6" w:uiPriority="70"/>
-    <w:lsdException w:name="Colorful Shading Accent 6" w:uiPriority="71"/>
-    <w:lsdException w:name="Colorful List Accent 6" w:uiPriority="72"/>
-    <w:lsdException w:name="Colorful Grid Accent 6" w:uiPriority="73"/>
-    <w:lsdException w:name="Subtle Emphasis" w:uiPriority="19" w:qFormat="1"/>
-    <w:lsdException w:name="Intense Emphasis" w:uiPriority="21" w:qFormat="1"/>
-    <w:lsdException w:name="Subtle Reference" w:uiPriority="31" w:qFormat="1"/>
-    <w:lsdException w:name="Intense Reference" w:uiPriority="32" w:qFormat="1"/>
-    <w:lsdException w:name="Book Title" w:uiPriority="33" w:qFormat="1"/>
-    <w:lsdException w:name="Bibliography" w:semiHidden="1" w:uiPriority="37" w:unhideWhenUsed="1"/>
-    <w:lsdException w:name="TOC Heading" w:semiHidden="1" w:uiPriority="39" w:unhideWhenUsed="1" w:qFormat="1"/>
-    <w:lsdException w:name="Plain Table 1" w:uiPriority="41"/>
-    <w:lsdException w:name="Plain Table 2" w:uiPriority="42"/>
-    <w:lsdException w:name="Plain Table 3" w:uiPriority="43"/>
-    <w:lsdException w:name="Plain Table 4" w:uiPriority="44"/>
-    <w:lsdException w:name="Plain Table 5" w:uiPriority="45"/>
-    <w:lsdException w:name="Grid Table Light" w:uiPriority="40"/>
-    <w:lsdException w:name="Grid Table 1 Light" w:uiPriority="46"/>
-    <w:lsdException w:name="Grid Table 2" w:uiPriority="47"/>
-    <w:lsdException w:name="Grid Table 3" w:uiPriority="48"/>
-    <w:lsdException w:name="Grid Table 4" w:uiPriority="49"/>
-    <w:lsdException w:name="Grid Table 5 Dark" w:uiPriority="50"/>
-    <w:lsdException w:name="Grid Table 6 Colorful" w:uiPriority="51"/>
-    <w:lsdException w:name="Grid Table 7 Colorful" w:uiPriority="52"/>
-    <w:lsdException w:name="Grid Table 1 Light Accent 1" w:uiPriority="46"/>
-    <w:lsdException w:name="Grid Table 2 Accent 1" w:uiPriority="47"/>
-    <w:lsdException w:name="Grid Table 3 Accent 1" w:uiPriority="48"/>
-    <w:lsdException w:name="Grid Table 4 Accent 1" w:uiPriority="49"/>
-    <w:lsdException w:name="Grid Table 5 Dark Accent 1" w:uiPriority="50"/>
-    <w:lsdException w:name="Grid Table 6 Colorful Accent 1" w:uiPriority="51"/>
-    <w:lsdException w:name="Grid Table 7 Colorful Accent 1" w:uiPriority="52"/>
-    <w:lsdException w:name="Grid Table 1 Light Accent 2" w:uiPriority="46"/>
-    <w:lsdException w:name="Grid Table 2 Accent 2" w:uiPriority="47"/>
-    <w:lsdException w:name="Grid Table 3 Accent 2" w:uiPriority="48"/>
-    <w:lsdException w:name="Grid Table 4 Accent 2" w:uiPriority="49"/>
-    <w:lsdException w:name="Grid Table 5 Dark Accent 2" w:uiPriority="50"/>
-    <w:lsdException w:name="Grid Table 6 Colorful Accent 2" w:uiPriority="51"/>
-    <w:lsdException w:name="Grid Table 7 Colorful Accent 2" w:uiPriority="52"/>
-    <w:lsdException w:name="Grid Table 1 Light Accent 3" w:uiPriority="46"/>
-    <w:lsdException w:name="Grid Table 2 Accent 3" w:uiPriority="47"/>
-    <w:lsdException w:name="Grid Table 3 Accent 3" w:uiPriority="48"/>
-    <w:lsdException w:name="Grid Table 4 Accent 3" w:uiPriority="49"/>
-    <w:lsdException w:name="Grid Table 5 Dark Accent 3" w:uiPriority="50"/>
-    <w:lsdException w:name="Grid Table 6 Colorful Accent 3" w:uiPriority="51"/>
-    <w:lsdException w:name="Grid Table 7 Colorful Accent 3" w:uiPriority="52"/>
-    <w:lsdException w:name="Grid Table 1 Light Accent 4" w:uiPriority="46"/>
-    <w:lsdException w:name="Grid Table 2 Accent 4" w:uiPriority="47"/>
-    <w:lsdException w:name="Grid Table 3 Accent 4" w:uiPriority="48"/>
-    <w:lsdException w:name="Grid Table 4 Accent 4" w:uiPriority="49"/>
-    <w:lsdException w:name="Grid Table 5 Dark Accent 4" w:uiPriority="50"/>
-    <w:lsdException w:name="Grid Table 6 Colorful Accent 4" w:uiPriority="51"/>
-    <w:lsdException w:name="Grid Table 7 Colorful Accent 4" w:uiPriority="52"/>
-    <w:lsdException w:name="Grid Table 1 Light Accent 5" w:uiPriority="46"/>
-    <w:lsdException w:name="Grid Table 2 Accent 5" w:uiPriority="47"/>
-    <w:lsdException w:name="Grid Table 3 Accent 5" w:uiPriority="48"/>
-    <w:lsdException w:name="Grid Table 4 Accent 5" w:uiPriority="49"/>
-    <w:lsdException w:name="Grid Table 5 Dark Accent 5" w:uiPriority="50"/>
-    <w:lsdException w:name="Grid Table 6 Colorful Accent 5" w:uiPriority="51"/>
-    <w:lsdException w:name="Grid Table 7 Colorful Accent 5" w:uiPriority="52"/>
-    <w:lsdException w:name="Grid Table 1 Light Accent 6" w:uiPriority="46"/>
-    <w:lsdException w:name="Grid Table 2 Accent 6" w:uiPriority="47"/>
-    <w:lsdException w:name="Grid Table 3 Accent 6" w:uiPriority="48"/>
-    <w:lsdException w:name="Grid Table 4 Accent 6" w:uiPriority="49"/>
-    <w:lsdException w:name="Grid Table 5 Dark Accent 6" w:uiPriority="50"/>
-    <w:lsdException w:name="Grid Table 6 Colorful Accent 6" w:uiPriority="51"/>
-    <w:lsdException w:name="Grid Table 7 Colorful Accent 6" w:uiPriority="52"/>
-    <w:lsdException w:name="List Table 1 Light" w:uiPriority="46"/>
-    <w:lsdException w:name="List Table 2" w:uiPriority="47"/>
-    <w:lsdException w:name="List Table 3" w:uiPriority="48"/>
-    <w:lsdException w:name="List Table 4" w:uiPriority="49"/>
-    <w:lsdException w:name="List Table 5 Dark" w:uiPriority="50"/>
-    <w:lsdException w:name="List Table 6 Colorful" w:uiPriority="51"/>
-    <w:lsdException w:name="List Table 7 Colorful" w:uiPriority="52"/>
-    <w:lsdException w:name="List Table 1 Light Accent 1" w:uiPriority="46"/>
-    <w:lsdException w:name="List Table 2 Accent 1" w:uiPriority="47"/>
-    <w:lsdException w:name="List Table 3 Accent 1" w:uiPriority="48"/>
-    <w:lsdException w:name="List Table 4 Accent 1" w:uiPriority="49"/>
-    <w:lsdException w:name="List Table 5 Dark Accent 1" w:uiPriority="50"/>
-    <w:lsdException w:name="List Table 6 Colorful Accent 1" w:uiPriority="51"/>
-    <w:lsdException w:name="List Table 7 Colorful Accent 1" w:uiPriority="52"/>
-    <w:lsdException w:name="List Table 1 Light Accent 2" w:uiPriority="46"/>
-    <w:lsdException w:name="List Table 2 Accent 2" w:uiPriority="47"/>
-    <w:lsdException w:name="List Table 3 Accent 2" w:uiPriority="48"/>
-    <w:lsdException w:name="List Table 4 Accent 2" w:uiPriority="49"/>
-    <w:lsdException w:name="List Table 5 Dark Accent 2" w:uiPriority="50"/>
-    <w:lsdException w:name="List Table 6 Colorful Accent 2" w:uiPriority="51"/>
-    <w:lsdException w:name="List Table 7 Colorful Accent 2" w:uiPriority="52"/>
-    <w:lsdException w:name="List Table 1 Light Accent 3" w:uiPriority="46"/>
-    <w:lsdException w:name="List Table 2 Accent 3" w:uiPriority="47"/>
-    <w:lsdException w:name="List Table 3 Accent 3" w:uiPriority="48"/>
-    <w:lsdException w:name="List Table 4 Accent 3" w:uiPriority="49"/>
-    <w:lsdException w:name="List Table 5 Dark Accent 3" w:uiPriority="50"/>
-    <w:lsdException w:name="List Table 6 Colorful Accent 3" w:uiPriority="51"/>
-    <w:lsdException w:name="List Table 7 Colorful Accent 3" w:uiPriority="52"/>
-    <w:lsdException w:name="List Table 1 Light Accent 4" w:uiPriority="46"/>
-    <w:lsdException w:name="List Table 2 Accent 4" w:uiPriority="47"/>
-    <w:lsdException w:name="List Table 3 Accent 4" w:uiPriority="48"/>
-    <w:lsdException w:name="List Table 4 Accent 4" w:uiPriority="49"/>
-    <w:lsdException w:name="List Table 5 Dark Accent 4" w:uiPriority="50"/>
-    <w:lsdException w:name="List Table 6 Colorful Accent 4" w:uiPriority="51"/>
-    <w:lsdException w:name="List Table 7 Colorful Accent 4" w:uiPriority="52"/>
-    <w:lsdException w:name="List Table 1 Light Accent 5" w:uiPriority="46"/>
-    <w:lsdException w:name="List Table 2 Accent 5" w:uiPriority="47"/>
-    <w:lsdException w:name="List Table 3 Accent 5" w:uiPriority="48"/>
-    <w:lsdException w:name="List Table 4 Accent 5" w:uiPriority="49"/>
-    <w:lsdException w:name="List Table 5 Dark Accent 5" w:uiPriority="50"/>
-    <w:lsdException w:name="List Table 6 Colorful Accent 5" w:uiPriority="51"/>
-    <w:lsdException w:name="List Table 7 Colorful Accent 5" w:uiPriority="52"/>
-    <w:lsdException w:name="List Table 1 Light Accent 6" w:uiPriority="46"/>
-    <w:lsdException w:name="List Table 2 Accent 6" w:uiPriority="47"/>
-    <w:lsdException w:name="List Table 3 Accent 6" w:uiPriority="48"/>
-    <w:lsdException w:name="List Table 4 Accent 6" w:uiPriority="49"/>
-    <w:lsdException w:name="List Table 5 Dark Accent 6" w:uiPriority="50"/>
-    <w:lsdException w:name="List Table 6 Colorful Accent 6" w:uiPriority="51"/>
-    <w:lsdException w:name="List Table 7 Colorful Accent 6" w:uiPriority="52"/>
+  <w:latentStyles w:defLockedState="0" w:defUIPriority="99" w:defSemiHidden="1" w:defUnhideWhenUsed="1" w:defQFormat="0" w:count="267">
+    <w:lsdException w:name="Normal" w:semiHidden="0" w:uiPriority="0" w:unhideWhenUsed="0" w:qFormat="1"/>
+    <w:lsdException w:name="heading 1" w:semiHidden="0" w:uiPriority="9" w:unhideWhenUsed="0" w:qFormat="1"/>
+    <w:lsdException w:name="heading 2" w:uiPriority="9" w:qFormat="1"/>
+    <w:lsdException w:name="heading 3" w:uiPriority="9" w:qFormat="1"/>
+    <w:lsdException w:name="heading 4" w:uiPriority="9" w:qFormat="1"/>
+    <w:lsdException w:name="heading 5" w:uiPriority="9" w:qFormat="1"/>
+    <w:lsdException w:name="heading 6" w:uiPriority="9" w:qFormat="1"/>
+    <w:lsdException w:name="heading 7" w:uiPriority="9" w:qFormat="1"/>
+    <w:lsdException w:name="heading 8" w:uiPriority="9" w:qFormat="1"/>
+    <w:lsdException w:name="heading 9" w:uiPriority="9" w:qFormat="1"/>
+    <w:lsdException w:name="toc 1" w:uiPriority="39"/>
+    <w:lsdException w:name="toc 2" w:uiPriority="39"/>
+    <w:lsdException w:name="toc 3" w:uiPriority="39"/>
+    <w:lsdException w:name="toc 4" w:uiPriority="39"/>
+    <w:lsdException w:name="toc 5" w:uiPriority="39"/>
+    <w:lsdException w:name="toc 6" w:uiPriority="39"/>
+    <w:lsdException w:name="toc 7" w:uiPriority="39"/>
+    <w:lsdException w:name="toc 8" w:uiPriority="39"/>
+    <w:lsdException w:name="toc 9" w:uiPriority="39"/>
+    <w:lsdException w:name="caption" w:uiPriority="35" w:qFormat="1"/>
+    <w:lsdException w:name="Title" w:semiHidden="0" w:uiPriority="10" w:unhideWhenUsed="0" w:qFormat="1"/>
+    <w:lsdException w:name="Default Paragraph Font" w:uiPriority="1"/>
+    <w:lsdException w:name="Subtitle" w:semiHidden="0" w:uiPriority="11" w:unhideWhenUsed="0" w:qFormat="1"/>
+    <w:lsdException w:name="Strong" w:semiHidden="0" w:uiPriority="22" w:unhideWhenUsed="0" w:qFormat="1"/>
+    <w:lsdException w:name="Emphasis" w:semiHidden="0" w:uiPriority="20" w:unhideWhenUsed="0" w:qFormat="1"/>
+    <w:lsdException w:name="Table Grid" w:semiHidden="0" w:uiPriority="59" w:unhideWhenUsed="0"/>
+    <w:lsdException w:name="Placeholder Text" w:unhideWhenUsed="0"/>
+    <w:lsdException w:name="No Spacing" w:semiHidden="0" w:uiPriority="1" w:unhideWhenUsed="0" w:qFormat="1"/>
+    <w:lsdException w:name="Light Shading" w:semiHidden="0" w:uiPriority="60" w:unhideWhenUsed="0"/>
+    <w:lsdException w:name="Light List" w:semiHidden="0" w:uiPriority="61" w:unhideWhenUsed="0"/>
+    <w:lsdException w:name="Light Grid" w:semiHidden="0" w:uiPriority="62" w:unhideWhenUsed="0"/>
+    <w:lsdException w:name="Medium Shading 1" w:semiHidden="0" w:uiPriority="63" w:unhideWhenUsed="0"/>
+    <w:lsdException w:name="Medium Shading 2" w:semiHidden="0" w:uiPriority="64" w:unhideWhenUsed="0"/>
+    <w:lsdException w:name="Medium List 1" w:semiHidden="0" w:uiPriority="65" w:unhideWhenUsed="0"/>
+    <w:lsdException w:name="Medium List 2" w:semiHidden="0" w:uiPriority="66" w:unhideWhenUsed="0"/>
+    <w:lsdException w:name="Medium Grid 1" w:semiHidden="0" w:uiPriority="67" w:unhideWhenUsed="0"/>
+    <w:lsdException w:name="Medium Grid 2" w:semiHidden="0" w:uiPriority="68" w:unhideWhenUsed="0"/>
+    <w:lsdException w:name="Medium Grid 3" w:semiHidden="0" w:uiPriority="69" w:unhideWhenUsed="0"/>
+    <w:lsdException w:name="Dark List" w:semiHidden="0" w:uiPriority="70" w:unhideWhenUsed="0"/>
+    <w:lsdException w:name="Colorful Shading" w:semiHidden="0" w:uiPriority="71" w:unhideWhenUsed="0"/>
+    <w:lsdException w:name="Colorful List" w:semiHidden="0" w:uiPriority="72" w:unhideWhenUsed="0"/>
+    <w:lsdException w:name="Colorful Grid" w:semiHidden="0" w:uiPriority="73" w:unhideWhenUsed="0"/>
+    <w:lsdException w:name="Light Shading Accent 1" w:semiHidden="0" w:uiPriority="60" w:unhideWhenUsed="0"/>
+    <w:lsdException w:name="Light List Accent 1" w:semiHidden="0" w:uiPriority="61" w:unhideWhenUsed="0"/>
+    <w:lsdException w:name="Light Grid Accent 1" w:semiHidden="0" w:uiPriority="62" w:unhideWhenUsed="0"/>
+    <w:lsdException w:name="Medium Shading 1 Accent 1" w:semiHidden="0" w:uiPriority="63" w:unhideWhenUsed="0"/>
+    <w:lsdException w:name="Medium Shading 2 Accent 1" w:semiHidden="0" w:uiPriority="64" w:unhideWhenUsed="0"/>
+    <w:lsdException w:name="Medium List 1 Accent 1" w:semiHidden="0" w:uiPriority="65" w:unhideWhenUsed="0"/>
+    <w:lsdException w:name="Revision" w:unhideWhenUsed="0"/>
+    <w:lsdException w:name="List Paragraph" w:semiHidden="0" w:uiPriority="34" w:unhideWhenUsed="0" w:qFormat="1"/>
+    <w:lsdException w:name="Quote" w:semiHidden="0" w:uiPriority="29" w:unhideWhenUsed="0" w:qFormat="1"/>
+    <w:lsdException w:name="Intense Quote" w:semiHidden="0" w:uiPriority="30" w:unhideWhenUsed="0" w:qFormat="1"/>
+    <w:lsdException w:name="Medium List 2 Accent 1" w:semiHidden="0" w:uiPriority="66" w:unhideWhenUsed="0"/>
+    <w:lsdException w:name="Medium Grid 1 Accent 1" w:semiHidden="0" w:uiPriority="67" w:unhideWhenUsed="0"/>
+    <w:lsdException w:name="Medium Grid 2 Accent 1" w:semiHidden="0" w:uiPriority="68" w:unhideWhenUsed="0"/>
+    <w:lsdException w:name="Medium Grid 3 Accent 1" w:semiHidden="0" w:uiPriority="69" w:unhideWhenUsed="0"/>
+    <w:lsdException w:name="Dark List Accent 1" w:semiHidden="0" w:uiPriority="70" w:unhideWhenUsed="0"/>
+    <w:lsdException w:name="Colorful Shading Accent 1" w:semiHidden="0" w:uiPriority="71" w:unhideWhenUsed="0"/>
+    <w:lsdException w:name="Colorful List Accent 1" w:semiHidden="0" w:uiPriority="72" w:unhideWhenUsed="0"/>
+    <w:lsdException w:name="Colorful Grid Accent 1" w:semiHidden="0" w:uiPriority="73" w:unhideWhenUsed="0"/>
+    <w:lsdException w:name="Light Shading Accent 2" w:semiHidden="0" w:uiPriority="60" w:unhideWhenUsed="0"/>
+    <w:lsdException w:name="Light List Accent 2" w:semiHidden="0" w:uiPriority="61" w:unhideWhenUsed="0"/>
+    <w:lsdException w:name="Light Grid Accent 2" w:semiHidden="0" w:uiPriority="62" w:unhideWhenUsed="0"/>
+    <w:lsdException w:name="Medium Shading 1 Accent 2" w:semiHidden="0" w:uiPriority="63" w:unhideWhenUsed="0"/>
+    <w:lsdException w:name="Medium Shading 2 Accent 2" w:semiHidden="0" w:uiPriority="64" w:unhideWhenUsed="0"/>
+    <w:lsdException w:name="Medium List 1 Accent 2" w:semiHidden="0" w:uiPriority="65" w:unhideWhenUsed="0"/>
+    <w:lsdException w:name="Medium List 2 Accent 2" w:semiHidden="0" w:uiPriority="66" w:unhideWhenUsed="0"/>
+    <w:lsdException w:name="Medium Grid 1 Accent 2" w:semiHidden="0" w:uiPriority="67" w:unhideWhenUsed="0"/>
+    <w:lsdException w:name="Medium Grid 2 Accent 2" w:semiHidden="0" w:uiPriority="68" w:unhideWhenUsed="0"/>
+    <w:lsdException w:name="Medium Grid 3 Accent 2" w:semiHidden="0" w:uiPriority="69" w:unhideWhenUsed="0"/>
+    <w:lsdException w:name="Dark List Accent 2" w:semiHidden="0" w:uiPriority="70" w:unhideWhenUsed="0"/>
+    <w:lsdException w:name="Colorful Shading Accent 2" w:semiHidden="0" w:uiPriority="71" w:unhideWhenUsed="0"/>
+    <w:lsdException w:name="Colorful List Accent 2" w:semiHidden="0" w:uiPriority="72" w:unhideWhenUsed="0"/>
+    <w:lsdException w:name="Colorful Grid Accent 2" w:semiHidden="0" w:uiPriority="73" w:unhideWhenUsed="0"/>
+    <w:lsdException w:name="Light Shading Accent 3" w:semiHidden="0" w:uiPriority="60" w:unhideWhenUsed="0"/>
+    <w:lsdException w:name="Light List Accent 3" w:semiHidden="0" w:uiPriority="61" w:unhideWhenUsed="0"/>
+    <w:lsdException w:name="Light Grid Accent 3" w:semiHidden="0" w:uiPriority="62" w:unhideWhenUsed="0"/>
+    <w:lsdException w:name="Medium Shading 1 Accent 3" w:semiHidden="0" w:uiPriority="63" w:unhideWhenUsed="0"/>
+    <w:lsdException w:name="Medium Shading 2 Accent 3" w:semiHidden="0" w:uiPriority="64" w:unhideWhenUsed="0"/>
+    <w:lsdException w:name="Medium List 1 Accent 3" w:semiHidden="0" w:uiPriority="65" w:unhideWhenUsed="0"/>
+    <w:lsdException w:name="Medium List 2 Accent 3" w:semiHidden="0" w:uiPriority="66" w:unhideWhenUsed="0"/>
+    <w:lsdException w:name="Medium Grid 1 Accent 3" w:semiHidden="0" w:uiPriority="67" w:unhideWhenUsed="0"/>
+    <w:lsdException w:name="Medium Grid 2 Accent 3" w:semiHidden="0" w:uiPriority="68" w:unhideWhenUsed="0"/>
+    <w:lsdException w:name="Medium Grid 3 Accent 3" w:semiHidden="0" w:uiPriority="69" w:unhideWhenUsed="0"/>
+    <w:lsdException w:name="Dark List Accent 3" w:semiHidden="0" w:uiPriority="70" w:unhideWhenUsed="0"/>
+    <w:lsdException w:name="Colorful Shading Accent 3" w:semiHidden="0" w:uiPriority="71" w:unhideWhenUsed="0"/>
+    <w:lsdException w:name="Colorful List Accent 3" w:semiHidden="0" w:uiPriority="72" w:unhideWhenUsed="0"/>
+    <w:lsdException w:name="Colorful Grid Accent 3" w:semiHidden="0" w:uiPriority="73" w:unhideWhenUsed="0"/>
+    <w:lsdException w:name="Light Shading Accent 4" w:semiHidden="0" w:uiPriority="60" w:unhideWhenUsed="0"/>
+    <w:lsdException w:name="Light List Accent 4" w:semiHidden="0" w:uiPriority="61" w:unhideWhenUsed="0"/>
+    <w:lsdException w:name="Light Grid Accent 4" w:semiHidden="0" w:uiPriority="62" w:unhideWhenUsed="0"/>
+    <w:lsdException w:name="Medium Shading 1 Accent 4" w:semiHidden="0" w:uiPriority="63" w:unhideWhenUsed="0"/>
+    <w:lsdException w:name="Medium Shading 2 Accent 4" w:semiHidden="0" w:uiPriority="64" w:unhideWhenUsed="0"/>
+    <w:lsdException w:name="Medium List 1 Accent 4" w:semiHidden="0" w:uiPriority="65" w:unhideWhenUsed="0"/>
+    <w:lsdException w:name="Medium List 2 Accent 4" w:semiHidden="0" w:uiPriority="66" w:unhideWhenUsed="0"/>
+    <w:lsdException w:name="Medium Grid 1 Accent 4" w:semiHidden="0" w:uiPriority="67" w:unhideWhenUsed="0"/>
+    <w:lsdException w:name="Medium Grid 2 Accent 4" w:semiHidden="0" w:uiPriority="68" w:unhideWhenUsed="0"/>
+    <w:lsdException w:name="Medium Grid 3 Accent 4" w:semiHidden="0" w:uiPriority="69" w:unhideWhenUsed="0"/>
+    <w:lsdException w:name="Dark List Accent 4" w:semiHidden="0" w:uiPriority="70" w:unhideWhenUsed="0"/>
+    <w:lsdException w:name="Colorful Shading Accent 4" w:semiHidden="0" w:uiPriority="71" w:unhideWhenUsed="0"/>
+    <w:lsdException w:name="Colorful List Accent 4" w:semiHidden="0" w:uiPriority="72" w:unhideWhenUsed="0"/>
+    <w:lsdException w:name="Colorful Grid Accent 4" w:semiHidden="0" w:uiPriority="73" w:unhideWhenUsed="0"/>
+    <w:lsdException w:name="Light Shading Accent 5" w:semiHidden="0" w:uiPriority="60" w:unhideWhenUsed="0"/>
+    <w:lsdException w:name="Light List Accent 5" w:semiHidden="0" w:uiPriority="61" w:unhideWhenUsed="0"/>
+    <w:lsdException w:name="Light Grid Accent 5" w:semiHidden="0" w:uiPriority="62" w:unhideWhenUsed="0"/>
+    <w:lsdException w:name="Medium Shading 1 Accent 5" w:semiHidden="0" w:uiPriority="63" w:unhideWhenUsed="0"/>
+    <w:lsdException w:name="Medium Shading 2 Accent 5" w:semiHidden="0" w:uiPriority="64" w:unhideWhenUsed="0"/>
+    <w:lsdException w:name="Medium List 1 Accent 5" w:semiHidden="0" w:uiPriority="65" w:unhideWhenUsed="0"/>
+    <w:lsdException w:name="Medium List 2 Accent 5" w:semiHidden="0" w:uiPriority="66" w:unhideWhenUsed="0"/>
+    <w:lsdException w:name="Medium Grid 1 Accent 5" w:semiHidden="0" w:uiPriority="67" w:unhideWhenUsed="0"/>
+    <w:lsdException w:name="Medium Grid 2 Accent 5" w:semiHidden="0" w:uiPriority="68" w:unhideWhenUsed="0"/>
+    <w:lsdException w:name="Medium Grid 3 Accent 5" w:semiHidden="0" w:uiPriority="69" w:unhideWhenUsed="0"/>
+    <w:lsdException w:name="Dark List Accent 5" w:semiHidden="0" w:uiPriority="70" w:unhideWhenUsed="0"/>
+    <w:lsdException w:name="Colorful Shading Accent 5" w:semiHidden="0" w:uiPriority="71" w:unhideWhenUsed="0"/>
+    <w:lsdException w:name="Colorful List Accent 5" w:semiHidden="0" w:uiPriority="72" w:unhideWhenUsed="0"/>
+    <w:lsdException w:name="Colorful Grid Accent 5" w:semiHidden="0" w:uiPriority="73" w:unhideWhenUsed="0"/>
+    <w:lsdException w:name="Light Shading Accent 6" w:semiHidden="0" w:uiPriority="60" w:unhideWhenUsed="0"/>
+    <w:lsdException w:name="Light List Accent 6" w:semiHidden="0" w:uiPriority="61" w:unhideWhenUsed="0"/>
+    <w:lsdException w:name="Light Grid Accent 6" w:semiHidden="0" w:uiPriority="62" w:unhideWhenUsed="0"/>
+    <w:lsdException w:name="Medium Shading 1 Accent 6" w:semiHidden="0" w:uiPriority="63" w:unhideWhenUsed="0"/>
+    <w:lsdException w:name="Medium Shading 2 Accent 6" w:semiHidden="0" w:uiPriority="64" w:unhideWhenUsed="0"/>
+    <w:lsdException w:name="Medium List 1 Accent 6" w:semiHidden="0" w:uiPriority="65" w:unhideWhenUsed="0"/>
+    <w:lsdException w:name="Medium List 2 Accent 6" w:semiHidden="0" w:uiPriority="66" w:unhideWhenUsed="0"/>
+    <w:lsdException w:name="Medium Grid 1 Accent 6" w:semiHidden="0" w:uiPriority="67" w:unhideWhenUsed="0"/>
+    <w:lsdException w:name="Medium Grid 2 Accent 6" w:semiHidden="0" w:uiPriority="68" w:unhideWhenUsed="0"/>
+    <w:lsdException w:name="Medium Grid 3 Accent 6" w:semiHidden="0" w:uiPriority="69" w:unhideWhenUsed="0"/>
+    <w:lsdException w:name="Dark List Accent 6" w:semiHidden="0" w:uiPriority="70" w:unhideWhenUsed="0"/>
+    <w:lsdException w:name="Colorful Shading Accent 6" w:semiHidden="0" w:uiPriority="71" w:unhideWhenUsed="0"/>
+    <w:lsdException w:name="Colorful List Accent 6" w:semiHidden="0" w:uiPriority="72" w:unhideWhenUsed="0"/>
+    <w:lsdException w:name="Colorful Grid Accent 6" w:semiHidden="0" w:uiPriority="73" w:unhideWhenUsed="0"/>
+    <w:lsdException w:name="Subtle Emphasis" w:semiHidden="0" w:uiPriority="19" w:unhideWhenUsed="0" w:qFormat="1"/>
+    <w:lsdException w:name="Intense Emphasis" w:semiHidden="0" w:uiPriority="21" w:unhideWhenUsed="0" w:qFormat="1"/>
+    <w:lsdException w:name="Subtle Reference" w:semiHidden="0" w:uiPriority="31" w:unhideWhenUsed="0" w:qFormat="1"/>
+    <w:lsdException w:name="Intense Reference" w:semiHidden="0" w:uiPriority="32" w:unhideWhenUsed="0" w:qFormat="1"/>
+    <w:lsdException w:name="Book Title" w:semiHidden="0" w:uiPriority="33" w:unhideWhenUsed="0" w:qFormat="1"/>
+    <w:lsdException w:name="Bibliography" w:uiPriority="37"/>
+    <w:lsdException w:name="TOC Heading" w:uiPriority="39" w:qFormat="1"/>
+  </w:latentStyles>
+  <w:style w:type="paragraph" w:default="1" w:styleId="Normal">
+    <w:name w:val="Normal"/>
+    <w:qFormat/>
+  </w:style>
+  <w:style w:type="character" w:default="1" w:styleId="DefaultParagraphFont">
+    <w:name w:val="Default Paragraph Font"/>
+    <w:uiPriority w:val="1"/>
+    <w:semiHidden/>
+    <w:unhideWhenUsed/>
+  </w:style>
+  <w:style w:type="table" w:default="1" w:styleId="TableNormal">
+    <w:name w:val="Normal Table"/>
+    <w:uiPriority w:val="99"/>
+    <w:semiHidden/>
+    <w:unhideWhenUsed/>
+    <w:tblPr>
+      <w:tblInd w:w="0" w:type="dxa"/>
+      <w:tblCellMar>
+        <w:top w:w="0" w:type="dxa"/>
+        <w:left w:w="108" w:type="dxa"/>
+        <w:bottom w:w="0" w:type="dxa"/>
+        <w:right w:w="108" w:type="dxa"/>
+      </w:tblCellMar>
+    </w:tblPr>
+  </w:style>
+  <w:style w:type="numbering" w:default="1" w:styleId="NoList">
+    <w:name w:val="No List"/>
+    <w:uiPriority w:val="99"/>
+    <w:semiHidden/>
+    <w:unhideWhenUsed/>
+  </w:style>
+  <w:style w:type="character" w:styleId="Hyperlink">
+    <w:name w:val="Hyperlink"/>
+    <w:basedOn w:val="DefaultParagraphFont"/>
+    <w:uiPriority w:val="99"/>
+    <w:semiHidden/>
+    <w:unhideWhenUsed/>
+    <w:rsid w:val="00CA156B"/>
+    <w:rPr>
+      <w:color w:val="0000FF"/>
+      <w:u w:val="single"/>
+    </w:rPr>
+  </w:style>
+  <w:style w:type="character" w:customStyle="1" w:styleId="lecture-icon">
+    <w:name w:val="lecture-icon"/>
+    <w:basedOn w:val="DefaultParagraphFont"/>
+    <w:rsid w:val="00CA156B"/>
+  </w:style>
+</w:styles>
+</file>
+
+<file path=word/stylesWithEffects.xml><?xml version="1.0" encoding="utf-8"?>
+<w:styles xmlns:wpc="http://schemas.microsoft.com/office/word/2010/wordprocessingCanvas" xmlns:mc="http://schemas.openxmlformats.org/markup-compatibility/2006" xmlns:o="urn:schemas-microsoft-com:office:office" xmlns:r="http://schemas.openxmlformats.org/officeDocument/2006/relationships" xmlns:m="http://schemas.openxmlformats.org/officeDocument/2006/math" xmlns:v="urn:schemas-microsoft-com:vml" xmlns:wp14="http://schemas.microsoft.com/office/word/2010/wordprocessingDrawing" xmlns:wp="http://schemas.openxmlformats.org/drawingml/2006/wordprocessingDrawing" xmlns:w10="urn:schemas-microsoft-com:office:word" xmlns:w="http://schemas.openxmlformats.org/wordprocessingml/2006/main" xmlns:w14="http://schemas.microsoft.com/office/word/2010/wordml" xmlns:wpg="http://schemas.microsoft.com/office/word/2010/wordprocessingGroup" xmlns:wpi="http://schemas.microsoft.com/office/word/2010/wordprocessingInk" xmlns:wne="http://schemas.microsoft.com/office/word/2006/wordml" xmlns:wps="http://schemas.microsoft.com/office/word/2010/wordprocessingShape" mc:Ignorable="w14 wp14">
+  <w:docDefaults>
+    <w:rPrDefault>
+      <w:rPr>
+        <w:rFonts w:asciiTheme="minorHAnsi" w:eastAsiaTheme="minorHAnsi" w:hAnsiTheme="minorHAnsi" w:cstheme="minorBidi"/>
+        <w:sz w:val="22"/>
+        <w:szCs w:val="22"/>
+        <w:lang w:val="en-US" w:eastAsia="en-US" w:bidi="ar-SA"/>
+      </w:rPr>
+    </w:rPrDefault>
+    <w:pPrDefault>
+      <w:pPr>
+        <w:spacing w:after="200" w:line="276" w:lineRule="auto"/>
+      </w:pPr>
+    </w:pPrDefault>
+  </w:docDefaults>
+  <w:latentStyles w:defLockedState="0" w:defUIPriority="99" w:defSemiHidden="1" w:defUnhideWhenUsed="1" w:defQFormat="0" w:count="267">
+    <w:lsdException w:name="Normal" w:semiHidden="0" w:uiPriority="0" w:unhideWhenUsed="0" w:qFormat="1"/>
+    <w:lsdException w:name="heading 1" w:semiHidden="0" w:uiPriority="9" w:unhideWhenUsed="0" w:qFormat="1"/>
+    <w:lsdException w:name="heading 2" w:uiPriority="9" w:qFormat="1"/>
+    <w:lsdException w:name="heading 3" w:uiPriority="9" w:qFormat="1"/>
+    <w:lsdException w:name="heading 4" w:uiPriority="9" w:qFormat="1"/>
+    <w:lsdException w:name="heading 5" w:uiPriority="9" w:qFormat="1"/>
+    <w:lsdException w:name="heading 6" w:uiPriority="9" w:qFormat="1"/>
+    <w:lsdException w:name="heading 7" w:uiPriority="9" w:qFormat="1"/>
+    <w:lsdException w:name="heading 8" w:uiPriority="9" w:qFormat="1"/>
+    <w:lsdException w:name="heading 9" w:uiPriority="9" w:qFormat="1"/>
+    <w:lsdException w:name="toc 1" w:uiPriority="39"/>
+    <w:lsdException w:name="toc 2" w:uiPriority="39"/>
+    <w:lsdException w:name="toc 3" w:uiPriority="39"/>
+    <w:lsdException w:name="toc 4" w:uiPriority="39"/>
+    <w:lsdException w:name="toc 5" w:uiPriority="39"/>
+    <w:lsdException w:name="toc 6" w:uiPriority="39"/>
+    <w:lsdException w:name="toc 7" w:uiPriority="39"/>
+    <w:lsdException w:name="toc 8" w:uiPriority="39"/>
+    <w:lsdException w:name="toc 9" w:uiPriority="39"/>
+    <w:lsdException w:name="caption" w:uiPriority="35" w:qFormat="1"/>
+    <w:lsdException w:name="Title" w:semiHidden="0" w:uiPriority="10" w:unhideWhenUsed="0" w:qFormat="1"/>
+    <w:lsdException w:name="Default Paragraph Font" w:uiPriority="1"/>
+    <w:lsdException w:name="Subtitle" w:semiHidden="0" w:uiPriority="11" w:unhideWhenUsed="0" w:qFormat="1"/>
+    <w:lsdException w:name="Strong" w:semiHidden="0" w:uiPriority="22" w:unhideWhenUsed="0" w:qFormat="1"/>
+    <w:lsdException w:name="Emphasis" w:semiHidden="0" w:uiPriority="20" w:unhideWhenUsed="0" w:qFormat="1"/>
+    <w:lsdException w:name="Table Grid" w:semiHidden="0" w:uiPriority="59" w:unhideWhenUsed="0"/>
+    <w:lsdException w:name="Placeholder Text" w:unhideWhenUsed="0"/>
+    <w:lsdException w:name="No Spacing" w:semiHidden="0" w:uiPriority="1" w:unhideWhenUsed="0" w:qFormat="1"/>
+    <w:lsdException w:name="Light Shading" w:semiHidden="0" w:uiPriority="60" w:unhideWhenUsed="0"/>
+    <w:lsdException w:name="Light List" w:semiHidden="0" w:uiPriority="61" w:unhideWhenUsed="0"/>
+    <w:lsdException w:name="Light Grid" w:semiHidden="0" w:uiPriority="62" w:unhideWhenUsed="0"/>
+    <w:lsdException w:name="Medium Shading 1" w:semiHidden="0" w:uiPriority="63" w:unhideWhenUsed="0"/>
+    <w:lsdException w:name="Medium Shading 2" w:semiHidden="0" w:uiPriority="64" w:unhideWhenUsed="0"/>
+    <w:lsdException w:name="Medium List 1" w:semiHidden="0" w:uiPriority="65" w:unhideWhenUsed="0"/>
+    <w:lsdException w:name="Medium List 2" w:semiHidden="0" w:uiPriority="66" w:unhideWhenUsed="0"/>
+    <w:lsdException w:name="Medium Grid 1" w:semiHidden="0" w:uiPriority="67" w:unhideWhenUsed="0"/>
+    <w:lsdException w:name="Medium Grid 2" w:semiHidden="0" w:uiPriority="68" w:unhideWhenUsed="0"/>
+    <w:lsdException w:name="Medium Grid 3" w:semiHidden="0" w:uiPriority="69" w:unhideWhenUsed="0"/>
+    <w:lsdException w:name="Dark List" w:semiHidden="0" w:uiPriority="70" w:unhideWhenUsed="0"/>
+    <w:lsdException w:name="Colorful Shading" w:semiHidden="0" w:uiPriority="71" w:unhideWhenUsed="0"/>
+    <w:lsdException w:name="Colorful List" w:semiHidden="0" w:uiPriority="72" w:unhideWhenUsed="0"/>
+    <w:lsdException w:name="Colorful Grid" w:semiHidden="0" w:uiPriority="73" w:unhideWhenUsed="0"/>
+    <w:lsdException w:name="Light Shading Accent 1" w:semiHidden="0" w:uiPriority="60" w:unhideWhenUsed="0"/>
+    <w:lsdException w:name="Light List Accent 1" w:semiHidden="0" w:uiPriority="61" w:unhideWhenUsed="0"/>
+    <w:lsdException w:name="Light Grid Accent 1" w:semiHidden="0" w:uiPriority="62" w:unhideWhenUsed="0"/>
+    <w:lsdException w:name="Medium Shading 1 Accent 1" w:semiHidden="0" w:uiPriority="63" w:unhideWhenUsed="0"/>
+    <w:lsdException w:name="Medium Shading 2 Accent 1" w:semiHidden="0" w:uiPriority="64" w:unhideWhenUsed="0"/>
+    <w:lsdException w:name="Medium List 1 Accent 1" w:semiHidden="0" w:uiPriority="65" w:unhideWhenUsed="0"/>
+    <w:lsdException w:name="Revision" w:unhideWhenUsed="0"/>
+    <w:lsdException w:name="List Paragraph" w:semiHidden="0" w:uiPriority="34" w:unhideWhenUsed="0" w:qFormat="1"/>
+    <w:lsdException w:name="Quote" w:semiHidden="0" w:uiPriority="29" w:unhideWhenUsed="0" w:qFormat="1"/>
+    <w:lsdException w:name="Intense Quote" w:semiHidden="0" w:uiPriority="30" w:unhideWhenUsed="0" w:qFormat="1"/>
+    <w:lsdException w:name="Medium List 2 Accent 1" w:semiHidden="0" w:uiPriority="66" w:unhideWhenUsed="0"/>
+    <w:lsdException w:name="Medium Grid 1 Accent 1" w:semiHidden="0" w:uiPriority="67" w:unhideWhenUsed="0"/>
+    <w:lsdException w:name="Medium Grid 2 Accent 1" w:semiHidden="0" w:uiPriority="68" w:unhideWhenUsed="0"/>
+    <w:lsdException w:name="Medium Grid 3 Accent 1" w:semiHidden="0" w:uiPriority="69" w:unhideWhenUsed="0"/>
+    <w:lsdException w:name="Dark List Accent 1" w:semiHidden="0" w:uiPriority="70" w:unhideWhenUsed="0"/>
+    <w:lsdException w:name="Colorful Shading Accent 1" w:semiHidden="0" w:uiPriority="71" w:unhideWhenUsed="0"/>
+    <w:lsdException w:name="Colorful List Accent 1" w:semiHidden="0" w:uiPriority="72" w:unhideWhenUsed="0"/>
+    <w:lsdException w:name="Colorful Grid Accent 1" w:semiHidden="0" w:uiPriority="73" w:unhideWhenUsed="0"/>
+    <w:lsdException w:name="Light Shading Accent 2" w:semiHidden="0" w:uiPriority="60" w:unhideWhenUsed="0"/>
+    <w:lsdException w:name="Light List Accent 2" w:semiHidden="0" w:uiPriority="61" w:unhideWhenUsed="0"/>
+    <w:lsdException w:name="Light Grid Accent 2" w:semiHidden="0" w:uiPriority="62" w:unhideWhenUsed="0"/>
+    <w:lsdException w:name="Medium Shading 1 Accent 2" w:semiHidden="0" w:uiPriority="63" w:unhideWhenUsed="0"/>
+    <w:lsdException w:name="Medium Shading 2 Accent 2" w:semiHidden="0" w:uiPriority="64" w:unhideWhenUsed="0"/>
+    <w:lsdException w:name="Medium List 1 Accent 2" w:semiHidden="0" w:uiPriority="65" w:unhideWhenUsed="0"/>
+    <w:lsdException w:name="Medium List 2 Accent 2" w:semiHidden="0" w:uiPriority="66" w:unhideWhenUsed="0"/>
+    <w:lsdException w:name="Medium Grid 1 Accent 2" w:semiHidden="0" w:uiPriority="67" w:unhideWhenUsed="0"/>
+    <w:lsdException w:name="Medium Grid 2 Accent 2" w:semiHidden="0" w:uiPriority="68" w:unhideWhenUsed="0"/>
+    <w:lsdException w:name="Medium Grid 3 Accent 2" w:semiHidden="0" w:uiPriority="69" w:unhideWhenUsed="0"/>
+    <w:lsdException w:name="Dark List Accent 2" w:semiHidden="0" w:uiPriority="70" w:unhideWhenUsed="0"/>
+    <w:lsdException w:name="Colorful Shading Accent 2" w:semiHidden="0" w:uiPriority="71" w:unhideWhenUsed="0"/>
+    <w:lsdException w:name="Colorful List Accent 2" w:semiHidden="0" w:uiPriority="72" w:unhideWhenUsed="0"/>
+    <w:lsdException w:name="Colorful Grid Accent 2" w:semiHidden="0" w:uiPriority="73" w:unhideWhenUsed="0"/>
+    <w:lsdException w:name="Light Shading Accent 3" w:semiHidden="0" w:uiPriority="60" w:unhideWhenUsed="0"/>
+    <w:lsdException w:name="Light List Accent 3" w:semiHidden="0" w:uiPriority="61" w:unhideWhenUsed="0"/>
+    <w:lsdException w:name="Light Grid Accent 3" w:semiHidden="0" w:uiPriority="62" w:unhideWhenUsed="0"/>
+    <w:lsdException w:name="Medium Shading 1 Accent 3" w:semiHidden="0" w:uiPriority="63" w:unhideWhenUsed="0"/>
+    <w:lsdException w:name="Medium Shading 2 Accent 3" w:semiHidden="0" w:uiPriority="64" w:unhideWhenUsed="0"/>
+    <w:lsdException w:name="Medium List 1 Accent 3" w:semiHidden="0" w:uiPriority="65" w:unhideWhenUsed="0"/>
+    <w:lsdException w:name="Medium List 2 Accent 3" w:semiHidden="0" w:uiPriority="66" w:unhideWhenUsed="0"/>
+    <w:lsdException w:name="Medium Grid 1 Accent 3" w:semiHidden="0" w:uiPriority="67" w:unhideWhenUsed="0"/>
+    <w:lsdException w:name="Medium Grid 2 Accent 3" w:semiHidden="0" w:uiPriority="68" w:unhideWhenUsed="0"/>
+    <w:lsdException w:name="Medium Grid 3 Accent 3" w:semiHidden="0" w:uiPriority="69" w:unhideWhenUsed="0"/>
+    <w:lsdException w:name="Dark List Accent 3" w:semiHidden="0" w:uiPriority="70" w:unhideWhenUsed="0"/>
+    <w:lsdException w:name="Colorful Shading Accent 3" w:semiHidden="0" w:uiPriority="71" w:unhideWhenUsed="0"/>
+    <w:lsdException w:name="Colorful List Accent 3" w:semiHidden="0" w:uiPriority="72" w:unhideWhenUsed="0"/>
+    <w:lsdException w:name="Colorful Grid Accent 3" w:semiHidden="0" w:uiPriority="73" w:unhideWhenUsed="0"/>
+    <w:lsdException w:name="Light Shading Accent 4" w:semiHidden="0" w:uiPriority="60" w:unhideWhenUsed="0"/>
+    <w:lsdException w:name="Light List Accent 4" w:semiHidden="0" w:uiPriority="61" w:unhideWhenUsed="0"/>
+    <w:lsdException w:name="Light Grid Accent 4" w:semiHidden="0" w:uiPriority="62" w:unhideWhenUsed="0"/>
+    <w:lsdException w:name="Medium Shading 1 Accent 4" w:semiHidden="0" w:uiPriority="63" w:unhideWhenUsed="0"/>
+    <w:lsdException w:name="Medium Shading 2 Accent 4" w:semiHidden="0" w:uiPriority="64" w:unhideWhenUsed="0"/>
+    <w:lsdException w:name="Medium List 1 Accent 4" w:semiHidden="0" w:uiPriority="65" w:unhideWhenUsed="0"/>
+    <w:lsdException w:name="Medium List 2 Accent 4" w:semiHidden="0" w:uiPriority="66" w:unhideWhenUsed="0"/>
+    <w:lsdException w:name="Medium Grid 1 Accent 4" w:semiHidden="0" w:uiPriority="67" w:unhideWhenUsed="0"/>
+    <w:lsdException w:name="Medium Grid 2 Accent 4" w:semiHidden="0" w:uiPriority="68" w:unhideWhenUsed="0"/>
+    <w:lsdException w:name="Medium Grid 3 Accent 4" w:semiHidden="0" w:uiPriority="69" w:unhideWhenUsed="0"/>
+    <w:lsdException w:name="Dark List Accent 4" w:semiHidden="0" w:uiPriority="70" w:unhideWhenUsed="0"/>
+    <w:lsdException w:name="Colorful Shading Accent 4" w:semiHidden="0" w:uiPriority="71" w:unhideWhenUsed="0"/>
+    <w:lsdException w:name="Colorful List Accent 4" w:semiHidden="0" w:uiPriority="72" w:unhideWhenUsed="0"/>
+    <w:lsdException w:name="Colorful Grid Accent 4" w:semiHidden="0" w:uiPriority="73" w:unhideWhenUsed="0"/>
+    <w:lsdException w:name="Light Shading Accent 5" w:semiHidden="0" w:uiPriority="60" w:unhideWhenUsed="0"/>
+    <w:lsdException w:name="Light List Accent 5" w:semiHidden="0" w:uiPriority="61" w:unhideWhenUsed="0"/>
+    <w:lsdException w:name="Light Grid Accent 5" w:semiHidden="0" w:uiPriority="62" w:unhideWhenUsed="0"/>
+    <w:lsdException w:name="Medium Shading 1 Accent 5" w:semiHidden="0" w:uiPriority="63" w:unhideWhenUsed="0"/>
+    <w:lsdException w:name="Medium Shading 2 Accent 5" w:semiHidden="0" w:uiPriority="64" w:unhideWhenUsed="0"/>
+    <w:lsdException w:name="Medium List 1 Accent 5" w:semiHidden="0" w:uiPriority="65" w:unhideWhenUsed="0"/>
+    <w:lsdException w:name="Medium List 2 Accent 5" w:semiHidden="0" w:uiPriority="66" w:unhideWhenUsed="0"/>
+    <w:lsdException w:name="Medium Grid 1 Accent 5" w:semiHidden="0" w:uiPriority="67" w:unhideWhenUsed="0"/>
+    <w:lsdException w:name="Medium Grid 2 Accent 5" w:semiHidden="0" w:uiPriority="68" w:unhideWhenUsed="0"/>
+    <w:lsdException w:name="Medium Grid 3 Accent 5" w:semiHidden="0" w:uiPriority="69" w:unhideWhenUsed="0"/>
+    <w:lsdException w:name="Dark List Accent 5" w:semiHidden="0" w:uiPriority="70" w:unhideWhenUsed="0"/>
+    <w:lsdException w:name="Colorful Shading Accent 5" w:semiHidden="0" w:uiPriority="71" w:unhideWhenUsed="0"/>
+    <w:lsdException w:name="Colorful List Accent 5" w:semiHidden="0" w:uiPriority="72" w:unhideWhenUsed="0"/>
+    <w:lsdException w:name="Colorful Grid Accent 5" w:semiHidden="0" w:uiPriority="73" w:unhideWhenUsed="0"/>
+    <w:lsdException w:name="Light Shading Accent 6" w:semiHidden="0" w:uiPriority="60" w:unhideWhenUsed="0"/>
+    <w:lsdException w:name="Light List Accent 6" w:semiHidden="0" w:uiPriority="61" w:unhideWhenUsed="0"/>
+    <w:lsdException w:name="Light Grid Accent 6" w:semiHidden="0" w:uiPriority="62" w:unhideWhenUsed="0"/>
+    <w:lsdException w:name="Medium Shading 1 Accent 6" w:semiHidden="0" w:uiPriority="63" w:unhideWhenUsed="0"/>
+    <w:lsdException w:name="Medium Shading 2 Accent 6" w:semiHidden="0" w:uiPriority="64" w:unhideWhenUsed="0"/>
+    <w:lsdException w:name="Medium List 1 Accent 6" w:semiHidden="0" w:uiPriority="65" w:unhideWhenUsed="0"/>
+    <w:lsdException w:name="Medium List 2 Accent 6" w:semiHidden="0" w:uiPriority="66" w:unhideWhenUsed="0"/>
+    <w:lsdException w:name="Medium Grid 1 Accent 6" w:semiHidden="0" w:uiPriority="67" w:unhideWhenUsed="0"/>
+    <w:lsdException w:name="Medium Grid 2 Accent 6" w:semiHidden="0" w:uiPriority="68" w:unhideWhenUsed="0"/>
+    <w:lsdException w:name="Medium Grid 3 Accent 6" w:semiHidden="0" w:uiPriority="69" w:unhideWhenUsed="0"/>
+    <w:lsdException w:name="Dark List Accent 6" w:semiHidden="0" w:uiPriority="70" w:unhideWhenUsed="0"/>
+    <w:lsdException w:name="Colorful Shading Accent 6" w:semiHidden="0" w:uiPriority="71" w:unhideWhenUsed="0"/>
+    <w:lsdException w:name="Colorful List Accent 6" w:semiHidden="0" w:uiPriority="72" w:unhideWhenUsed="0"/>
+    <w:lsdException w:name="Colorful Grid Accent 6" w:semiHidden="0" w:uiPriority="73" w:unhideWhenUsed="0"/>
+    <w:lsdException w:name="Subtle Emphasis" w:semiHidden="0" w:uiPriority="19" w:unhideWhenUsed="0" w:qFormat="1"/>
+    <w:lsdException w:name="Intense Emphasis" w:semiHidden="0" w:uiPriority="21" w:unhideWhenUsed="0" w:qFormat="1"/>
+    <w:lsdException w:name="Subtle Reference" w:semiHidden="0" w:uiPriority="31" w:unhideWhenUsed="0" w:qFormat="1"/>
+    <w:lsdException w:name="Intense Reference" w:semiHidden="0" w:uiPriority="32" w:unhideWhenUsed="0" w:qFormat="1"/>
+    <w:lsdException w:name="Book Title" w:semiHidden="0" w:uiPriority="33" w:unhideWhenUsed="0" w:qFormat="1"/>
+    <w:lsdException w:name="Bibliography" w:uiPriority="37"/>
+    <w:lsdException w:name="TOC Heading" w:uiPriority="39" w:qFormat="1"/>
   </w:latentStyles>
   <w:style w:type="paragraph" w:default="1" w:styleId="Normal">
     <w:name w:val="Normal"/>

</xml_diff>

<commit_message>
enhance table component sorting v0.8.3
</commit_message>
<xml_diff>
--- a/src/assets/New Microsoft Word Document.docx
+++ b/src/assets/New Microsoft Word Document.docx
@@ -1,6 +1,6 @@
 
 <file path=word/document.xml><?xml version="1.0" encoding="utf-8"?>
-<w:document xmlns:wpc="http://schemas.microsoft.com/office/word/2010/wordprocessingCanvas" xmlns:mc="http://schemas.openxmlformats.org/markup-compatibility/2006" xmlns:o="urn:schemas-microsoft-com:office:office" xmlns:r="http://schemas.openxmlformats.org/officeDocument/2006/relationships" xmlns:m="http://schemas.openxmlformats.org/officeDocument/2006/math" xmlns:v="urn:schemas-microsoft-com:vml" xmlns:wp14="http://schemas.microsoft.com/office/word/2010/wordprocessingDrawing" xmlns:wp="http://schemas.openxmlformats.org/drawingml/2006/wordprocessingDrawing" xmlns:w10="urn:schemas-microsoft-com:office:word" xmlns:w="http://schemas.openxmlformats.org/wordprocessingml/2006/main" xmlns:w14="http://schemas.microsoft.com/office/word/2010/wordml" xmlns:wpg="http://schemas.microsoft.com/office/word/2010/wordprocessingGroup" xmlns:wpi="http://schemas.microsoft.com/office/word/2010/wordprocessingInk" xmlns:wne="http://schemas.microsoft.com/office/word/2006/wordml" xmlns:wps="http://schemas.microsoft.com/office/word/2010/wordprocessingShape" mc:Ignorable="w14 wp14">
+<w:document xmlns:wpc="http://schemas.microsoft.com/office/word/2010/wordprocessingCanvas" xmlns:mc="http://schemas.openxmlformats.org/markup-compatibility/2006" xmlns:o="urn:schemas-microsoft-com:office:office" xmlns:r="http://schemas.openxmlformats.org/officeDocument/2006/relationships" xmlns:m="http://schemas.openxmlformats.org/officeDocument/2006/math" xmlns:v="urn:schemas-microsoft-com:vml" xmlns:wp14="http://schemas.microsoft.com/office/word/2010/wordprocessingDrawing" xmlns:wp="http://schemas.openxmlformats.org/drawingml/2006/wordprocessingDrawing" xmlns:w10="urn:schemas-microsoft-com:office:word" xmlns:w="http://schemas.openxmlformats.org/wordprocessingml/2006/main" xmlns:w14="http://schemas.microsoft.com/office/word/2010/wordml" xmlns:w15="http://schemas.microsoft.com/office/word/2012/wordml" xmlns:wpg="http://schemas.microsoft.com/office/word/2010/wordprocessingGroup" xmlns:wpi="http://schemas.microsoft.com/office/word/2010/wordprocessingInk" xmlns:wne="http://schemas.microsoft.com/office/word/2006/wordml" xmlns:wps="http://schemas.microsoft.com/office/word/2010/wordprocessingShape" mc:Ignorable="w14 w15 wp14">
   <w:body>
     <w:p>
       <w:pPr>
@@ -992,7 +992,6 @@
         </w:rPr>
       </w:pPr>
       <w:proofErr w:type="spellStart"/>
-      <w:proofErr w:type="gramStart"/>
       <w:r>
         <w:rPr>
           <w:rFonts w:ascii="MS UI Gothic" w:eastAsia="MS UI Gothic" w:hAnsi="MS UI Gothic" w:cs="Times New Roman"/>
@@ -1004,7 +1003,6 @@
         <w:t>Redux</w:t>
       </w:r>
       <w:proofErr w:type="spellEnd"/>
-      <w:proofErr w:type="gramEnd"/>
       <w:r>
         <w:rPr>
           <w:rFonts w:ascii="MS UI Gothic" w:eastAsia="MS UI Gothic" w:hAnsi="MS UI Gothic" w:cs="Times New Roman"/>
@@ -1272,7 +1270,7 @@
           <w:szCs w:val="32"/>
           <w:shd w:val="clear" w:color="auto" w:fill="F9F9F9"/>
         </w:rPr>
-        <w:t xml:space="preserve">2- Let </w:t>
+        <w:t xml:space="preserve">2- Let vs </w:t>
       </w:r>
       <w:proofErr w:type="spellStart"/>
       <w:r>
@@ -1283,7 +1281,7 @@
           <w:szCs w:val="32"/>
           <w:shd w:val="clear" w:color="auto" w:fill="F9F9F9"/>
         </w:rPr>
-        <w:t>vs</w:t>
+        <w:t>Var</w:t>
       </w:r>
       <w:proofErr w:type="spellEnd"/>
       <w:r>
@@ -1294,51 +1292,7 @@
           <w:szCs w:val="32"/>
           <w:shd w:val="clear" w:color="auto" w:fill="F9F9F9"/>
         </w:rPr>
-        <w:t xml:space="preserve"> </w:t>
-      </w:r>
-      <w:proofErr w:type="spellStart"/>
-      <w:r>
-        <w:rPr>
-          <w:rFonts w:ascii="MS UI Gothic" w:eastAsia="MS UI Gothic" w:hAnsi="MS UI Gothic" w:cs="Times New Roman"/>
-          <w:color w:val="333333"/>
-          <w:sz w:val="32"/>
-          <w:szCs w:val="32"/>
-          <w:shd w:val="clear" w:color="auto" w:fill="F9F9F9"/>
-        </w:rPr>
-        <w:t>Var</w:t>
-      </w:r>
-      <w:proofErr w:type="spellEnd"/>
-      <w:r>
-        <w:rPr>
-          <w:rFonts w:ascii="MS UI Gothic" w:eastAsia="MS UI Gothic" w:hAnsi="MS UI Gothic" w:cs="Times New Roman"/>
-          <w:color w:val="333333"/>
-          <w:sz w:val="32"/>
-          <w:szCs w:val="32"/>
-          <w:shd w:val="clear" w:color="auto" w:fill="F9F9F9"/>
-        </w:rPr>
-        <w:t xml:space="preserve"> </w:t>
-      </w:r>
-      <w:proofErr w:type="spellStart"/>
-      <w:r>
-        <w:rPr>
-          <w:rFonts w:ascii="MS UI Gothic" w:eastAsia="MS UI Gothic" w:hAnsi="MS UI Gothic" w:cs="Times New Roman"/>
-          <w:color w:val="333333"/>
-          <w:sz w:val="32"/>
-          <w:szCs w:val="32"/>
-          <w:shd w:val="clear" w:color="auto" w:fill="F9F9F9"/>
-        </w:rPr>
-        <w:t>vs</w:t>
-      </w:r>
-      <w:proofErr w:type="spellEnd"/>
-      <w:r>
-        <w:rPr>
-          <w:rFonts w:ascii="MS UI Gothic" w:eastAsia="MS UI Gothic" w:hAnsi="MS UI Gothic" w:cs="Times New Roman"/>
-          <w:color w:val="333333"/>
-          <w:sz w:val="32"/>
-          <w:szCs w:val="32"/>
-          <w:shd w:val="clear" w:color="auto" w:fill="F9F9F9"/>
-        </w:rPr>
-        <w:t xml:space="preserve"> </w:t>
+        <w:t xml:space="preserve"> vs </w:t>
       </w:r>
       <w:proofErr w:type="spellStart"/>
       <w:r>
@@ -2614,6 +2568,7 @@
           <w:sz w:val="32"/>
           <w:szCs w:val="32"/>
         </w:rPr>
+        <w:lastRenderedPageBreak/>
         <w:fldChar w:fldCharType="begin"/>
       </w:r>
       <w:r>
@@ -3849,6 +3804,7 @@
           <w:highlight w:val="yellow"/>
           <w:shd w:val="clear" w:color="auto" w:fill="F9F9F9"/>
         </w:rPr>
+        <w:lastRenderedPageBreak/>
         <w:t>8 - Rendering Lists (3:58)</w:t>
       </w:r>
       <w:r>
@@ -4484,31 +4440,7 @@
           <w:highlight w:val="yellow"/>
           <w:shd w:val="clear" w:color="auto" w:fill="F9F9F9"/>
         </w:rPr>
-        <w:t xml:space="preserve">13- What </w:t>
-      </w:r>
-      <w:proofErr w:type="gramStart"/>
-      <w:r>
-        <w:rPr>
-          <w:rFonts w:ascii="MS UI Gothic" w:eastAsia="MS UI Gothic" w:hAnsi="MS UI Gothic" w:cs="Times New Roman"/>
-          <w:color w:val="333333"/>
-          <w:sz w:val="32"/>
-          <w:szCs w:val="32"/>
-          <w:highlight w:val="yellow"/>
-          <w:shd w:val="clear" w:color="auto" w:fill="F9F9F9"/>
-        </w:rPr>
-        <w:t>Happen</w:t>
-      </w:r>
-      <w:proofErr w:type="gramEnd"/>
-      <w:r>
-        <w:rPr>
-          <w:rFonts w:ascii="MS UI Gothic" w:eastAsia="MS UI Gothic" w:hAnsi="MS UI Gothic" w:cs="Times New Roman"/>
-          <w:color w:val="333333"/>
-          <w:sz w:val="32"/>
-          <w:szCs w:val="32"/>
-          <w:highlight w:val="yellow"/>
-          <w:shd w:val="clear" w:color="auto" w:fill="F9F9F9"/>
-        </w:rPr>
-        <w:t>s When State Changes (2:04)</w:t>
+        <w:t>13- What Happens When State Changes (2:04)</w:t>
       </w:r>
       <w:r>
         <w:rPr>
@@ -5200,6 +5132,7 @@
           <w:highlight w:val="yellow"/>
           <w:shd w:val="clear" w:color="auto" w:fill="F9F9F9"/>
         </w:rPr>
+        <w:lastRenderedPageBreak/>
         <w:t>18- Deleting a Movie (5:18)</w:t>
       </w:r>
       <w:r>
@@ -6240,31 +6173,7 @@
           <w:highlight w:val="yellow"/>
           <w:shd w:val="clear" w:color="auto" w:fill="F9F9F9"/>
         </w:rPr>
-        <w:t xml:space="preserve">6- Props </w:t>
-      </w:r>
-      <w:proofErr w:type="spellStart"/>
-      <w:r>
-        <w:rPr>
-          <w:rFonts w:ascii="MS UI Gothic" w:eastAsia="MS UI Gothic" w:hAnsi="MS UI Gothic" w:cs="Times New Roman"/>
-          <w:color w:val="333333"/>
-          <w:sz w:val="32"/>
-          <w:szCs w:val="32"/>
-          <w:highlight w:val="yellow"/>
-          <w:shd w:val="clear" w:color="auto" w:fill="F9F9F9"/>
-        </w:rPr>
-        <w:t>vs</w:t>
-      </w:r>
-      <w:proofErr w:type="spellEnd"/>
-      <w:r>
-        <w:rPr>
-          <w:rFonts w:ascii="MS UI Gothic" w:eastAsia="MS UI Gothic" w:hAnsi="MS UI Gothic" w:cs="Times New Roman"/>
-          <w:color w:val="333333"/>
-          <w:sz w:val="32"/>
-          <w:szCs w:val="32"/>
-          <w:highlight w:val="yellow"/>
-          <w:shd w:val="clear" w:color="auto" w:fill="F9F9F9"/>
-        </w:rPr>
-        <w:t xml:space="preserve"> State (2:24)</w:t>
+        <w:t>6- Props vs State (2:24)</w:t>
       </w:r>
       <w:r>
         <w:rPr>
@@ -6490,6 +6399,7 @@
           <w:highlight w:val="yellow"/>
           <w:shd w:val="clear" w:color="auto" w:fill="F9F9F9"/>
         </w:rPr>
+        <w:lastRenderedPageBreak/>
         <w:t>Start</w:t>
       </w:r>
     </w:p>
@@ -7807,6 +7717,7 @@
           <w:highlight w:val="yellow"/>
           <w:shd w:val="clear" w:color="auto" w:fill="F9F9F9"/>
         </w:rPr>
+        <w:lastRenderedPageBreak/>
         <w:t>Start</w:t>
       </w:r>
     </w:p>
@@ -7833,31 +7744,7 @@
           <w:highlight w:val="yellow"/>
           <w:shd w:val="clear" w:color="auto" w:fill="F9F9F9"/>
         </w:rPr>
-        <w:t xml:space="preserve">18- </w:t>
-      </w:r>
-      <w:proofErr w:type="spellStart"/>
-      <w:r>
-        <w:rPr>
-          <w:rFonts w:ascii="MS UI Gothic" w:eastAsia="MS UI Gothic" w:hAnsi="MS UI Gothic" w:cs="Times New Roman"/>
-          <w:color w:val="333333"/>
-          <w:sz w:val="32"/>
-          <w:szCs w:val="32"/>
-          <w:highlight w:val="yellow"/>
-          <w:shd w:val="clear" w:color="auto" w:fill="F9F9F9"/>
-        </w:rPr>
-        <w:t>Unmounting</w:t>
-      </w:r>
-      <w:proofErr w:type="spellEnd"/>
-      <w:r>
-        <w:rPr>
-          <w:rFonts w:ascii="MS UI Gothic" w:eastAsia="MS UI Gothic" w:hAnsi="MS UI Gothic" w:cs="Times New Roman"/>
-          <w:color w:val="333333"/>
-          <w:sz w:val="32"/>
-          <w:szCs w:val="32"/>
-          <w:highlight w:val="yellow"/>
-          <w:shd w:val="clear" w:color="auto" w:fill="F9F9F9"/>
-        </w:rPr>
-        <w:t xml:space="preserve"> Phase (1:26)</w:t>
+        <w:t>18- Unmounting Phase (1:26)</w:t>
       </w:r>
       <w:r>
         <w:rPr>
@@ -9066,6 +8953,7 @@
           <w:szCs w:val="32"/>
           <w:highlight w:val="yellow"/>
         </w:rPr>
+        <w:lastRenderedPageBreak/>
         <w:fldChar w:fldCharType="begin"/>
       </w:r>
       <w:r>
@@ -9719,8 +9607,6 @@
         <w:fldChar w:fldCharType="end"/>
       </w:r>
     </w:p>
-    <w:bookmarkStart w:id="0" w:name="_GoBack"/>
-    <w:bookmarkEnd w:id="0"/>
     <w:p>
       <w:pPr>
         <w:numPr>
@@ -10245,15 +10131,17 @@
           <w:color w:val="333333"/>
           <w:sz w:val="32"/>
           <w:szCs w:val="32"/>
-          <w:shd w:val="clear" w:color="auto" w:fill="F9F9F9"/>
-        </w:rPr>
-      </w:pPr>
-      <w:r>
-        <w:rPr>
-          <w:rFonts w:ascii="MS UI Gothic" w:eastAsia="MS UI Gothic" w:hAnsi="MS UI Gothic" w:cs="Times New Roman"/>
-          <w:color w:val="4D4D4D"/>
-          <w:sz w:val="32"/>
-          <w:szCs w:val="32"/>
+          <w:highlight w:val="yellow"/>
+          <w:shd w:val="clear" w:color="auto" w:fill="F9F9F9"/>
+        </w:rPr>
+      </w:pPr>
+      <w:r>
+        <w:rPr>
+          <w:rFonts w:ascii="MS UI Gothic" w:eastAsia="MS UI Gothic" w:hAnsi="MS UI Gothic" w:cs="Times New Roman"/>
+          <w:color w:val="4D4D4D"/>
+          <w:sz w:val="32"/>
+          <w:szCs w:val="32"/>
+          <w:highlight w:val="yellow"/>
         </w:rPr>
         <w:fldChar w:fldCharType="begin"/>
       </w:r>
@@ -10263,6 +10151,7 @@
           <w:color w:val="4D4D4D"/>
           <w:sz w:val="32"/>
           <w:szCs w:val="32"/>
+          <w:highlight w:val="yellow"/>
         </w:rPr>
         <w:instrText xml:space="preserve"> HYPERLINK "https://codewithmosh.com/courses/mastering-react/lectures/5706696" </w:instrText>
       </w:r>
@@ -10272,6 +10161,7 @@
           <w:color w:val="4D4D4D"/>
           <w:sz w:val="32"/>
           <w:szCs w:val="32"/>
+          <w:highlight w:val="yellow"/>
         </w:rPr>
         <w:fldChar w:fldCharType="separate"/>
       </w:r>
@@ -10281,6 +10171,7 @@
           <w:color w:val="333333"/>
           <w:sz w:val="32"/>
           <w:szCs w:val="32"/>
+          <w:highlight w:val="yellow"/>
           <w:shd w:val="clear" w:color="auto" w:fill="F9F9F9"/>
         </w:rPr>
         <w:t> </w:t>
@@ -10298,14 +10189,16 @@
           <w:color w:val="FFFFFF"/>
           <w:sz w:val="32"/>
           <w:szCs w:val="32"/>
-        </w:rPr>
-      </w:pPr>
-      <w:r>
-        <w:rPr>
-          <w:rFonts w:ascii="MS UI Gothic" w:eastAsia="MS UI Gothic" w:hAnsi="MS UI Gothic" w:cs="Times New Roman"/>
-          <w:color w:val="FFFFFF"/>
-          <w:sz w:val="32"/>
-          <w:szCs w:val="32"/>
+          <w:highlight w:val="yellow"/>
+        </w:rPr>
+      </w:pPr>
+      <w:r>
+        <w:rPr>
+          <w:rFonts w:ascii="MS UI Gothic" w:eastAsia="MS UI Gothic" w:hAnsi="MS UI Gothic" w:cs="Times New Roman"/>
+          <w:color w:val="FFFFFF"/>
+          <w:sz w:val="32"/>
+          <w:szCs w:val="32"/>
+          <w:highlight w:val="yellow"/>
           <w:shd w:val="clear" w:color="auto" w:fill="F9F9F9"/>
         </w:rPr>
         <w:t>Start</w:t>
@@ -10323,14 +10216,16 @@
           <w:color w:val="4D4D4D"/>
           <w:sz w:val="32"/>
           <w:szCs w:val="32"/>
-        </w:rPr>
-      </w:pPr>
-      <w:r>
-        <w:rPr>
-          <w:rFonts w:ascii="MS UI Gothic" w:eastAsia="MS UI Gothic" w:hAnsi="MS UI Gothic" w:cs="Times New Roman"/>
-          <w:color w:val="333333"/>
-          <w:sz w:val="32"/>
-          <w:szCs w:val="32"/>
+          <w:highlight w:val="yellow"/>
+        </w:rPr>
+      </w:pPr>
+      <w:r>
+        <w:rPr>
+          <w:rFonts w:ascii="MS UI Gothic" w:eastAsia="MS UI Gothic" w:hAnsi="MS UI Gothic" w:cs="Times New Roman"/>
+          <w:color w:val="333333"/>
+          <w:sz w:val="32"/>
+          <w:szCs w:val="32"/>
+          <w:highlight w:val="yellow"/>
           <w:shd w:val="clear" w:color="auto" w:fill="F9F9F9"/>
         </w:rPr>
         <w:t>14- Filtering- Adding All Genres (3:39)</w:t>
@@ -10341,6 +10236,7 @@
           <w:color w:val="4D4D4D"/>
           <w:sz w:val="32"/>
           <w:szCs w:val="32"/>
+          <w:highlight w:val="yellow"/>
         </w:rPr>
         <w:fldChar w:fldCharType="end"/>
       </w:r>
@@ -10362,16 +10258,19 @@
           <w:color w:val="333333"/>
           <w:sz w:val="32"/>
           <w:szCs w:val="32"/>
-          <w:shd w:val="clear" w:color="auto" w:fill="F9F9F9"/>
-        </w:rPr>
-      </w:pPr>
-      <w:r>
-        <w:rPr>
-          <w:rFonts w:ascii="MS UI Gothic" w:eastAsia="MS UI Gothic" w:hAnsi="MS UI Gothic" w:cs="Times New Roman"/>
-          <w:color w:val="4D4D4D"/>
-          <w:sz w:val="32"/>
-          <w:szCs w:val="32"/>
-        </w:rPr>
+          <w:highlight w:val="yellow"/>
+          <w:shd w:val="clear" w:color="auto" w:fill="F9F9F9"/>
+        </w:rPr>
+      </w:pPr>
+      <w:r>
+        <w:rPr>
+          <w:rFonts w:ascii="MS UI Gothic" w:eastAsia="MS UI Gothic" w:hAnsi="MS UI Gothic" w:cs="Times New Roman"/>
+          <w:color w:val="4D4D4D"/>
+          <w:sz w:val="32"/>
+          <w:szCs w:val="32"/>
+          <w:highlight w:val="yellow"/>
+        </w:rPr>
+        <w:lastRenderedPageBreak/>
         <w:fldChar w:fldCharType="begin"/>
       </w:r>
       <w:r>
@@ -10380,6 +10279,7 @@
           <w:color w:val="4D4D4D"/>
           <w:sz w:val="32"/>
           <w:szCs w:val="32"/>
+          <w:highlight w:val="yellow"/>
         </w:rPr>
         <w:instrText xml:space="preserve"> HYPERLINK "https://codewithmosh.com/courses/mastering-react/lectures/5706690" </w:instrText>
       </w:r>
@@ -10389,6 +10289,7 @@
           <w:color w:val="4D4D4D"/>
           <w:sz w:val="32"/>
           <w:szCs w:val="32"/>
+          <w:highlight w:val="yellow"/>
         </w:rPr>
         <w:fldChar w:fldCharType="separate"/>
       </w:r>
@@ -10398,6 +10299,7 @@
           <w:color w:val="333333"/>
           <w:sz w:val="32"/>
           <w:szCs w:val="32"/>
+          <w:highlight w:val="yellow"/>
           <w:shd w:val="clear" w:color="auto" w:fill="F9F9F9"/>
         </w:rPr>
         <w:t> </w:t>
@@ -10415,14 +10317,16 @@
           <w:color w:val="FFFFFF"/>
           <w:sz w:val="32"/>
           <w:szCs w:val="32"/>
-        </w:rPr>
-      </w:pPr>
-      <w:r>
-        <w:rPr>
-          <w:rFonts w:ascii="MS UI Gothic" w:eastAsia="MS UI Gothic" w:hAnsi="MS UI Gothic" w:cs="Times New Roman"/>
-          <w:color w:val="FFFFFF"/>
-          <w:sz w:val="32"/>
-          <w:szCs w:val="32"/>
+          <w:highlight w:val="yellow"/>
+        </w:rPr>
+      </w:pPr>
+      <w:r>
+        <w:rPr>
+          <w:rFonts w:ascii="MS UI Gothic" w:eastAsia="MS UI Gothic" w:hAnsi="MS UI Gothic" w:cs="Times New Roman"/>
+          <w:color w:val="FFFFFF"/>
+          <w:sz w:val="32"/>
+          <w:szCs w:val="32"/>
+          <w:highlight w:val="yellow"/>
           <w:shd w:val="clear" w:color="auto" w:fill="F9F9F9"/>
         </w:rPr>
         <w:t>Start</w:t>
@@ -10440,14 +10344,16 @@
           <w:color w:val="4D4D4D"/>
           <w:sz w:val="32"/>
           <w:szCs w:val="32"/>
-        </w:rPr>
-      </w:pPr>
-      <w:r>
-        <w:rPr>
-          <w:rFonts w:ascii="MS UI Gothic" w:eastAsia="MS UI Gothic" w:hAnsi="MS UI Gothic" w:cs="Times New Roman"/>
-          <w:color w:val="333333"/>
-          <w:sz w:val="32"/>
-          <w:szCs w:val="32"/>
+          <w:highlight w:val="yellow"/>
+        </w:rPr>
+      </w:pPr>
+      <w:r>
+        <w:rPr>
+          <w:rFonts w:ascii="MS UI Gothic" w:eastAsia="MS UI Gothic" w:hAnsi="MS UI Gothic" w:cs="Times New Roman"/>
+          <w:color w:val="333333"/>
+          <w:sz w:val="32"/>
+          <w:szCs w:val="32"/>
+          <w:highlight w:val="yellow"/>
           <w:shd w:val="clear" w:color="auto" w:fill="F9F9F9"/>
         </w:rPr>
         <w:t xml:space="preserve">15- Sorting- Extracting </w:t>
@@ -10459,6 +10365,7 @@
           <w:color w:val="333333"/>
           <w:sz w:val="32"/>
           <w:szCs w:val="32"/>
+          <w:highlight w:val="yellow"/>
           <w:shd w:val="clear" w:color="auto" w:fill="F9F9F9"/>
         </w:rPr>
         <w:t>MoviesTable</w:t>
@@ -10470,6 +10377,7 @@
           <w:color w:val="333333"/>
           <w:sz w:val="32"/>
           <w:szCs w:val="32"/>
+          <w:highlight w:val="yellow"/>
           <w:shd w:val="clear" w:color="auto" w:fill="F9F9F9"/>
         </w:rPr>
         <w:t xml:space="preserve"> (5:19)</w:t>
@@ -10480,6 +10388,7 @@
           <w:color w:val="4D4D4D"/>
           <w:sz w:val="32"/>
           <w:szCs w:val="32"/>
+          <w:highlight w:val="yellow"/>
         </w:rPr>
         <w:fldChar w:fldCharType="end"/>
       </w:r>
@@ -10501,15 +10410,17 @@
           <w:color w:val="333333"/>
           <w:sz w:val="32"/>
           <w:szCs w:val="32"/>
-          <w:shd w:val="clear" w:color="auto" w:fill="F9F9F9"/>
-        </w:rPr>
-      </w:pPr>
-      <w:r>
-        <w:rPr>
-          <w:rFonts w:ascii="MS UI Gothic" w:eastAsia="MS UI Gothic" w:hAnsi="MS UI Gothic" w:cs="Times New Roman"/>
-          <w:color w:val="4D4D4D"/>
-          <w:sz w:val="32"/>
-          <w:szCs w:val="32"/>
+          <w:highlight w:val="yellow"/>
+          <w:shd w:val="clear" w:color="auto" w:fill="F9F9F9"/>
+        </w:rPr>
+      </w:pPr>
+      <w:r>
+        <w:rPr>
+          <w:rFonts w:ascii="MS UI Gothic" w:eastAsia="MS UI Gothic" w:hAnsi="MS UI Gothic" w:cs="Times New Roman"/>
+          <w:color w:val="4D4D4D"/>
+          <w:sz w:val="32"/>
+          <w:szCs w:val="32"/>
+          <w:highlight w:val="yellow"/>
         </w:rPr>
         <w:fldChar w:fldCharType="begin"/>
       </w:r>
@@ -10519,6 +10430,7 @@
           <w:color w:val="4D4D4D"/>
           <w:sz w:val="32"/>
           <w:szCs w:val="32"/>
+          <w:highlight w:val="yellow"/>
         </w:rPr>
         <w:instrText xml:space="preserve"> HYPERLINK "https://codewithmosh.com/courses/mastering-react/lectures/5706711" </w:instrText>
       </w:r>
@@ -10528,6 +10440,7 @@
           <w:color w:val="4D4D4D"/>
           <w:sz w:val="32"/>
           <w:szCs w:val="32"/>
+          <w:highlight w:val="yellow"/>
         </w:rPr>
         <w:fldChar w:fldCharType="separate"/>
       </w:r>
@@ -10537,6 +10450,7 @@
           <w:color w:val="333333"/>
           <w:sz w:val="32"/>
           <w:szCs w:val="32"/>
+          <w:highlight w:val="yellow"/>
           <w:shd w:val="clear" w:color="auto" w:fill="F9F9F9"/>
         </w:rPr>
         <w:t> </w:t>
@@ -10554,14 +10468,16 @@
           <w:color w:val="FFFFFF"/>
           <w:sz w:val="32"/>
           <w:szCs w:val="32"/>
-        </w:rPr>
-      </w:pPr>
-      <w:r>
-        <w:rPr>
-          <w:rFonts w:ascii="MS UI Gothic" w:eastAsia="MS UI Gothic" w:hAnsi="MS UI Gothic" w:cs="Times New Roman"/>
-          <w:color w:val="FFFFFF"/>
-          <w:sz w:val="32"/>
-          <w:szCs w:val="32"/>
+          <w:highlight w:val="yellow"/>
+        </w:rPr>
+      </w:pPr>
+      <w:r>
+        <w:rPr>
+          <w:rFonts w:ascii="MS UI Gothic" w:eastAsia="MS UI Gothic" w:hAnsi="MS UI Gothic" w:cs="Times New Roman"/>
+          <w:color w:val="FFFFFF"/>
+          <w:sz w:val="32"/>
+          <w:szCs w:val="32"/>
+          <w:highlight w:val="yellow"/>
           <w:shd w:val="clear" w:color="auto" w:fill="F9F9F9"/>
         </w:rPr>
         <w:t>Start</w:t>
@@ -10579,14 +10495,16 @@
           <w:color w:val="4D4D4D"/>
           <w:sz w:val="32"/>
           <w:szCs w:val="32"/>
-        </w:rPr>
-      </w:pPr>
-      <w:r>
-        <w:rPr>
-          <w:rFonts w:ascii="MS UI Gothic" w:eastAsia="MS UI Gothic" w:hAnsi="MS UI Gothic" w:cs="Times New Roman"/>
-          <w:color w:val="333333"/>
-          <w:sz w:val="32"/>
-          <w:szCs w:val="32"/>
+          <w:highlight w:val="yellow"/>
+        </w:rPr>
+      </w:pPr>
+      <w:r>
+        <w:rPr>
+          <w:rFonts w:ascii="MS UI Gothic" w:eastAsia="MS UI Gothic" w:hAnsi="MS UI Gothic" w:cs="Times New Roman"/>
+          <w:color w:val="333333"/>
+          <w:sz w:val="32"/>
+          <w:szCs w:val="32"/>
+          <w:highlight w:val="yellow"/>
           <w:shd w:val="clear" w:color="auto" w:fill="F9F9F9"/>
         </w:rPr>
         <w:t>16- Sorting- Raising the Sort Event (3:28)</w:t>
@@ -10597,6 +10515,7 @@
           <w:color w:val="4D4D4D"/>
           <w:sz w:val="32"/>
           <w:szCs w:val="32"/>
+          <w:highlight w:val="yellow"/>
         </w:rPr>
         <w:fldChar w:fldCharType="end"/>
       </w:r>
@@ -10618,15 +10537,17 @@
           <w:color w:val="333333"/>
           <w:sz w:val="32"/>
           <w:szCs w:val="32"/>
-          <w:shd w:val="clear" w:color="auto" w:fill="F9F9F9"/>
-        </w:rPr>
-      </w:pPr>
-      <w:r>
-        <w:rPr>
-          <w:rFonts w:ascii="MS UI Gothic" w:eastAsia="MS UI Gothic" w:hAnsi="MS UI Gothic" w:cs="Times New Roman"/>
-          <w:color w:val="4D4D4D"/>
-          <w:sz w:val="32"/>
-          <w:szCs w:val="32"/>
+          <w:highlight w:val="yellow"/>
+          <w:shd w:val="clear" w:color="auto" w:fill="F9F9F9"/>
+        </w:rPr>
+      </w:pPr>
+      <w:r>
+        <w:rPr>
+          <w:rFonts w:ascii="MS UI Gothic" w:eastAsia="MS UI Gothic" w:hAnsi="MS UI Gothic" w:cs="Times New Roman"/>
+          <w:color w:val="4D4D4D"/>
+          <w:sz w:val="32"/>
+          <w:szCs w:val="32"/>
+          <w:highlight w:val="yellow"/>
         </w:rPr>
         <w:fldChar w:fldCharType="begin"/>
       </w:r>
@@ -10636,6 +10557,7 @@
           <w:color w:val="4D4D4D"/>
           <w:sz w:val="32"/>
           <w:szCs w:val="32"/>
+          <w:highlight w:val="yellow"/>
         </w:rPr>
         <w:instrText xml:space="preserve"> HYPERLINK "https://codewithmosh.com/courses/mastering-react/lectures/5706693" </w:instrText>
       </w:r>
@@ -10645,6 +10567,7 @@
           <w:color w:val="4D4D4D"/>
           <w:sz w:val="32"/>
           <w:szCs w:val="32"/>
+          <w:highlight w:val="yellow"/>
         </w:rPr>
         <w:fldChar w:fldCharType="separate"/>
       </w:r>
@@ -10654,6 +10577,7 @@
           <w:color w:val="333333"/>
           <w:sz w:val="32"/>
           <w:szCs w:val="32"/>
+          <w:highlight w:val="yellow"/>
           <w:shd w:val="clear" w:color="auto" w:fill="F9F9F9"/>
         </w:rPr>
         <w:t> </w:t>
@@ -10671,14 +10595,16 @@
           <w:color w:val="FFFFFF"/>
           <w:sz w:val="32"/>
           <w:szCs w:val="32"/>
-        </w:rPr>
-      </w:pPr>
-      <w:r>
-        <w:rPr>
-          <w:rFonts w:ascii="MS UI Gothic" w:eastAsia="MS UI Gothic" w:hAnsi="MS UI Gothic" w:cs="Times New Roman"/>
-          <w:color w:val="FFFFFF"/>
-          <w:sz w:val="32"/>
-          <w:szCs w:val="32"/>
+          <w:highlight w:val="yellow"/>
+        </w:rPr>
+      </w:pPr>
+      <w:r>
+        <w:rPr>
+          <w:rFonts w:ascii="MS UI Gothic" w:eastAsia="MS UI Gothic" w:hAnsi="MS UI Gothic" w:cs="Times New Roman"/>
+          <w:color w:val="FFFFFF"/>
+          <w:sz w:val="32"/>
+          <w:szCs w:val="32"/>
+          <w:highlight w:val="yellow"/>
           <w:shd w:val="clear" w:color="auto" w:fill="F9F9F9"/>
         </w:rPr>
         <w:t>Start</w:t>
@@ -10696,14 +10622,16 @@
           <w:color w:val="4D4D4D"/>
           <w:sz w:val="32"/>
           <w:szCs w:val="32"/>
-        </w:rPr>
-      </w:pPr>
-      <w:r>
-        <w:rPr>
-          <w:rFonts w:ascii="MS UI Gothic" w:eastAsia="MS UI Gothic" w:hAnsi="MS UI Gothic" w:cs="Times New Roman"/>
-          <w:color w:val="333333"/>
-          <w:sz w:val="32"/>
-          <w:szCs w:val="32"/>
+          <w:highlight w:val="yellow"/>
+        </w:rPr>
+      </w:pPr>
+      <w:r>
+        <w:rPr>
+          <w:rFonts w:ascii="MS UI Gothic" w:eastAsia="MS UI Gothic" w:hAnsi="MS UI Gothic" w:cs="Times New Roman"/>
+          <w:color w:val="333333"/>
+          <w:sz w:val="32"/>
+          <w:szCs w:val="32"/>
+          <w:highlight w:val="yellow"/>
           <w:shd w:val="clear" w:color="auto" w:fill="F9F9F9"/>
         </w:rPr>
         <w:t>17- Sorting- Implementing Sorting (5:13)</w:t>
@@ -10714,6 +10642,7 @@
           <w:color w:val="4D4D4D"/>
           <w:sz w:val="32"/>
           <w:szCs w:val="32"/>
+          <w:highlight w:val="yellow"/>
         </w:rPr>
         <w:fldChar w:fldCharType="end"/>
       </w:r>
@@ -10735,15 +10664,17 @@
           <w:color w:val="333333"/>
           <w:sz w:val="32"/>
           <w:szCs w:val="32"/>
-          <w:shd w:val="clear" w:color="auto" w:fill="F9F9F9"/>
-        </w:rPr>
-      </w:pPr>
-      <w:r>
-        <w:rPr>
-          <w:rFonts w:ascii="MS UI Gothic" w:eastAsia="MS UI Gothic" w:hAnsi="MS UI Gothic" w:cs="Times New Roman"/>
-          <w:color w:val="4D4D4D"/>
-          <w:sz w:val="32"/>
-          <w:szCs w:val="32"/>
+          <w:highlight w:val="yellow"/>
+          <w:shd w:val="clear" w:color="auto" w:fill="F9F9F9"/>
+        </w:rPr>
+      </w:pPr>
+      <w:r>
+        <w:rPr>
+          <w:rFonts w:ascii="MS UI Gothic" w:eastAsia="MS UI Gothic" w:hAnsi="MS UI Gothic" w:cs="Times New Roman"/>
+          <w:color w:val="4D4D4D"/>
+          <w:sz w:val="32"/>
+          <w:szCs w:val="32"/>
+          <w:highlight w:val="yellow"/>
         </w:rPr>
         <w:fldChar w:fldCharType="begin"/>
       </w:r>
@@ -10753,6 +10684,7 @@
           <w:color w:val="4D4D4D"/>
           <w:sz w:val="32"/>
           <w:szCs w:val="32"/>
+          <w:highlight w:val="yellow"/>
         </w:rPr>
         <w:instrText xml:space="preserve"> HYPERLINK "https://codewithmosh.com/courses/mastering-react/lectures/5706694" </w:instrText>
       </w:r>
@@ -10762,6 +10694,7 @@
           <w:color w:val="4D4D4D"/>
           <w:sz w:val="32"/>
           <w:szCs w:val="32"/>
+          <w:highlight w:val="yellow"/>
         </w:rPr>
         <w:fldChar w:fldCharType="separate"/>
       </w:r>
@@ -10771,6 +10704,7 @@
           <w:color w:val="333333"/>
           <w:sz w:val="32"/>
           <w:szCs w:val="32"/>
+          <w:highlight w:val="yellow"/>
           <w:shd w:val="clear" w:color="auto" w:fill="F9F9F9"/>
         </w:rPr>
         <w:t> </w:t>
@@ -10788,14 +10722,16 @@
           <w:color w:val="FFFFFF"/>
           <w:sz w:val="32"/>
           <w:szCs w:val="32"/>
-        </w:rPr>
-      </w:pPr>
-      <w:r>
-        <w:rPr>
-          <w:rFonts w:ascii="MS UI Gothic" w:eastAsia="MS UI Gothic" w:hAnsi="MS UI Gothic" w:cs="Times New Roman"/>
-          <w:color w:val="FFFFFF"/>
-          <w:sz w:val="32"/>
-          <w:szCs w:val="32"/>
+          <w:highlight w:val="yellow"/>
+        </w:rPr>
+      </w:pPr>
+      <w:r>
+        <w:rPr>
+          <w:rFonts w:ascii="MS UI Gothic" w:eastAsia="MS UI Gothic" w:hAnsi="MS UI Gothic" w:cs="Times New Roman"/>
+          <w:color w:val="FFFFFF"/>
+          <w:sz w:val="32"/>
+          <w:szCs w:val="32"/>
+          <w:highlight w:val="yellow"/>
           <w:shd w:val="clear" w:color="auto" w:fill="F9F9F9"/>
         </w:rPr>
         <w:t>Start</w:t>
@@ -10821,6 +10757,7 @@
           <w:color w:val="333333"/>
           <w:sz w:val="32"/>
           <w:szCs w:val="32"/>
+          <w:highlight w:val="yellow"/>
           <w:shd w:val="clear" w:color="auto" w:fill="F9F9F9"/>
         </w:rPr>
         <w:t>18- Sorting- Moving Responsibility (5:15)</w:t>
@@ -10831,9 +10768,12 @@
           <w:color w:val="4D4D4D"/>
           <w:sz w:val="32"/>
           <w:szCs w:val="32"/>
+          <w:highlight w:val="yellow"/>
         </w:rPr>
         <w:fldChar w:fldCharType="end"/>
       </w:r>
+      <w:bookmarkStart w:id="0" w:name="_GoBack"/>
+      <w:bookmarkEnd w:id="0"/>
     </w:p>
     <w:p>
       <w:pPr>
@@ -11608,6 +11548,7 @@
           <w:sz w:val="32"/>
           <w:szCs w:val="32"/>
         </w:rPr>
+        <w:lastRenderedPageBreak/>
         <w:fldChar w:fldCharType="begin"/>
       </w:r>
       <w:r>
@@ -12786,6 +12727,7 @@
           <w:szCs w:val="32"/>
           <w:shd w:val="clear" w:color="auto" w:fill="F9F9F9"/>
         </w:rPr>
+        <w:lastRenderedPageBreak/>
         <w:t>6- Route Props (2:10)</w:t>
       </w:r>
       <w:r>
@@ -13978,6 +13920,7 @@
           <w:szCs w:val="32"/>
           <w:shd w:val="clear" w:color="auto" w:fill="F9F9F9"/>
         </w:rPr>
+        <w:lastRenderedPageBreak/>
         <w:t>16- Adding Routes (4:57)</w:t>
       </w:r>
       <w:r>
@@ -15192,6 +15135,7 @@
           <w:szCs w:val="32"/>
           <w:shd w:val="clear" w:color="auto" w:fill="F9F9F9"/>
         </w:rPr>
+        <w:lastRenderedPageBreak/>
         <w:t>Start</w:t>
       </w:r>
     </w:p>
@@ -16428,6 +16372,7 @@
           <w:szCs w:val="32"/>
           <w:shd w:val="clear" w:color="auto" w:fill="F9F9F9"/>
         </w:rPr>
+        <w:lastRenderedPageBreak/>
         <w:t>Start</w:t>
       </w:r>
     </w:p>
@@ -17570,6 +17515,7 @@
           <w:sz w:val="32"/>
           <w:szCs w:val="32"/>
         </w:rPr>
+        <w:lastRenderedPageBreak/>
         <w:fldChar w:fldCharType="begin"/>
       </w:r>
       <w:r>
@@ -18467,29 +18413,7 @@
           <w:szCs w:val="32"/>
           <w:shd w:val="clear" w:color="auto" w:fill="F9F9F9"/>
         </w:rPr>
-        <w:t xml:space="preserve">9- Optimistic </w:t>
-      </w:r>
-      <w:proofErr w:type="spellStart"/>
-      <w:r>
-        <w:rPr>
-          <w:rFonts w:ascii="MS UI Gothic" w:eastAsia="MS UI Gothic" w:hAnsi="MS UI Gothic" w:cs="Times New Roman"/>
-          <w:color w:val="333333"/>
-          <w:sz w:val="32"/>
-          <w:szCs w:val="32"/>
-          <w:shd w:val="clear" w:color="auto" w:fill="F9F9F9"/>
-        </w:rPr>
-        <w:t>vs</w:t>
-      </w:r>
-      <w:proofErr w:type="spellEnd"/>
-      <w:r>
-        <w:rPr>
-          <w:rFonts w:ascii="MS UI Gothic" w:eastAsia="MS UI Gothic" w:hAnsi="MS UI Gothic" w:cs="Times New Roman"/>
-          <w:color w:val="333333"/>
-          <w:sz w:val="32"/>
-          <w:szCs w:val="32"/>
-          <w:shd w:val="clear" w:color="auto" w:fill="F9F9F9"/>
-        </w:rPr>
-        <w:t xml:space="preserve"> Pessimistic Updates (4:24)</w:t>
+        <w:t>9- Optimistic vs Pessimistic Updates (4:24)</w:t>
       </w:r>
       <w:r>
         <w:rPr>
@@ -18606,29 +18530,7 @@
           <w:szCs w:val="32"/>
           <w:shd w:val="clear" w:color="auto" w:fill="F9F9F9"/>
         </w:rPr>
-        <w:t xml:space="preserve">10- Expected </w:t>
-      </w:r>
-      <w:proofErr w:type="spellStart"/>
-      <w:r>
-        <w:rPr>
-          <w:rFonts w:ascii="MS UI Gothic" w:eastAsia="MS UI Gothic" w:hAnsi="MS UI Gothic" w:cs="Times New Roman"/>
-          <w:color w:val="333333"/>
-          <w:sz w:val="32"/>
-          <w:szCs w:val="32"/>
-          <w:shd w:val="clear" w:color="auto" w:fill="F9F9F9"/>
-        </w:rPr>
-        <w:t>vs</w:t>
-      </w:r>
-      <w:proofErr w:type="spellEnd"/>
-      <w:r>
-        <w:rPr>
-          <w:rFonts w:ascii="MS UI Gothic" w:eastAsia="MS UI Gothic" w:hAnsi="MS UI Gothic" w:cs="Times New Roman"/>
-          <w:color w:val="333333"/>
-          <w:sz w:val="32"/>
-          <w:szCs w:val="32"/>
-          <w:shd w:val="clear" w:color="auto" w:fill="F9F9F9"/>
-        </w:rPr>
-        <w:t xml:space="preserve"> Unexpected Errors (6:40)</w:t>
+        <w:t>10- Expected vs Unexpected Errors (6:40)</w:t>
       </w:r>
       <w:r>
         <w:rPr>
@@ -18784,6 +18686,7 @@
           <w:sz w:val="32"/>
           <w:szCs w:val="32"/>
         </w:rPr>
+        <w:lastRenderedPageBreak/>
         <w:fldChar w:fldCharType="begin"/>
       </w:r>
       <w:r>
@@ -19608,29 +19511,7 @@
           <w:szCs w:val="32"/>
           <w:shd w:val="clear" w:color="auto" w:fill="F9F9F9"/>
         </w:rPr>
-        <w:t xml:space="preserve">18- Installing </w:t>
-      </w:r>
-      <w:proofErr w:type="spellStart"/>
-      <w:r>
-        <w:rPr>
-          <w:rFonts w:ascii="MS UI Gothic" w:eastAsia="MS UI Gothic" w:hAnsi="MS UI Gothic" w:cs="Times New Roman"/>
-          <w:color w:val="333333"/>
-          <w:sz w:val="32"/>
-          <w:szCs w:val="32"/>
-          <w:shd w:val="clear" w:color="auto" w:fill="F9F9F9"/>
-        </w:rPr>
-        <w:t>MongoDB</w:t>
-      </w:r>
-      <w:proofErr w:type="spellEnd"/>
-      <w:r>
-        <w:rPr>
-          <w:rFonts w:ascii="MS UI Gothic" w:eastAsia="MS UI Gothic" w:hAnsi="MS UI Gothic" w:cs="Times New Roman"/>
-          <w:color w:val="333333"/>
-          <w:sz w:val="32"/>
-          <w:szCs w:val="32"/>
-          <w:shd w:val="clear" w:color="auto" w:fill="F9F9F9"/>
-        </w:rPr>
-        <w:t xml:space="preserve"> on Mac (3:58)</w:t>
+        <w:t>18- Installing MongoDB on Mac (3:58)</w:t>
       </w:r>
       <w:r>
         <w:rPr>
@@ -19747,29 +19628,7 @@
           <w:szCs w:val="32"/>
           <w:shd w:val="clear" w:color="auto" w:fill="F9F9F9"/>
         </w:rPr>
-        <w:t xml:space="preserve">19- Installing </w:t>
-      </w:r>
-      <w:proofErr w:type="spellStart"/>
-      <w:r>
-        <w:rPr>
-          <w:rFonts w:ascii="MS UI Gothic" w:eastAsia="MS UI Gothic" w:hAnsi="MS UI Gothic" w:cs="Times New Roman"/>
-          <w:color w:val="333333"/>
-          <w:sz w:val="32"/>
-          <w:szCs w:val="32"/>
-          <w:shd w:val="clear" w:color="auto" w:fill="F9F9F9"/>
-        </w:rPr>
-        <w:t>MongoDB</w:t>
-      </w:r>
-      <w:proofErr w:type="spellEnd"/>
-      <w:r>
-        <w:rPr>
-          <w:rFonts w:ascii="MS UI Gothic" w:eastAsia="MS UI Gothic" w:hAnsi="MS UI Gothic" w:cs="Times New Roman"/>
-          <w:color w:val="333333"/>
-          <w:sz w:val="32"/>
-          <w:szCs w:val="32"/>
-          <w:shd w:val="clear" w:color="auto" w:fill="F9F9F9"/>
-        </w:rPr>
-        <w:t xml:space="preserve"> on Windows (5:39)</w:t>
+        <w:t>19- Installing MongoDB on Windows (5:39)</w:t>
       </w:r>
       <w:r>
         <w:rPr>
@@ -20042,6 +19901,7 @@
           <w:sz w:val="32"/>
           <w:szCs w:val="32"/>
         </w:rPr>
+        <w:lastRenderedPageBreak/>
         <w:fldChar w:fldCharType="begin"/>
       </w:r>
       <w:r>
@@ -21273,6 +21133,7 @@
           <w:sz w:val="32"/>
           <w:szCs w:val="32"/>
         </w:rPr>
+        <w:lastRenderedPageBreak/>
         <w:t>Authentication and Authorization</w:t>
       </w:r>
     </w:p>
@@ -22434,6 +22295,7 @@
           <w:szCs w:val="32"/>
           <w:shd w:val="clear" w:color="auto" w:fill="F9F9F9"/>
         </w:rPr>
+        <w:lastRenderedPageBreak/>
         <w:t>10- JSON Web Tokens (JWT) (3:59)</w:t>
       </w:r>
       <w:r>
@@ -23626,6 +23488,7 @@
           <w:szCs w:val="32"/>
           <w:shd w:val="clear" w:color="auto" w:fill="F9F9F9"/>
         </w:rPr>
+        <w:lastRenderedPageBreak/>
         <w:t xml:space="preserve">20- Extracting </w:t>
       </w:r>
       <w:proofErr w:type="spellStart"/>
@@ -24631,29 +24494,7 @@
           <w:szCs w:val="32"/>
           <w:shd w:val="clear" w:color="auto" w:fill="F9F9F9"/>
         </w:rPr>
-        <w:t xml:space="preserve">5- </w:t>
-      </w:r>
-      <w:proofErr w:type="spellStart"/>
-      <w:r>
-        <w:rPr>
-          <w:rFonts w:ascii="MS UI Gothic" w:eastAsia="MS UI Gothic" w:hAnsi="MS UI Gothic" w:cs="Times New Roman"/>
-          <w:color w:val="333333"/>
-          <w:sz w:val="32"/>
-          <w:szCs w:val="32"/>
-          <w:shd w:val="clear" w:color="auto" w:fill="F9F9F9"/>
-        </w:rPr>
-        <w:t>MongoDB</w:t>
-      </w:r>
-      <w:proofErr w:type="spellEnd"/>
-      <w:r>
-        <w:rPr>
-          <w:rFonts w:ascii="MS UI Gothic" w:eastAsia="MS UI Gothic" w:hAnsi="MS UI Gothic" w:cs="Times New Roman"/>
-          <w:color w:val="333333"/>
-          <w:sz w:val="32"/>
-          <w:szCs w:val="32"/>
-          <w:shd w:val="clear" w:color="auto" w:fill="F9F9F9"/>
-        </w:rPr>
-        <w:t xml:space="preserve"> in the Cloud (2:35)</w:t>
+        <w:t>5- MongoDB in the Cloud (2:35)</w:t>
       </w:r>
       <w:r>
         <w:rPr>
@@ -24884,6 +24725,7 @@
           <w:szCs w:val="32"/>
           <w:shd w:val="clear" w:color="auto" w:fill="F9F9F9"/>
         </w:rPr>
+        <w:lastRenderedPageBreak/>
         <w:t>Start</w:t>
       </w:r>
     </w:p>
@@ -25687,8 +25529,8 @@
 </file>
 
 <file path=word/numbering.xml><?xml version="1.0" encoding="utf-8"?>
-<w:numbering xmlns:wpc="http://schemas.microsoft.com/office/word/2010/wordprocessingCanvas" xmlns:mc="http://schemas.openxmlformats.org/markup-compatibility/2006" xmlns:o="urn:schemas-microsoft-com:office:office" xmlns:r="http://schemas.openxmlformats.org/officeDocument/2006/relationships" xmlns:m="http://schemas.openxmlformats.org/officeDocument/2006/math" xmlns:v="urn:schemas-microsoft-com:vml" xmlns:wp14="http://schemas.microsoft.com/office/word/2010/wordprocessingDrawing" xmlns:wp="http://schemas.openxmlformats.org/drawingml/2006/wordprocessingDrawing" xmlns:w10="urn:schemas-microsoft-com:office:word" xmlns:w="http://schemas.openxmlformats.org/wordprocessingml/2006/main" xmlns:w14="http://schemas.microsoft.com/office/word/2010/wordml" xmlns:wpg="http://schemas.microsoft.com/office/word/2010/wordprocessingGroup" xmlns:wpi="http://schemas.microsoft.com/office/word/2010/wordprocessingInk" xmlns:wne="http://schemas.microsoft.com/office/word/2006/wordml" xmlns:wps="http://schemas.microsoft.com/office/word/2010/wordprocessingShape" mc:Ignorable="w14 wp14">
-  <w:abstractNum w:abstractNumId="0">
+<w:numbering xmlns:wpc="http://schemas.microsoft.com/office/word/2010/wordprocessingCanvas" xmlns:mc="http://schemas.openxmlformats.org/markup-compatibility/2006" xmlns:o="urn:schemas-microsoft-com:office:office" xmlns:r="http://schemas.openxmlformats.org/officeDocument/2006/relationships" xmlns:m="http://schemas.openxmlformats.org/officeDocument/2006/math" xmlns:v="urn:schemas-microsoft-com:vml" xmlns:wp14="http://schemas.microsoft.com/office/word/2010/wordprocessingDrawing" xmlns:wp="http://schemas.openxmlformats.org/drawingml/2006/wordprocessingDrawing" xmlns:w10="urn:schemas-microsoft-com:office:word" xmlns:w="http://schemas.openxmlformats.org/wordprocessingml/2006/main" xmlns:w14="http://schemas.microsoft.com/office/word/2010/wordml" xmlns:w15="http://schemas.microsoft.com/office/word/2012/wordml" xmlns:wpg="http://schemas.microsoft.com/office/word/2010/wordprocessingGroup" xmlns:wpi="http://schemas.microsoft.com/office/word/2010/wordprocessingInk" xmlns:wne="http://schemas.microsoft.com/office/word/2006/wordml" xmlns:wps="http://schemas.microsoft.com/office/word/2010/wordprocessingShape" mc:Ignorable="w14 w15 wp14">
+  <w:abstractNum w:abstractNumId="0" w15:restartNumberingAfterBreak="0">
     <w:nsid w:val="05716E6F"/>
     <w:multiLevelType w:val="multilevel"/>
     <w:tmpl w:val="BFB4FEBA"/>
@@ -25837,7 +25679,7 @@
       </w:rPr>
     </w:lvl>
   </w:abstractNum>
-  <w:abstractNum w:abstractNumId="1">
+  <w:abstractNum w:abstractNumId="1" w15:restartNumberingAfterBreak="0">
     <w:nsid w:val="0A1B5737"/>
     <w:multiLevelType w:val="multilevel"/>
     <w:tmpl w:val="29A4DD12"/>
@@ -25986,7 +25828,7 @@
       </w:rPr>
     </w:lvl>
   </w:abstractNum>
-  <w:abstractNum w:abstractNumId="2">
+  <w:abstractNum w:abstractNumId="2" w15:restartNumberingAfterBreak="0">
     <w:nsid w:val="0B2D6209"/>
     <w:multiLevelType w:val="multilevel"/>
     <w:tmpl w:val="7CE019DE"/>
@@ -26135,7 +25977,7 @@
       </w:rPr>
     </w:lvl>
   </w:abstractNum>
-  <w:abstractNum w:abstractNumId="3">
+  <w:abstractNum w:abstractNumId="3" w15:restartNumberingAfterBreak="0">
     <w:nsid w:val="3B0270DB"/>
     <w:multiLevelType w:val="multilevel"/>
     <w:tmpl w:val="B2727368"/>
@@ -26284,7 +26126,7 @@
       </w:rPr>
     </w:lvl>
   </w:abstractNum>
-  <w:abstractNum w:abstractNumId="4">
+  <w:abstractNum w:abstractNumId="4" w15:restartNumberingAfterBreak="0">
     <w:nsid w:val="3D871875"/>
     <w:multiLevelType w:val="multilevel"/>
     <w:tmpl w:val="DA7094F0"/>
@@ -26433,7 +26275,7 @@
       </w:rPr>
     </w:lvl>
   </w:abstractNum>
-  <w:abstractNum w:abstractNumId="5">
+  <w:abstractNum w:abstractNumId="5" w15:restartNumberingAfterBreak="0">
     <w:nsid w:val="45D40918"/>
     <w:multiLevelType w:val="multilevel"/>
     <w:tmpl w:val="3B0E004E"/>
@@ -26582,7 +26424,7 @@
       </w:rPr>
     </w:lvl>
   </w:abstractNum>
-  <w:abstractNum w:abstractNumId="6">
+  <w:abstractNum w:abstractNumId="6" w15:restartNumberingAfterBreak="0">
     <w:nsid w:val="55735FC1"/>
     <w:multiLevelType w:val="multilevel"/>
     <w:tmpl w:val="8042FCC8"/>
@@ -26731,7 +26573,7 @@
       </w:rPr>
     </w:lvl>
   </w:abstractNum>
-  <w:abstractNum w:abstractNumId="7">
+  <w:abstractNum w:abstractNumId="7" w15:restartNumberingAfterBreak="0">
     <w:nsid w:val="68DD33A4"/>
     <w:multiLevelType w:val="multilevel"/>
     <w:tmpl w:val="C01448C2"/>
@@ -26880,7 +26722,7 @@
       </w:rPr>
     </w:lvl>
   </w:abstractNum>
-  <w:abstractNum w:abstractNumId="8">
+  <w:abstractNum w:abstractNumId="8" w15:restartNumberingAfterBreak="0">
     <w:nsid w:val="78342BF4"/>
     <w:multiLevelType w:val="multilevel"/>
     <w:tmpl w:val="BAB40D6A"/>
@@ -27029,7 +26871,7 @@
       </w:rPr>
     </w:lvl>
   </w:abstractNum>
-  <w:abstractNum w:abstractNumId="9">
+  <w:abstractNum w:abstractNumId="9" w15:restartNumberingAfterBreak="0">
     <w:nsid w:val="7F58372B"/>
     <w:multiLevelType w:val="multilevel"/>
     <w:tmpl w:val="40F0945A"/>
@@ -27212,7 +27054,7 @@
 </file>
 
 <file path=word/styles.xml><?xml version="1.0" encoding="utf-8"?>
-<w:styles xmlns:mc="http://schemas.openxmlformats.org/markup-compatibility/2006" xmlns:r="http://schemas.openxmlformats.org/officeDocument/2006/relationships" xmlns:w="http://schemas.openxmlformats.org/wordprocessingml/2006/main" xmlns:w14="http://schemas.microsoft.com/office/word/2010/wordml" mc:Ignorable="w14">
+<w:styles xmlns:mc="http://schemas.openxmlformats.org/markup-compatibility/2006" xmlns:r="http://schemas.openxmlformats.org/officeDocument/2006/relationships" xmlns:w="http://schemas.openxmlformats.org/wordprocessingml/2006/main" xmlns:w14="http://schemas.microsoft.com/office/word/2010/wordml" xmlns:w15="http://schemas.microsoft.com/office/word/2012/wordml" mc:Ignorable="w14 w15">
   <w:docDefaults>
     <w:rPrDefault>
       <w:rPr>
@@ -27228,351 +27070,378 @@
       </w:pPr>
     </w:pPrDefault>
   </w:docDefaults>
-  <w:latentStyles w:defLockedState="0" w:defUIPriority="99" w:defSemiHidden="1" w:defUnhideWhenUsed="1" w:defQFormat="0" w:count="267">
-    <w:lsdException w:name="Normal" w:semiHidden="0" w:uiPriority="0" w:unhideWhenUsed="0" w:qFormat="1"/>
-    <w:lsdException w:name="heading 1" w:semiHidden="0" w:uiPriority="9" w:unhideWhenUsed="0" w:qFormat="1"/>
-    <w:lsdException w:name="heading 2" w:uiPriority="9" w:qFormat="1"/>
-    <w:lsdException w:name="heading 3" w:uiPriority="9" w:qFormat="1"/>
-    <w:lsdException w:name="heading 4" w:uiPriority="9" w:qFormat="1"/>
-    <w:lsdException w:name="heading 5" w:uiPriority="9" w:qFormat="1"/>
-    <w:lsdException w:name="heading 6" w:uiPriority="9" w:qFormat="1"/>
-    <w:lsdException w:name="heading 7" w:uiPriority="9" w:qFormat="1"/>
-    <w:lsdException w:name="heading 8" w:uiPriority="9" w:qFormat="1"/>
-    <w:lsdException w:name="heading 9" w:uiPriority="9" w:qFormat="1"/>
-    <w:lsdException w:name="toc 1" w:uiPriority="39"/>
-    <w:lsdException w:name="toc 2" w:uiPriority="39"/>
-    <w:lsdException w:name="toc 3" w:uiPriority="39"/>
-    <w:lsdException w:name="toc 4" w:uiPriority="39"/>
-    <w:lsdException w:name="toc 5" w:uiPriority="39"/>
-    <w:lsdException w:name="toc 6" w:uiPriority="39"/>
-    <w:lsdException w:name="toc 7" w:uiPriority="39"/>
-    <w:lsdException w:name="toc 8" w:uiPriority="39"/>
-    <w:lsdException w:name="toc 9" w:uiPriority="39"/>
-    <w:lsdException w:name="caption" w:uiPriority="35" w:qFormat="1"/>
-    <w:lsdException w:name="Title" w:semiHidden="0" w:uiPriority="10" w:unhideWhenUsed="0" w:qFormat="1"/>
-    <w:lsdException w:name="Default Paragraph Font" w:uiPriority="1"/>
-    <w:lsdException w:name="Subtitle" w:semiHidden="0" w:uiPriority="11" w:unhideWhenUsed="0" w:qFormat="1"/>
-    <w:lsdException w:name="Strong" w:semiHidden="0" w:uiPriority="22" w:unhideWhenUsed="0" w:qFormat="1"/>
-    <w:lsdException w:name="Emphasis" w:semiHidden="0" w:uiPriority="20" w:unhideWhenUsed="0" w:qFormat="1"/>
-    <w:lsdException w:name="Table Grid" w:semiHidden="0" w:uiPriority="59" w:unhideWhenUsed="0"/>
-    <w:lsdException w:name="Placeholder Text" w:unhideWhenUsed="0"/>
-    <w:lsdException w:name="No Spacing" w:semiHidden="0" w:uiPriority="1" w:unhideWhenUsed="0" w:qFormat="1"/>
-    <w:lsdException w:name="Light Shading" w:semiHidden="0" w:uiPriority="60" w:unhideWhenUsed="0"/>
-    <w:lsdException w:name="Light List" w:semiHidden="0" w:uiPriority="61" w:unhideWhenUsed="0"/>
-    <w:lsdException w:name="Light Grid" w:semiHidden="0" w:uiPriority="62" w:unhideWhenUsed="0"/>
-    <w:lsdException w:name="Medium Shading 1" w:semiHidden="0" w:uiPriority="63" w:unhideWhenUsed="0"/>
-    <w:lsdException w:name="Medium Shading 2" w:semiHidden="0" w:uiPriority="64" w:unhideWhenUsed="0"/>
-    <w:lsdException w:name="Medium List 1" w:semiHidden="0" w:uiPriority="65" w:unhideWhenUsed="0"/>
-    <w:lsdException w:name="Medium List 2" w:semiHidden="0" w:uiPriority="66" w:unhideWhenUsed="0"/>
-    <w:lsdException w:name="Medium Grid 1" w:semiHidden="0" w:uiPriority="67" w:unhideWhenUsed="0"/>
-    <w:lsdException w:name="Medium Grid 2" w:semiHidden="0" w:uiPriority="68" w:unhideWhenUsed="0"/>
-    <w:lsdException w:name="Medium Grid 3" w:semiHidden="0" w:uiPriority="69" w:unhideWhenUsed="0"/>
-    <w:lsdException w:name="Dark List" w:semiHidden="0" w:uiPriority="70" w:unhideWhenUsed="0"/>
-    <w:lsdException w:name="Colorful Shading" w:semiHidden="0" w:uiPriority="71" w:unhideWhenUsed="0"/>
-    <w:lsdException w:name="Colorful List" w:semiHidden="0" w:uiPriority="72" w:unhideWhenUsed="0"/>
-    <w:lsdException w:name="Colorful Grid" w:semiHidden="0" w:uiPriority="73" w:unhideWhenUsed="0"/>
-    <w:lsdException w:name="Light Shading Accent 1" w:semiHidden="0" w:uiPriority="60" w:unhideWhenUsed="0"/>
-    <w:lsdException w:name="Light List Accent 1" w:semiHidden="0" w:uiPriority="61" w:unhideWhenUsed="0"/>
-    <w:lsdException w:name="Light Grid Accent 1" w:semiHidden="0" w:uiPriority="62" w:unhideWhenUsed="0"/>
-    <w:lsdException w:name="Medium Shading 1 Accent 1" w:semiHidden="0" w:uiPriority="63" w:unhideWhenUsed="0"/>
-    <w:lsdException w:name="Medium Shading 2 Accent 1" w:semiHidden="0" w:uiPriority="64" w:unhideWhenUsed="0"/>
-    <w:lsdException w:name="Medium List 1 Accent 1" w:semiHidden="0" w:uiPriority="65" w:unhideWhenUsed="0"/>
-    <w:lsdException w:name="Revision" w:unhideWhenUsed="0"/>
-    <w:lsdException w:name="List Paragraph" w:semiHidden="0" w:uiPriority="34" w:unhideWhenUsed="0" w:qFormat="1"/>
-    <w:lsdException w:name="Quote" w:semiHidden="0" w:uiPriority="29" w:unhideWhenUsed="0" w:qFormat="1"/>
-    <w:lsdException w:name="Intense Quote" w:semiHidden="0" w:uiPriority="30" w:unhideWhenUsed="0" w:qFormat="1"/>
-    <w:lsdException w:name="Medium List 2 Accent 1" w:semiHidden="0" w:uiPriority="66" w:unhideWhenUsed="0"/>
-    <w:lsdException w:name="Medium Grid 1 Accent 1" w:semiHidden="0" w:uiPriority="67" w:unhideWhenUsed="0"/>
-    <w:lsdException w:name="Medium Grid 2 Accent 1" w:semiHidden="0" w:uiPriority="68" w:unhideWhenUsed="0"/>
-    <w:lsdException w:name="Medium Grid 3 Accent 1" w:semiHidden="0" w:uiPriority="69" w:unhideWhenUsed="0"/>
-    <w:lsdException w:name="Dark List Accent 1" w:semiHidden="0" w:uiPriority="70" w:unhideWhenUsed="0"/>
-    <w:lsdException w:name="Colorful Shading Accent 1" w:semiHidden="0" w:uiPriority="71" w:unhideWhenUsed="0"/>
-    <w:lsdException w:name="Colorful List Accent 1" w:semiHidden="0" w:uiPriority="72" w:unhideWhenUsed="0"/>
-    <w:lsdException w:name="Colorful Grid Accent 1" w:semiHidden="0" w:uiPriority="73" w:unhideWhenUsed="0"/>
-    <w:lsdException w:name="Light Shading Accent 2" w:semiHidden="0" w:uiPriority="60" w:unhideWhenUsed="0"/>
-    <w:lsdException w:name="Light List Accent 2" w:semiHidden="0" w:uiPriority="61" w:unhideWhenUsed="0"/>
-    <w:lsdException w:name="Light Grid Accent 2" w:semiHidden="0" w:uiPriority="62" w:unhideWhenUsed="0"/>
-    <w:lsdException w:name="Medium Shading 1 Accent 2" w:semiHidden="0" w:uiPriority="63" w:unhideWhenUsed="0"/>
-    <w:lsdException w:name="Medium Shading 2 Accent 2" w:semiHidden="0" w:uiPriority="64" w:unhideWhenUsed="0"/>
-    <w:lsdException w:name="Medium List 1 Accent 2" w:semiHidden="0" w:uiPriority="65" w:unhideWhenUsed="0"/>
-    <w:lsdException w:name="Medium List 2 Accent 2" w:semiHidden="0" w:uiPriority="66" w:unhideWhenUsed="0"/>
-    <w:lsdException w:name="Medium Grid 1 Accent 2" w:semiHidden="0" w:uiPriority="67" w:unhideWhenUsed="0"/>
-    <w:lsdException w:name="Medium Grid 2 Accent 2" w:semiHidden="0" w:uiPriority="68" w:unhideWhenUsed="0"/>
-    <w:lsdException w:name="Medium Grid 3 Accent 2" w:semiHidden="0" w:uiPriority="69" w:unhideWhenUsed="0"/>
-    <w:lsdException w:name="Dark List Accent 2" w:semiHidden="0" w:uiPriority="70" w:unhideWhenUsed="0"/>
-    <w:lsdException w:name="Colorful Shading Accent 2" w:semiHidden="0" w:uiPriority="71" w:unhideWhenUsed="0"/>
-    <w:lsdException w:name="Colorful List Accent 2" w:semiHidden="0" w:uiPriority="72" w:unhideWhenUsed="0"/>
-    <w:lsdException w:name="Colorful Grid Accent 2" w:semiHidden="0" w:uiPriority="73" w:unhideWhenUsed="0"/>
-    <w:lsdException w:name="Light Shading Accent 3" w:semiHidden="0" w:uiPriority="60" w:unhideWhenUsed="0"/>
-    <w:lsdException w:name="Light List Accent 3" w:semiHidden="0" w:uiPriority="61" w:unhideWhenUsed="0"/>
-    <w:lsdException w:name="Light Grid Accent 3" w:semiHidden="0" w:uiPriority="62" w:unhideWhenUsed="0"/>
-    <w:lsdException w:name="Medium Shading 1 Accent 3" w:semiHidden="0" w:uiPriority="63" w:unhideWhenUsed="0"/>
-    <w:lsdException w:name="Medium Shading 2 Accent 3" w:semiHidden="0" w:uiPriority="64" w:unhideWhenUsed="0"/>
-    <w:lsdException w:name="Medium List 1 Accent 3" w:semiHidden="0" w:uiPriority="65" w:unhideWhenUsed="0"/>
-    <w:lsdException w:name="Medium List 2 Accent 3" w:semiHidden="0" w:uiPriority="66" w:unhideWhenUsed="0"/>
-    <w:lsdException w:name="Medium Grid 1 Accent 3" w:semiHidden="0" w:uiPriority="67" w:unhideWhenUsed="0"/>
-    <w:lsdException w:name="Medium Grid 2 Accent 3" w:semiHidden="0" w:uiPriority="68" w:unhideWhenUsed="0"/>
-    <w:lsdException w:name="Medium Grid 3 Accent 3" w:semiHidden="0" w:uiPriority="69" w:unhideWhenUsed="0"/>
-    <w:lsdException w:name="Dark List Accent 3" w:semiHidden="0" w:uiPriority="70" w:unhideWhenUsed="0"/>
-    <w:lsdException w:name="Colorful Shading Accent 3" w:semiHidden="0" w:uiPriority="71" w:unhideWhenUsed="0"/>
-    <w:lsdException w:name="Colorful List Accent 3" w:semiHidden="0" w:uiPriority="72" w:unhideWhenUsed="0"/>
-    <w:lsdException w:name="Colorful Grid Accent 3" w:semiHidden="0" w:uiPriority="73" w:unhideWhenUsed="0"/>
-    <w:lsdException w:name="Light Shading Accent 4" w:semiHidden="0" w:uiPriority="60" w:unhideWhenUsed="0"/>
-    <w:lsdException w:name="Light List Accent 4" w:semiHidden="0" w:uiPriority="61" w:unhideWhenUsed="0"/>
-    <w:lsdException w:name="Light Grid Accent 4" w:semiHidden="0" w:uiPriority="62" w:unhideWhenUsed="0"/>
-    <w:lsdException w:name="Medium Shading 1 Accent 4" w:semiHidden="0" w:uiPriority="63" w:unhideWhenUsed="0"/>
-    <w:lsdException w:name="Medium Shading 2 Accent 4" w:semiHidden="0" w:uiPriority="64" w:unhideWhenUsed="0"/>
-    <w:lsdException w:name="Medium List 1 Accent 4" w:semiHidden="0" w:uiPriority="65" w:unhideWhenUsed="0"/>
-    <w:lsdException w:name="Medium List 2 Accent 4" w:semiHidden="0" w:uiPriority="66" w:unhideWhenUsed="0"/>
-    <w:lsdException w:name="Medium Grid 1 Accent 4" w:semiHidden="0" w:uiPriority="67" w:unhideWhenUsed="0"/>
-    <w:lsdException w:name="Medium Grid 2 Accent 4" w:semiHidden="0" w:uiPriority="68" w:unhideWhenUsed="0"/>
-    <w:lsdException w:name="Medium Grid 3 Accent 4" w:semiHidden="0" w:uiPriority="69" w:unhideWhenUsed="0"/>
-    <w:lsdException w:name="Dark List Accent 4" w:semiHidden="0" w:uiPriority="70" w:unhideWhenUsed="0"/>
-    <w:lsdException w:name="Colorful Shading Accent 4" w:semiHidden="0" w:uiPriority="71" w:unhideWhenUsed="0"/>
-    <w:lsdException w:name="Colorful List Accent 4" w:semiHidden="0" w:uiPriority="72" w:unhideWhenUsed="0"/>
-    <w:lsdException w:name="Colorful Grid Accent 4" w:semiHidden="0" w:uiPriority="73" w:unhideWhenUsed="0"/>
-    <w:lsdException w:name="Light Shading Accent 5" w:semiHidden="0" w:uiPriority="60" w:unhideWhenUsed="0"/>
-    <w:lsdException w:name="Light List Accent 5" w:semiHidden="0" w:uiPriority="61" w:unhideWhenUsed="0"/>
-    <w:lsdException w:name="Light Grid Accent 5" w:semiHidden="0" w:uiPriority="62" w:unhideWhenUsed="0"/>
-    <w:lsdException w:name="Medium Shading 1 Accent 5" w:semiHidden="0" w:uiPriority="63" w:unhideWhenUsed="0"/>
-    <w:lsdException w:name="Medium Shading 2 Accent 5" w:semiHidden="0" w:uiPriority="64" w:unhideWhenUsed="0"/>
-    <w:lsdException w:name="Medium List 1 Accent 5" w:semiHidden="0" w:uiPriority="65" w:unhideWhenUsed="0"/>
-    <w:lsdException w:name="Medium List 2 Accent 5" w:semiHidden="0" w:uiPriority="66" w:unhideWhenUsed="0"/>
-    <w:lsdException w:name="Medium Grid 1 Accent 5" w:semiHidden="0" w:uiPriority="67" w:unhideWhenUsed="0"/>
-    <w:lsdException w:name="Medium Grid 2 Accent 5" w:semiHidden="0" w:uiPriority="68" w:unhideWhenUsed="0"/>
-    <w:lsdException w:name="Medium Grid 3 Accent 5" w:semiHidden="0" w:uiPriority="69" w:unhideWhenUsed="0"/>
-    <w:lsdException w:name="Dark List Accent 5" w:semiHidden="0" w:uiPriority="70" w:unhideWhenUsed="0"/>
-    <w:lsdException w:name="Colorful Shading Accent 5" w:semiHidden="0" w:uiPriority="71" w:unhideWhenUsed="0"/>
-    <w:lsdException w:name="Colorful List Accent 5" w:semiHidden="0" w:uiPriority="72" w:unhideWhenUsed="0"/>
-    <w:lsdException w:name="Colorful Grid Accent 5" w:semiHidden="0" w:uiPriority="73" w:unhideWhenUsed="0"/>
-    <w:lsdException w:name="Light Shading Accent 6" w:semiHidden="0" w:uiPriority="60" w:unhideWhenUsed="0"/>
-    <w:lsdException w:name="Light List Accent 6" w:semiHidden="0" w:uiPriority="61" w:unhideWhenUsed="0"/>
-    <w:lsdException w:name="Light Grid Accent 6" w:semiHidden="0" w:uiPriority="62" w:unhideWhenUsed="0"/>
-    <w:lsdException w:name="Medium Shading 1 Accent 6" w:semiHidden="0" w:uiPriority="63" w:unhideWhenUsed="0"/>
-    <w:lsdException w:name="Medium Shading 2 Accent 6" w:semiHidden="0" w:uiPriority="64" w:unhideWhenUsed="0"/>
-    <w:lsdException w:name="Medium List 1 Accent 6" w:semiHidden="0" w:uiPriority="65" w:unhideWhenUsed="0"/>
-    <w:lsdException w:name="Medium List 2 Accent 6" w:semiHidden="0" w:uiPriority="66" w:unhideWhenUsed="0"/>
-    <w:lsdException w:name="Medium Grid 1 Accent 6" w:semiHidden="0" w:uiPriority="67" w:unhideWhenUsed="0"/>
-    <w:lsdException w:name="Medium Grid 2 Accent 6" w:semiHidden="0" w:uiPriority="68" w:unhideWhenUsed="0"/>
-    <w:lsdException w:name="Medium Grid 3 Accent 6" w:semiHidden="0" w:uiPriority="69" w:unhideWhenUsed="0"/>
-    <w:lsdException w:name="Dark List Accent 6" w:semiHidden="0" w:uiPriority="70" w:unhideWhenUsed="0"/>
-    <w:lsdException w:name="Colorful Shading Accent 6" w:semiHidden="0" w:uiPriority="71" w:unhideWhenUsed="0"/>
-    <w:lsdException w:name="Colorful List Accent 6" w:semiHidden="0" w:uiPriority="72" w:unhideWhenUsed="0"/>
-    <w:lsdException w:name="Colorful Grid Accent 6" w:semiHidden="0" w:uiPriority="73" w:unhideWhenUsed="0"/>
-    <w:lsdException w:name="Subtle Emphasis" w:semiHidden="0" w:uiPriority="19" w:unhideWhenUsed="0" w:qFormat="1"/>
-    <w:lsdException w:name="Intense Emphasis" w:semiHidden="0" w:uiPriority="21" w:unhideWhenUsed="0" w:qFormat="1"/>
-    <w:lsdException w:name="Subtle Reference" w:semiHidden="0" w:uiPriority="31" w:unhideWhenUsed="0" w:qFormat="1"/>
-    <w:lsdException w:name="Intense Reference" w:semiHidden="0" w:uiPriority="32" w:unhideWhenUsed="0" w:qFormat="1"/>
-    <w:lsdException w:name="Book Title" w:semiHidden="0" w:uiPriority="33" w:unhideWhenUsed="0" w:qFormat="1"/>
-    <w:lsdException w:name="Bibliography" w:uiPriority="37"/>
-    <w:lsdException w:name="TOC Heading" w:uiPriority="39" w:qFormat="1"/>
-  </w:latentStyles>
-  <w:style w:type="paragraph" w:default="1" w:styleId="Normal">
-    <w:name w:val="Normal"/>
-    <w:qFormat/>
-  </w:style>
-  <w:style w:type="character" w:default="1" w:styleId="DefaultParagraphFont">
-    <w:name w:val="Default Paragraph Font"/>
-    <w:uiPriority w:val="1"/>
-    <w:semiHidden/>
-    <w:unhideWhenUsed/>
-  </w:style>
-  <w:style w:type="table" w:default="1" w:styleId="TableNormal">
-    <w:name w:val="Normal Table"/>
-    <w:uiPriority w:val="99"/>
-    <w:semiHidden/>
-    <w:unhideWhenUsed/>
-    <w:tblPr>
-      <w:tblInd w:w="0" w:type="dxa"/>
-      <w:tblCellMar>
-        <w:top w:w="0" w:type="dxa"/>
-        <w:left w:w="108" w:type="dxa"/>
-        <w:bottom w:w="0" w:type="dxa"/>
-        <w:right w:w="108" w:type="dxa"/>
-      </w:tblCellMar>
-    </w:tblPr>
-  </w:style>
-  <w:style w:type="numbering" w:default="1" w:styleId="NoList">
-    <w:name w:val="No List"/>
-    <w:uiPriority w:val="99"/>
-    <w:semiHidden/>
-    <w:unhideWhenUsed/>
-  </w:style>
-  <w:style w:type="character" w:styleId="Hyperlink">
-    <w:name w:val="Hyperlink"/>
-    <w:basedOn w:val="DefaultParagraphFont"/>
-    <w:uiPriority w:val="99"/>
-    <w:semiHidden/>
-    <w:unhideWhenUsed/>
-    <w:rsid w:val="00CA156B"/>
-    <w:rPr>
-      <w:color w:val="0000FF"/>
-      <w:u w:val="single"/>
-    </w:rPr>
-  </w:style>
-  <w:style w:type="character" w:customStyle="1" w:styleId="lecture-icon">
-    <w:name w:val="lecture-icon"/>
-    <w:basedOn w:val="DefaultParagraphFont"/>
-    <w:rsid w:val="00CA156B"/>
-  </w:style>
-</w:styles>
-</file>
-
-<file path=word/stylesWithEffects.xml><?xml version="1.0" encoding="utf-8"?>
-<w:styles xmlns:wpc="http://schemas.microsoft.com/office/word/2010/wordprocessingCanvas" xmlns:mc="http://schemas.openxmlformats.org/markup-compatibility/2006" xmlns:o="urn:schemas-microsoft-com:office:office" xmlns:r="http://schemas.openxmlformats.org/officeDocument/2006/relationships" xmlns:m="http://schemas.openxmlformats.org/officeDocument/2006/math" xmlns:v="urn:schemas-microsoft-com:vml" xmlns:wp14="http://schemas.microsoft.com/office/word/2010/wordprocessingDrawing" xmlns:wp="http://schemas.openxmlformats.org/drawingml/2006/wordprocessingDrawing" xmlns:w10="urn:schemas-microsoft-com:office:word" xmlns:w="http://schemas.openxmlformats.org/wordprocessingml/2006/main" xmlns:w14="http://schemas.microsoft.com/office/word/2010/wordml" xmlns:wpg="http://schemas.microsoft.com/office/word/2010/wordprocessingGroup" xmlns:wpi="http://schemas.microsoft.com/office/word/2010/wordprocessingInk" xmlns:wne="http://schemas.microsoft.com/office/word/2006/wordml" xmlns:wps="http://schemas.microsoft.com/office/word/2010/wordprocessingShape" mc:Ignorable="w14 wp14">
-  <w:docDefaults>
-    <w:rPrDefault>
-      <w:rPr>
-        <w:rFonts w:asciiTheme="minorHAnsi" w:eastAsiaTheme="minorHAnsi" w:hAnsiTheme="minorHAnsi" w:cstheme="minorBidi"/>
-        <w:sz w:val="22"/>
-        <w:szCs w:val="22"/>
-        <w:lang w:val="en-US" w:eastAsia="en-US" w:bidi="ar-SA"/>
-      </w:rPr>
-    </w:rPrDefault>
-    <w:pPrDefault>
-      <w:pPr>
-        <w:spacing w:after="200" w:line="276" w:lineRule="auto"/>
-      </w:pPr>
-    </w:pPrDefault>
-  </w:docDefaults>
-  <w:latentStyles w:defLockedState="0" w:defUIPriority="99" w:defSemiHidden="1" w:defUnhideWhenUsed="1" w:defQFormat="0" w:count="267">
-    <w:lsdException w:name="Normal" w:semiHidden="0" w:uiPriority="0" w:unhideWhenUsed="0" w:qFormat="1"/>
-    <w:lsdException w:name="heading 1" w:semiHidden="0" w:uiPriority="9" w:unhideWhenUsed="0" w:qFormat="1"/>
-    <w:lsdException w:name="heading 2" w:uiPriority="9" w:qFormat="1"/>
-    <w:lsdException w:name="heading 3" w:uiPriority="9" w:qFormat="1"/>
-    <w:lsdException w:name="heading 4" w:uiPriority="9" w:qFormat="1"/>
-    <w:lsdException w:name="heading 5" w:uiPriority="9" w:qFormat="1"/>
-    <w:lsdException w:name="heading 6" w:uiPriority="9" w:qFormat="1"/>
-    <w:lsdException w:name="heading 7" w:uiPriority="9" w:qFormat="1"/>
-    <w:lsdException w:name="heading 8" w:uiPriority="9" w:qFormat="1"/>
-    <w:lsdException w:name="heading 9" w:uiPriority="9" w:qFormat="1"/>
-    <w:lsdException w:name="toc 1" w:uiPriority="39"/>
-    <w:lsdException w:name="toc 2" w:uiPriority="39"/>
-    <w:lsdException w:name="toc 3" w:uiPriority="39"/>
-    <w:lsdException w:name="toc 4" w:uiPriority="39"/>
-    <w:lsdException w:name="toc 5" w:uiPriority="39"/>
-    <w:lsdException w:name="toc 6" w:uiPriority="39"/>
-    <w:lsdException w:name="toc 7" w:uiPriority="39"/>
-    <w:lsdException w:name="toc 8" w:uiPriority="39"/>
-    <w:lsdException w:name="toc 9" w:uiPriority="39"/>
-    <w:lsdException w:name="caption" w:uiPriority="35" w:qFormat="1"/>
-    <w:lsdException w:name="Title" w:semiHidden="0" w:uiPriority="10" w:unhideWhenUsed="0" w:qFormat="1"/>
-    <w:lsdException w:name="Default Paragraph Font" w:uiPriority="1"/>
-    <w:lsdException w:name="Subtitle" w:semiHidden="0" w:uiPriority="11" w:unhideWhenUsed="0" w:qFormat="1"/>
-    <w:lsdException w:name="Strong" w:semiHidden="0" w:uiPriority="22" w:unhideWhenUsed="0" w:qFormat="1"/>
-    <w:lsdException w:name="Emphasis" w:semiHidden="0" w:uiPriority="20" w:unhideWhenUsed="0" w:qFormat="1"/>
-    <w:lsdException w:name="Table Grid" w:semiHidden="0" w:uiPriority="59" w:unhideWhenUsed="0"/>
-    <w:lsdException w:name="Placeholder Text" w:unhideWhenUsed="0"/>
-    <w:lsdException w:name="No Spacing" w:semiHidden="0" w:uiPriority="1" w:unhideWhenUsed="0" w:qFormat="1"/>
-    <w:lsdException w:name="Light Shading" w:semiHidden="0" w:uiPriority="60" w:unhideWhenUsed="0"/>
-    <w:lsdException w:name="Light List" w:semiHidden="0" w:uiPriority="61" w:unhideWhenUsed="0"/>
-    <w:lsdException w:name="Light Grid" w:semiHidden="0" w:uiPriority="62" w:unhideWhenUsed="0"/>
-    <w:lsdException w:name="Medium Shading 1" w:semiHidden="0" w:uiPriority="63" w:unhideWhenUsed="0"/>
-    <w:lsdException w:name="Medium Shading 2" w:semiHidden="0" w:uiPriority="64" w:unhideWhenUsed="0"/>
-    <w:lsdException w:name="Medium List 1" w:semiHidden="0" w:uiPriority="65" w:unhideWhenUsed="0"/>
-    <w:lsdException w:name="Medium List 2" w:semiHidden="0" w:uiPriority="66" w:unhideWhenUsed="0"/>
-    <w:lsdException w:name="Medium Grid 1" w:semiHidden="0" w:uiPriority="67" w:unhideWhenUsed="0"/>
-    <w:lsdException w:name="Medium Grid 2" w:semiHidden="0" w:uiPriority="68" w:unhideWhenUsed="0"/>
-    <w:lsdException w:name="Medium Grid 3" w:semiHidden="0" w:uiPriority="69" w:unhideWhenUsed="0"/>
-    <w:lsdException w:name="Dark List" w:semiHidden="0" w:uiPriority="70" w:unhideWhenUsed="0"/>
-    <w:lsdException w:name="Colorful Shading" w:semiHidden="0" w:uiPriority="71" w:unhideWhenUsed="0"/>
-    <w:lsdException w:name="Colorful List" w:semiHidden="0" w:uiPriority="72" w:unhideWhenUsed="0"/>
-    <w:lsdException w:name="Colorful Grid" w:semiHidden="0" w:uiPriority="73" w:unhideWhenUsed="0"/>
-    <w:lsdException w:name="Light Shading Accent 1" w:semiHidden="0" w:uiPriority="60" w:unhideWhenUsed="0"/>
-    <w:lsdException w:name="Light List Accent 1" w:semiHidden="0" w:uiPriority="61" w:unhideWhenUsed="0"/>
-    <w:lsdException w:name="Light Grid Accent 1" w:semiHidden="0" w:uiPriority="62" w:unhideWhenUsed="0"/>
-    <w:lsdException w:name="Medium Shading 1 Accent 1" w:semiHidden="0" w:uiPriority="63" w:unhideWhenUsed="0"/>
-    <w:lsdException w:name="Medium Shading 2 Accent 1" w:semiHidden="0" w:uiPriority="64" w:unhideWhenUsed="0"/>
-    <w:lsdException w:name="Medium List 1 Accent 1" w:semiHidden="0" w:uiPriority="65" w:unhideWhenUsed="0"/>
-    <w:lsdException w:name="Revision" w:unhideWhenUsed="0"/>
-    <w:lsdException w:name="List Paragraph" w:semiHidden="0" w:uiPriority="34" w:unhideWhenUsed="0" w:qFormat="1"/>
-    <w:lsdException w:name="Quote" w:semiHidden="0" w:uiPriority="29" w:unhideWhenUsed="0" w:qFormat="1"/>
-    <w:lsdException w:name="Intense Quote" w:semiHidden="0" w:uiPriority="30" w:unhideWhenUsed="0" w:qFormat="1"/>
-    <w:lsdException w:name="Medium List 2 Accent 1" w:semiHidden="0" w:uiPriority="66" w:unhideWhenUsed="0"/>
-    <w:lsdException w:name="Medium Grid 1 Accent 1" w:semiHidden="0" w:uiPriority="67" w:unhideWhenUsed="0"/>
-    <w:lsdException w:name="Medium Grid 2 Accent 1" w:semiHidden="0" w:uiPriority="68" w:unhideWhenUsed="0"/>
-    <w:lsdException w:name="Medium Grid 3 Accent 1" w:semiHidden="0" w:uiPriority="69" w:unhideWhenUsed="0"/>
-    <w:lsdException w:name="Dark List Accent 1" w:semiHidden="0" w:uiPriority="70" w:unhideWhenUsed="0"/>
-    <w:lsdException w:name="Colorful Shading Accent 1" w:semiHidden="0" w:uiPriority="71" w:unhideWhenUsed="0"/>
-    <w:lsdException w:name="Colorful List Accent 1" w:semiHidden="0" w:uiPriority="72" w:unhideWhenUsed="0"/>
-    <w:lsdException w:name="Colorful Grid Accent 1" w:semiHidden="0" w:uiPriority="73" w:unhideWhenUsed="0"/>
-    <w:lsdException w:name="Light Shading Accent 2" w:semiHidden="0" w:uiPriority="60" w:unhideWhenUsed="0"/>
-    <w:lsdException w:name="Light List Accent 2" w:semiHidden="0" w:uiPriority="61" w:unhideWhenUsed="0"/>
-    <w:lsdException w:name="Light Grid Accent 2" w:semiHidden="0" w:uiPriority="62" w:unhideWhenUsed="0"/>
-    <w:lsdException w:name="Medium Shading 1 Accent 2" w:semiHidden="0" w:uiPriority="63" w:unhideWhenUsed="0"/>
-    <w:lsdException w:name="Medium Shading 2 Accent 2" w:semiHidden="0" w:uiPriority="64" w:unhideWhenUsed="0"/>
-    <w:lsdException w:name="Medium List 1 Accent 2" w:semiHidden="0" w:uiPriority="65" w:unhideWhenUsed="0"/>
-    <w:lsdException w:name="Medium List 2 Accent 2" w:semiHidden="0" w:uiPriority="66" w:unhideWhenUsed="0"/>
-    <w:lsdException w:name="Medium Grid 1 Accent 2" w:semiHidden="0" w:uiPriority="67" w:unhideWhenUsed="0"/>
-    <w:lsdException w:name="Medium Grid 2 Accent 2" w:semiHidden="0" w:uiPriority="68" w:unhideWhenUsed="0"/>
-    <w:lsdException w:name="Medium Grid 3 Accent 2" w:semiHidden="0" w:uiPriority="69" w:unhideWhenUsed="0"/>
-    <w:lsdException w:name="Dark List Accent 2" w:semiHidden="0" w:uiPriority="70" w:unhideWhenUsed="0"/>
-    <w:lsdException w:name="Colorful Shading Accent 2" w:semiHidden="0" w:uiPriority="71" w:unhideWhenUsed="0"/>
-    <w:lsdException w:name="Colorful List Accent 2" w:semiHidden="0" w:uiPriority="72" w:unhideWhenUsed="0"/>
-    <w:lsdException w:name="Colorful Grid Accent 2" w:semiHidden="0" w:uiPriority="73" w:unhideWhenUsed="0"/>
-    <w:lsdException w:name="Light Shading Accent 3" w:semiHidden="0" w:uiPriority="60" w:unhideWhenUsed="0"/>
-    <w:lsdException w:name="Light List Accent 3" w:semiHidden="0" w:uiPriority="61" w:unhideWhenUsed="0"/>
-    <w:lsdException w:name="Light Grid Accent 3" w:semiHidden="0" w:uiPriority="62" w:unhideWhenUsed="0"/>
-    <w:lsdException w:name="Medium Shading 1 Accent 3" w:semiHidden="0" w:uiPriority="63" w:unhideWhenUsed="0"/>
-    <w:lsdException w:name="Medium Shading 2 Accent 3" w:semiHidden="0" w:uiPriority="64" w:unhideWhenUsed="0"/>
-    <w:lsdException w:name="Medium List 1 Accent 3" w:semiHidden="0" w:uiPriority="65" w:unhideWhenUsed="0"/>
-    <w:lsdException w:name="Medium List 2 Accent 3" w:semiHidden="0" w:uiPriority="66" w:unhideWhenUsed="0"/>
-    <w:lsdException w:name="Medium Grid 1 Accent 3" w:semiHidden="0" w:uiPriority="67" w:unhideWhenUsed="0"/>
-    <w:lsdException w:name="Medium Grid 2 Accent 3" w:semiHidden="0" w:uiPriority="68" w:unhideWhenUsed="0"/>
-    <w:lsdException w:name="Medium Grid 3 Accent 3" w:semiHidden="0" w:uiPriority="69" w:unhideWhenUsed="0"/>
-    <w:lsdException w:name="Dark List Accent 3" w:semiHidden="0" w:uiPriority="70" w:unhideWhenUsed="0"/>
-    <w:lsdException w:name="Colorful Shading Accent 3" w:semiHidden="0" w:uiPriority="71" w:unhideWhenUsed="0"/>
-    <w:lsdException w:name="Colorful List Accent 3" w:semiHidden="0" w:uiPriority="72" w:unhideWhenUsed="0"/>
-    <w:lsdException w:name="Colorful Grid Accent 3" w:semiHidden="0" w:uiPriority="73" w:unhideWhenUsed="0"/>
-    <w:lsdException w:name="Light Shading Accent 4" w:semiHidden="0" w:uiPriority="60" w:unhideWhenUsed="0"/>
-    <w:lsdException w:name="Light List Accent 4" w:semiHidden="0" w:uiPriority="61" w:unhideWhenUsed="0"/>
-    <w:lsdException w:name="Light Grid Accent 4" w:semiHidden="0" w:uiPriority="62" w:unhideWhenUsed="0"/>
-    <w:lsdException w:name="Medium Shading 1 Accent 4" w:semiHidden="0" w:uiPriority="63" w:unhideWhenUsed="0"/>
-    <w:lsdException w:name="Medium Shading 2 Accent 4" w:semiHidden="0" w:uiPriority="64" w:unhideWhenUsed="0"/>
-    <w:lsdException w:name="Medium List 1 Accent 4" w:semiHidden="0" w:uiPriority="65" w:unhideWhenUsed="0"/>
-    <w:lsdException w:name="Medium List 2 Accent 4" w:semiHidden="0" w:uiPriority="66" w:unhideWhenUsed="0"/>
-    <w:lsdException w:name="Medium Grid 1 Accent 4" w:semiHidden="0" w:uiPriority="67" w:unhideWhenUsed="0"/>
-    <w:lsdException w:name="Medium Grid 2 Accent 4" w:semiHidden="0" w:uiPriority="68" w:unhideWhenUsed="0"/>
-    <w:lsdException w:name="Medium Grid 3 Accent 4" w:semiHidden="0" w:uiPriority="69" w:unhideWhenUsed="0"/>
-    <w:lsdException w:name="Dark List Accent 4" w:semiHidden="0" w:uiPriority="70" w:unhideWhenUsed="0"/>
-    <w:lsdException w:name="Colorful Shading Accent 4" w:semiHidden="0" w:uiPriority="71" w:unhideWhenUsed="0"/>
-    <w:lsdException w:name="Colorful List Accent 4" w:semiHidden="0" w:uiPriority="72" w:unhideWhenUsed="0"/>
-    <w:lsdException w:name="Colorful Grid Accent 4" w:semiHidden="0" w:uiPriority="73" w:unhideWhenUsed="0"/>
-    <w:lsdException w:name="Light Shading Accent 5" w:semiHidden="0" w:uiPriority="60" w:unhideWhenUsed="0"/>
-    <w:lsdException w:name="Light List Accent 5" w:semiHidden="0" w:uiPriority="61" w:unhideWhenUsed="0"/>
-    <w:lsdException w:name="Light Grid Accent 5" w:semiHidden="0" w:uiPriority="62" w:unhideWhenUsed="0"/>
-    <w:lsdException w:name="Medium Shading 1 Accent 5" w:semiHidden="0" w:uiPriority="63" w:unhideWhenUsed="0"/>
-    <w:lsdException w:name="Medium Shading 2 Accent 5" w:semiHidden="0" w:uiPriority="64" w:unhideWhenUsed="0"/>
-    <w:lsdException w:name="Medium List 1 Accent 5" w:semiHidden="0" w:uiPriority="65" w:unhideWhenUsed="0"/>
-    <w:lsdException w:name="Medium List 2 Accent 5" w:semiHidden="0" w:uiPriority="66" w:unhideWhenUsed="0"/>
-    <w:lsdException w:name="Medium Grid 1 Accent 5" w:semiHidden="0" w:uiPriority="67" w:unhideWhenUsed="0"/>
-    <w:lsdException w:name="Medium Grid 2 Accent 5" w:semiHidden="0" w:uiPriority="68" w:unhideWhenUsed="0"/>
-    <w:lsdException w:name="Medium Grid 3 Accent 5" w:semiHidden="0" w:uiPriority="69" w:unhideWhenUsed="0"/>
-    <w:lsdException w:name="Dark List Accent 5" w:semiHidden="0" w:uiPriority="70" w:unhideWhenUsed="0"/>
-    <w:lsdException w:name="Colorful Shading Accent 5" w:semiHidden="0" w:uiPriority="71" w:unhideWhenUsed="0"/>
-    <w:lsdException w:name="Colorful List Accent 5" w:semiHidden="0" w:uiPriority="72" w:unhideWhenUsed="0"/>
-    <w:lsdException w:name="Colorful Grid Accent 5" w:semiHidden="0" w:uiPriority="73" w:unhideWhenUsed="0"/>
-    <w:lsdException w:name="Light Shading Accent 6" w:semiHidden="0" w:uiPriority="60" w:unhideWhenUsed="0"/>
-    <w:lsdException w:name="Light List Accent 6" w:semiHidden="0" w:uiPriority="61" w:unhideWhenUsed="0"/>
-    <w:lsdException w:name="Light Grid Accent 6" w:semiHidden="0" w:uiPriority="62" w:unhideWhenUsed="0"/>
-    <w:lsdException w:name="Medium Shading 1 Accent 6" w:semiHidden="0" w:uiPriority="63" w:unhideWhenUsed="0"/>
-    <w:lsdException w:name="Medium Shading 2 Accent 6" w:semiHidden="0" w:uiPriority="64" w:unhideWhenUsed="0"/>
-    <w:lsdException w:name="Medium List 1 Accent 6" w:semiHidden="0" w:uiPriority="65" w:unhideWhenUsed="0"/>
-    <w:lsdException w:name="Medium List 2 Accent 6" w:semiHidden="0" w:uiPriority="66" w:unhideWhenUsed="0"/>
-    <w:lsdException w:name="Medium Grid 1 Accent 6" w:semiHidden="0" w:uiPriority="67" w:unhideWhenUsed="0"/>
-    <w:lsdException w:name="Medium Grid 2 Accent 6" w:semiHidden="0" w:uiPriority="68" w:unhideWhenUsed="0"/>
-    <w:lsdException w:name="Medium Grid 3 Accent 6" w:semiHidden="0" w:uiPriority="69" w:unhideWhenUsed="0"/>
-    <w:lsdException w:name="Dark List Accent 6" w:semiHidden="0" w:uiPriority="70" w:unhideWhenUsed="0"/>
-    <w:lsdException w:name="Colorful Shading Accent 6" w:semiHidden="0" w:uiPriority="71" w:unhideWhenUsed="0"/>
-    <w:lsdException w:name="Colorful List Accent 6" w:semiHidden="0" w:uiPriority="72" w:unhideWhenUsed="0"/>
-    <w:lsdException w:name="Colorful Grid Accent 6" w:semiHidden="0" w:uiPriority="73" w:unhideWhenUsed="0"/>
-    <w:lsdException w:name="Subtle Emphasis" w:semiHidden="0" w:uiPriority="19" w:unhideWhenUsed="0" w:qFormat="1"/>
-    <w:lsdException w:name="Intense Emphasis" w:semiHidden="0" w:uiPriority="21" w:unhideWhenUsed="0" w:qFormat="1"/>
-    <w:lsdException w:name="Subtle Reference" w:semiHidden="0" w:uiPriority="31" w:unhideWhenUsed="0" w:qFormat="1"/>
-    <w:lsdException w:name="Intense Reference" w:semiHidden="0" w:uiPriority="32" w:unhideWhenUsed="0" w:qFormat="1"/>
-    <w:lsdException w:name="Book Title" w:semiHidden="0" w:uiPriority="33" w:unhideWhenUsed="0" w:qFormat="1"/>
-    <w:lsdException w:name="Bibliography" w:uiPriority="37"/>
-    <w:lsdException w:name="TOC Heading" w:uiPriority="39" w:qFormat="1"/>
+  <w:latentStyles w:defLockedState="0" w:defUIPriority="99" w:defSemiHidden="0" w:defUnhideWhenUsed="0" w:defQFormat="0" w:count="371">
+    <w:lsdException w:name="Normal" w:uiPriority="0" w:qFormat="1"/>
+    <w:lsdException w:name="heading 1" w:uiPriority="9" w:qFormat="1"/>
+    <w:lsdException w:name="heading 2" w:semiHidden="1" w:uiPriority="9" w:unhideWhenUsed="1" w:qFormat="1"/>
+    <w:lsdException w:name="heading 3" w:semiHidden="1" w:uiPriority="9" w:unhideWhenUsed="1" w:qFormat="1"/>
+    <w:lsdException w:name="heading 4" w:semiHidden="1" w:uiPriority="9" w:unhideWhenUsed="1" w:qFormat="1"/>
+    <w:lsdException w:name="heading 5" w:semiHidden="1" w:uiPriority="9" w:unhideWhenUsed="1" w:qFormat="1"/>
+    <w:lsdException w:name="heading 6" w:semiHidden="1" w:uiPriority="9" w:unhideWhenUsed="1" w:qFormat="1"/>
+    <w:lsdException w:name="heading 7" w:semiHidden="1" w:uiPriority="9" w:unhideWhenUsed="1" w:qFormat="1"/>
+    <w:lsdException w:name="heading 8" w:semiHidden="1" w:uiPriority="9" w:unhideWhenUsed="1" w:qFormat="1"/>
+    <w:lsdException w:name="heading 9" w:semiHidden="1" w:uiPriority="9" w:unhideWhenUsed="1" w:qFormat="1"/>
+    <w:lsdException w:name="index 1" w:semiHidden="1" w:unhideWhenUsed="1"/>
+    <w:lsdException w:name="index 2" w:semiHidden="1" w:unhideWhenUsed="1"/>
+    <w:lsdException w:name="index 3" w:semiHidden="1" w:unhideWhenUsed="1"/>
+    <w:lsdException w:name="index 4" w:semiHidden="1" w:unhideWhenUsed="1"/>
+    <w:lsdException w:name="index 5" w:semiHidden="1" w:unhideWhenUsed="1"/>
+    <w:lsdException w:name="index 6" w:semiHidden="1" w:unhideWhenUsed="1"/>
+    <w:lsdException w:name="index 7" w:semiHidden="1" w:unhideWhenUsed="1"/>
+    <w:lsdException w:name="index 8" w:semiHidden="1" w:unhideWhenUsed="1"/>
+    <w:lsdException w:name="index 9" w:semiHidden="1" w:unhideWhenUsed="1"/>
+    <w:lsdException w:name="toc 1" w:semiHidden="1" w:uiPriority="39" w:unhideWhenUsed="1"/>
+    <w:lsdException w:name="toc 2" w:semiHidden="1" w:uiPriority="39" w:unhideWhenUsed="1"/>
+    <w:lsdException w:name="toc 3" w:semiHidden="1" w:uiPriority="39" w:unhideWhenUsed="1"/>
+    <w:lsdException w:name="toc 4" w:semiHidden="1" w:uiPriority="39" w:unhideWhenUsed="1"/>
+    <w:lsdException w:name="toc 5" w:semiHidden="1" w:uiPriority="39" w:unhideWhenUsed="1"/>
+    <w:lsdException w:name="toc 6" w:semiHidden="1" w:uiPriority="39" w:unhideWhenUsed="1"/>
+    <w:lsdException w:name="toc 7" w:semiHidden="1" w:uiPriority="39" w:unhideWhenUsed="1"/>
+    <w:lsdException w:name="toc 8" w:semiHidden="1" w:uiPriority="39" w:unhideWhenUsed="1"/>
+    <w:lsdException w:name="toc 9" w:semiHidden="1" w:uiPriority="39" w:unhideWhenUsed="1"/>
+    <w:lsdException w:name="Normal Indent" w:semiHidden="1" w:unhideWhenUsed="1"/>
+    <w:lsdException w:name="footnote text" w:semiHidden="1" w:unhideWhenUsed="1"/>
+    <w:lsdException w:name="annotation text" w:semiHidden="1" w:unhideWhenUsed="1"/>
+    <w:lsdException w:name="header" w:semiHidden="1" w:unhideWhenUsed="1"/>
+    <w:lsdException w:name="footer" w:semiHidden="1" w:unhideWhenUsed="1"/>
+    <w:lsdException w:name="index heading" w:semiHidden="1" w:unhideWhenUsed="1"/>
+    <w:lsdException w:name="caption" w:semiHidden="1" w:uiPriority="35" w:unhideWhenUsed="1" w:qFormat="1"/>
+    <w:lsdException w:name="table of figures" w:semiHidden="1" w:unhideWhenUsed="1"/>
+    <w:lsdException w:name="envelope address" w:semiHidden="1" w:unhideWhenUsed="1"/>
+    <w:lsdException w:name="envelope return" w:semiHidden="1" w:unhideWhenUsed="1"/>
+    <w:lsdException w:name="footnote reference" w:semiHidden="1" w:unhideWhenUsed="1"/>
+    <w:lsdException w:name="annotation reference" w:semiHidden="1" w:unhideWhenUsed="1"/>
+    <w:lsdException w:name="line number" w:semiHidden="1" w:unhideWhenUsed="1"/>
+    <w:lsdException w:name="page number" w:semiHidden="1" w:unhideWhenUsed="1"/>
+    <w:lsdException w:name="endnote reference" w:semiHidden="1" w:unhideWhenUsed="1"/>
+    <w:lsdException w:name="endnote text" w:semiHidden="1" w:unhideWhenUsed="1"/>
+    <w:lsdException w:name="table of authorities" w:semiHidden="1" w:unhideWhenUsed="1"/>
+    <w:lsdException w:name="macro" w:semiHidden="1" w:unhideWhenUsed="1"/>
+    <w:lsdException w:name="toa heading" w:semiHidden="1" w:unhideWhenUsed="1"/>
+    <w:lsdException w:name="List" w:semiHidden="1" w:unhideWhenUsed="1"/>
+    <w:lsdException w:name="List Bullet" w:semiHidden="1" w:unhideWhenUsed="1"/>
+    <w:lsdException w:name="List Number" w:semiHidden="1" w:unhideWhenUsed="1"/>
+    <w:lsdException w:name="List 2" w:semiHidden="1" w:unhideWhenUsed="1"/>
+    <w:lsdException w:name="List 3" w:semiHidden="1" w:unhideWhenUsed="1"/>
+    <w:lsdException w:name="List 4" w:semiHidden="1" w:unhideWhenUsed="1"/>
+    <w:lsdException w:name="List 5" w:semiHidden="1" w:unhideWhenUsed="1"/>
+    <w:lsdException w:name="List Bullet 2" w:semiHidden="1" w:unhideWhenUsed="1"/>
+    <w:lsdException w:name="List Bullet 3" w:semiHidden="1" w:unhideWhenUsed="1"/>
+    <w:lsdException w:name="List Bullet 4" w:semiHidden="1" w:unhideWhenUsed="1"/>
+    <w:lsdException w:name="List Bullet 5" w:semiHidden="1" w:unhideWhenUsed="1"/>
+    <w:lsdException w:name="List Number 2" w:semiHidden="1" w:unhideWhenUsed="1"/>
+    <w:lsdException w:name="List Number 3" w:semiHidden="1" w:unhideWhenUsed="1"/>
+    <w:lsdException w:name="List Number 4" w:semiHidden="1" w:unhideWhenUsed="1"/>
+    <w:lsdException w:name="List Number 5" w:semiHidden="1" w:unhideWhenUsed="1"/>
+    <w:lsdException w:name="Title" w:uiPriority="10" w:qFormat="1"/>
+    <w:lsdException w:name="Closing" w:semiHidden="1" w:unhideWhenUsed="1"/>
+    <w:lsdException w:name="Signature" w:semiHidden="1" w:unhideWhenUsed="1"/>
+    <w:lsdException w:name="Default Paragraph Font" w:semiHidden="1" w:uiPriority="1" w:unhideWhenUsed="1"/>
+    <w:lsdException w:name="Body Text" w:semiHidden="1" w:unhideWhenUsed="1"/>
+    <w:lsdException w:name="Body Text Indent" w:semiHidden="1" w:unhideWhenUsed="1"/>
+    <w:lsdException w:name="List Continue" w:semiHidden="1" w:unhideWhenUsed="1"/>
+    <w:lsdException w:name="List Continue 2" w:semiHidden="1" w:unhideWhenUsed="1"/>
+    <w:lsdException w:name="List Continue 3" w:semiHidden="1" w:unhideWhenUsed="1"/>
+    <w:lsdException w:name="List Continue 4" w:semiHidden="1" w:unhideWhenUsed="1"/>
+    <w:lsdException w:name="List Continue 5" w:semiHidden="1" w:unhideWhenUsed="1"/>
+    <w:lsdException w:name="Message Header" w:semiHidden="1" w:unhideWhenUsed="1"/>
+    <w:lsdException w:name="Subtitle" w:uiPriority="11" w:qFormat="1"/>
+    <w:lsdException w:name="Salutation" w:semiHidden="1" w:unhideWhenUsed="1"/>
+    <w:lsdException w:name="Date" w:semiHidden="1" w:unhideWhenUsed="1"/>
+    <w:lsdException w:name="Body Text First Indent" w:semiHidden="1" w:unhideWhenUsed="1"/>
+    <w:lsdException w:name="Body Text First Indent 2" w:semiHidden="1" w:unhideWhenUsed="1"/>
+    <w:lsdException w:name="Note Heading" w:semiHidden="1" w:unhideWhenUsed="1"/>
+    <w:lsdException w:name="Body Text 2" w:semiHidden="1" w:unhideWhenUsed="1"/>
+    <w:lsdException w:name="Body Text 3" w:semiHidden="1" w:unhideWhenUsed="1"/>
+    <w:lsdException w:name="Body Text Indent 2" w:semiHidden="1" w:unhideWhenUsed="1"/>
+    <w:lsdException w:name="Body Text Indent 3" w:semiHidden="1" w:unhideWhenUsed="1"/>
+    <w:lsdException w:name="Block Text" w:semiHidden="1" w:unhideWhenUsed="1"/>
+    <w:lsdException w:name="Hyperlink" w:semiHidden="1" w:unhideWhenUsed="1"/>
+    <w:lsdException w:name="FollowedHyperlink" w:semiHidden="1" w:unhideWhenUsed="1"/>
+    <w:lsdException w:name="Strong" w:uiPriority="22" w:qFormat="1"/>
+    <w:lsdException w:name="Emphasis" w:uiPriority="20" w:qFormat="1"/>
+    <w:lsdException w:name="Document Map" w:semiHidden="1" w:unhideWhenUsed="1"/>
+    <w:lsdException w:name="Plain Text" w:semiHidden="1" w:unhideWhenUsed="1"/>
+    <w:lsdException w:name="E-mail Signature" w:semiHidden="1" w:unhideWhenUsed="1"/>
+    <w:lsdException w:name="HTML Top of Form" w:semiHidden="1" w:unhideWhenUsed="1"/>
+    <w:lsdException w:name="HTML Bottom of Form" w:semiHidden="1" w:unhideWhenUsed="1"/>
+    <w:lsdException w:name="Normal (Web)" w:semiHidden="1" w:unhideWhenUsed="1"/>
+    <w:lsdException w:name="HTML Acronym" w:semiHidden="1" w:unhideWhenUsed="1"/>
+    <w:lsdException w:name="HTML Address" w:semiHidden="1" w:unhideWhenUsed="1"/>
+    <w:lsdException w:name="HTML Cite" w:semiHidden="1" w:unhideWhenUsed="1"/>
+    <w:lsdException w:name="HTML Code" w:semiHidden="1" w:unhideWhenUsed="1"/>
+    <w:lsdException w:name="HTML Definition" w:semiHidden="1" w:unhideWhenUsed="1"/>
+    <w:lsdException w:name="HTML Keyboard" w:semiHidden="1" w:unhideWhenUsed="1"/>
+    <w:lsdException w:name="HTML Preformatted" w:semiHidden="1" w:unhideWhenUsed="1"/>
+    <w:lsdException w:name="HTML Sample" w:semiHidden="1" w:unhideWhenUsed="1"/>
+    <w:lsdException w:name="HTML Typewriter" w:semiHidden="1" w:unhideWhenUsed="1"/>
+    <w:lsdException w:name="HTML Variable" w:semiHidden="1" w:unhideWhenUsed="1"/>
+    <w:lsdException w:name="Normal Table" w:semiHidden="1" w:unhideWhenUsed="1"/>
+    <w:lsdException w:name="annotation subject" w:semiHidden="1" w:unhideWhenUsed="1"/>
+    <w:lsdException w:name="No List" w:semiHidden="1" w:unhideWhenUsed="1"/>
+    <w:lsdException w:name="Outline List 1" w:semiHidden="1" w:unhideWhenUsed="1"/>
+    <w:lsdException w:name="Outline List 2" w:semiHidden="1" w:unhideWhenUsed="1"/>
+    <w:lsdException w:name="Outline List 3" w:semiHidden="1" w:unhideWhenUsed="1"/>
+    <w:lsdException w:name="Table Simple 1" w:semiHidden="1" w:unhideWhenUsed="1"/>
+    <w:lsdException w:name="Table Simple 2" w:semiHidden="1" w:unhideWhenUsed="1"/>
+    <w:lsdException w:name="Table Simple 3" w:semiHidden="1" w:unhideWhenUsed="1"/>
+    <w:lsdException w:name="Table Classic 1" w:semiHidden="1" w:unhideWhenUsed="1"/>
+    <w:lsdException w:name="Table Classic 2" w:semiHidden="1" w:unhideWhenUsed="1"/>
+    <w:lsdException w:name="Table Classic 3" w:semiHidden="1" w:unhideWhenUsed="1"/>
+    <w:lsdException w:name="Table Classic 4" w:semiHidden="1" w:unhideWhenUsed="1"/>
+    <w:lsdException w:name="Table Colorful 1" w:semiHidden="1" w:unhideWhenUsed="1"/>
+    <w:lsdException w:name="Table Colorful 2" w:semiHidden="1" w:unhideWhenUsed="1"/>
+    <w:lsdException w:name="Table Colorful 3" w:semiHidden="1" w:unhideWhenUsed="1"/>
+    <w:lsdException w:name="Table Columns 1" w:semiHidden="1" w:unhideWhenUsed="1"/>
+    <w:lsdException w:name="Table Columns 2" w:semiHidden="1" w:unhideWhenUsed="1"/>
+    <w:lsdException w:name="Table Columns 3" w:semiHidden="1" w:unhideWhenUsed="1"/>
+    <w:lsdException w:name="Table Columns 4" w:semiHidden="1" w:unhideWhenUsed="1"/>
+    <w:lsdException w:name="Table Columns 5" w:semiHidden="1" w:unhideWhenUsed="1"/>
+    <w:lsdException w:name="Table Grid 1" w:semiHidden="1" w:unhideWhenUsed="1"/>
+    <w:lsdException w:name="Table Grid 2" w:semiHidden="1" w:unhideWhenUsed="1"/>
+    <w:lsdException w:name="Table Grid 3" w:semiHidden="1" w:unhideWhenUsed="1"/>
+    <w:lsdException w:name="Table Grid 4" w:semiHidden="1" w:unhideWhenUsed="1"/>
+    <w:lsdException w:name="Table Grid 5" w:semiHidden="1" w:unhideWhenUsed="1"/>
+    <w:lsdException w:name="Table Grid 6" w:semiHidden="1" w:unhideWhenUsed="1"/>
+    <w:lsdException w:name="Table Grid 7" w:semiHidden="1" w:unhideWhenUsed="1"/>
+    <w:lsdException w:name="Table Grid 8" w:semiHidden="1" w:unhideWhenUsed="1"/>
+    <w:lsdException w:name="Table List 1" w:semiHidden="1" w:unhideWhenUsed="1"/>
+    <w:lsdException w:name="Table List 2" w:semiHidden="1" w:unhideWhenUsed="1"/>
+    <w:lsdException w:name="Table List 3" w:semiHidden="1" w:unhideWhenUsed="1"/>
+    <w:lsdException w:name="Table List 4" w:semiHidden="1" w:unhideWhenUsed="1"/>
+    <w:lsdException w:name="Table List 5" w:semiHidden="1" w:unhideWhenUsed="1"/>
+    <w:lsdException w:name="Table List 6" w:semiHidden="1" w:unhideWhenUsed="1"/>
+    <w:lsdException w:name="Table List 7" w:semiHidden="1" w:unhideWhenUsed="1"/>
+    <w:lsdException w:name="Table List 8" w:semiHidden="1" w:unhideWhenUsed="1"/>
+    <w:lsdException w:name="Table 3D effects 1" w:semiHidden="1" w:unhideWhenUsed="1"/>
+    <w:lsdException w:name="Table 3D effects 2" w:semiHidden="1" w:unhideWhenUsed="1"/>
+    <w:lsdException w:name="Table 3D effects 3" w:semiHidden="1" w:unhideWhenUsed="1"/>
+    <w:lsdException w:name="Table Contemporary" w:semiHidden="1" w:unhideWhenUsed="1"/>
+    <w:lsdException w:name="Table Elegant" w:semiHidden="1" w:unhideWhenUsed="1"/>
+    <w:lsdException w:name="Table Professional" w:semiHidden="1" w:unhideWhenUsed="1"/>
+    <w:lsdException w:name="Table Subtle 1" w:semiHidden="1" w:unhideWhenUsed="1"/>
+    <w:lsdException w:name="Table Subtle 2" w:semiHidden="1" w:unhideWhenUsed="1"/>
+    <w:lsdException w:name="Table Web 1" w:semiHidden="1" w:unhideWhenUsed="1"/>
+    <w:lsdException w:name="Table Web 2" w:semiHidden="1" w:unhideWhenUsed="1"/>
+    <w:lsdException w:name="Table Web 3" w:semiHidden="1" w:unhideWhenUsed="1"/>
+    <w:lsdException w:name="Balloon Text" w:semiHidden="1" w:unhideWhenUsed="1"/>
+    <w:lsdException w:name="Table Grid" w:uiPriority="59"/>
+    <w:lsdException w:name="Table Theme" w:semiHidden="1" w:unhideWhenUsed="1"/>
+    <w:lsdException w:name="Placeholder Text" w:semiHidden="1"/>
+    <w:lsdException w:name="No Spacing" w:uiPriority="1" w:qFormat="1"/>
+    <w:lsdException w:name="Light Shading" w:uiPriority="60"/>
+    <w:lsdException w:name="Light List" w:uiPriority="61"/>
+    <w:lsdException w:name="Light Grid" w:uiPriority="62"/>
+    <w:lsdException w:name="Medium Shading 1" w:uiPriority="63"/>
+    <w:lsdException w:name="Medium Shading 2" w:uiPriority="64"/>
+    <w:lsdException w:name="Medium List 1" w:uiPriority="65"/>
+    <w:lsdException w:name="Medium List 2" w:uiPriority="66"/>
+    <w:lsdException w:name="Medium Grid 1" w:uiPriority="67"/>
+    <w:lsdException w:name="Medium Grid 2" w:uiPriority="68"/>
+    <w:lsdException w:name="Medium Grid 3" w:uiPriority="69"/>
+    <w:lsdException w:name="Dark List" w:uiPriority="70"/>
+    <w:lsdException w:name="Colorful Shading" w:uiPriority="71"/>
+    <w:lsdException w:name="Colorful List" w:uiPriority="72"/>
+    <w:lsdException w:name="Colorful Grid" w:uiPriority="73"/>
+    <w:lsdException w:name="Light Shading Accent 1" w:uiPriority="60"/>
+    <w:lsdException w:name="Light List Accent 1" w:uiPriority="61"/>
+    <w:lsdException w:name="Light Grid Accent 1" w:uiPriority="62"/>
+    <w:lsdException w:name="Medium Shading 1 Accent 1" w:uiPriority="63"/>
+    <w:lsdException w:name="Medium Shading 2 Accent 1" w:uiPriority="64"/>
+    <w:lsdException w:name="Medium List 1 Accent 1" w:uiPriority="65"/>
+    <w:lsdException w:name="Revision" w:semiHidden="1"/>
+    <w:lsdException w:name="List Paragraph" w:uiPriority="34" w:qFormat="1"/>
+    <w:lsdException w:name="Quote" w:uiPriority="29" w:qFormat="1"/>
+    <w:lsdException w:name="Intense Quote" w:uiPriority="30" w:qFormat="1"/>
+    <w:lsdException w:name="Medium List 2 Accent 1" w:uiPriority="66"/>
+    <w:lsdException w:name="Medium Grid 1 Accent 1" w:uiPriority="67"/>
+    <w:lsdException w:name="Medium Grid 2 Accent 1" w:uiPriority="68"/>
+    <w:lsdException w:name="Medium Grid 3 Accent 1" w:uiPriority="69"/>
+    <w:lsdException w:name="Dark List Accent 1" w:uiPriority="70"/>
+    <w:lsdException w:name="Colorful Shading Accent 1" w:uiPriority="71"/>
+    <w:lsdException w:name="Colorful List Accent 1" w:uiPriority="72"/>
+    <w:lsdException w:name="Colorful Grid Accent 1" w:uiPriority="73"/>
+    <w:lsdException w:name="Light Shading Accent 2" w:uiPriority="60"/>
+    <w:lsdException w:name="Light List Accent 2" w:uiPriority="61"/>
+    <w:lsdException w:name="Light Grid Accent 2" w:uiPriority="62"/>
+    <w:lsdException w:name="Medium Shading 1 Accent 2" w:uiPriority="63"/>
+    <w:lsdException w:name="Medium Shading 2 Accent 2" w:uiPriority="64"/>
+    <w:lsdException w:name="Medium List 1 Accent 2" w:uiPriority="65"/>
+    <w:lsdException w:name="Medium List 2 Accent 2" w:uiPriority="66"/>
+    <w:lsdException w:name="Medium Grid 1 Accent 2" w:uiPriority="67"/>
+    <w:lsdException w:name="Medium Grid 2 Accent 2" w:uiPriority="68"/>
+    <w:lsdException w:name="Medium Grid 3 Accent 2" w:uiPriority="69"/>
+    <w:lsdException w:name="Dark List Accent 2" w:uiPriority="70"/>
+    <w:lsdException w:name="Colorful Shading Accent 2" w:uiPriority="71"/>
+    <w:lsdException w:name="Colorful List Accent 2" w:uiPriority="72"/>
+    <w:lsdException w:name="Colorful Grid Accent 2" w:uiPriority="73"/>
+    <w:lsdException w:name="Light Shading Accent 3" w:uiPriority="60"/>
+    <w:lsdException w:name="Light List Accent 3" w:uiPriority="61"/>
+    <w:lsdException w:name="Light Grid Accent 3" w:uiPriority="62"/>
+    <w:lsdException w:name="Medium Shading 1 Accent 3" w:uiPriority="63"/>
+    <w:lsdException w:name="Medium Shading 2 Accent 3" w:uiPriority="64"/>
+    <w:lsdException w:name="Medium List 1 Accent 3" w:uiPriority="65"/>
+    <w:lsdException w:name="Medium List 2 Accent 3" w:uiPriority="66"/>
+    <w:lsdException w:name="Medium Grid 1 Accent 3" w:uiPriority="67"/>
+    <w:lsdException w:name="Medium Grid 2 Accent 3" w:uiPriority="68"/>
+    <w:lsdException w:name="Medium Grid 3 Accent 3" w:uiPriority="69"/>
+    <w:lsdException w:name="Dark List Accent 3" w:uiPriority="70"/>
+    <w:lsdException w:name="Colorful Shading Accent 3" w:uiPriority="71"/>
+    <w:lsdException w:name="Colorful List Accent 3" w:uiPriority="72"/>
+    <w:lsdException w:name="Colorful Grid Accent 3" w:uiPriority="73"/>
+    <w:lsdException w:name="Light Shading Accent 4" w:uiPriority="60"/>
+    <w:lsdException w:name="Light List Accent 4" w:uiPriority="61"/>
+    <w:lsdException w:name="Light Grid Accent 4" w:uiPriority="62"/>
+    <w:lsdException w:name="Medium Shading 1 Accent 4" w:uiPriority="63"/>
+    <w:lsdException w:name="Medium Shading 2 Accent 4" w:uiPriority="64"/>
+    <w:lsdException w:name="Medium List 1 Accent 4" w:uiPriority="65"/>
+    <w:lsdException w:name="Medium List 2 Accent 4" w:uiPriority="66"/>
+    <w:lsdException w:name="Medium Grid 1 Accent 4" w:uiPriority="67"/>
+    <w:lsdException w:name="Medium Grid 2 Accent 4" w:uiPriority="68"/>
+    <w:lsdException w:name="Medium Grid 3 Accent 4" w:uiPriority="69"/>
+    <w:lsdException w:name="Dark List Accent 4" w:uiPriority="70"/>
+    <w:lsdException w:name="Colorful Shading Accent 4" w:uiPriority="71"/>
+    <w:lsdException w:name="Colorful List Accent 4" w:uiPriority="72"/>
+    <w:lsdException w:name="Colorful Grid Accent 4" w:uiPriority="73"/>
+    <w:lsdException w:name="Light Shading Accent 5" w:uiPriority="60"/>
+    <w:lsdException w:name="Light List Accent 5" w:uiPriority="61"/>
+    <w:lsdException w:name="Light Grid Accent 5" w:uiPriority="62"/>
+    <w:lsdException w:name="Medium Shading 1 Accent 5" w:uiPriority="63"/>
+    <w:lsdException w:name="Medium Shading 2 Accent 5" w:uiPriority="64"/>
+    <w:lsdException w:name="Medium List 1 Accent 5" w:uiPriority="65"/>
+    <w:lsdException w:name="Medium List 2 Accent 5" w:uiPriority="66"/>
+    <w:lsdException w:name="Medium Grid 1 Accent 5" w:uiPriority="67"/>
+    <w:lsdException w:name="Medium Grid 2 Accent 5" w:uiPriority="68"/>
+    <w:lsdException w:name="Medium Grid 3 Accent 5" w:uiPriority="69"/>
+    <w:lsdException w:name="Dark List Accent 5" w:uiPriority="70"/>
+    <w:lsdException w:name="Colorful Shading Accent 5" w:uiPriority="71"/>
+    <w:lsdException w:name="Colorful List Accent 5" w:uiPriority="72"/>
+    <w:lsdException w:name="Colorful Grid Accent 5" w:uiPriority="73"/>
+    <w:lsdException w:name="Light Shading Accent 6" w:uiPriority="60"/>
+    <w:lsdException w:name="Light List Accent 6" w:uiPriority="61"/>
+    <w:lsdException w:name="Light Grid Accent 6" w:uiPriority="62"/>
+    <w:lsdException w:name="Medium Shading 1 Accent 6" w:uiPriority="63"/>
+    <w:lsdException w:name="Medium Shading 2 Accent 6" w:uiPriority="64"/>
+    <w:lsdException w:name="Medium List 1 Accent 6" w:uiPriority="65"/>
+    <w:lsdException w:name="Medium List 2 Accent 6" w:uiPriority="66"/>
+    <w:lsdException w:name="Medium Grid 1 Accent 6" w:uiPriority="67"/>
+    <w:lsdException w:name="Medium Grid 2 Accent 6" w:uiPriority="68"/>
+    <w:lsdException w:name="Medium Grid 3 Accent 6" w:uiPriority="69"/>
+    <w:lsdException w:name="Dark List Accent 6" w:uiPriority="70"/>
+    <w:lsdException w:name="Colorful Shading Accent 6" w:uiPriority="71"/>
+    <w:lsdException w:name="Colorful List Accent 6" w:uiPriority="72"/>
+    <w:lsdException w:name="Colorful Grid Accent 6" w:uiPriority="73"/>
+    <w:lsdException w:name="Subtle Emphasis" w:uiPriority="19" w:qFormat="1"/>
+    <w:lsdException w:name="Intense Emphasis" w:uiPriority="21" w:qFormat="1"/>
+    <w:lsdException w:name="Subtle Reference" w:uiPriority="31" w:qFormat="1"/>
+    <w:lsdException w:name="Intense Reference" w:uiPriority="32" w:qFormat="1"/>
+    <w:lsdException w:name="Book Title" w:uiPriority="33" w:qFormat="1"/>
+    <w:lsdException w:name="Bibliography" w:semiHidden="1" w:uiPriority="37" w:unhideWhenUsed="1"/>
+    <w:lsdException w:name="TOC Heading" w:semiHidden="1" w:uiPriority="39" w:unhideWhenUsed="1" w:qFormat="1"/>
+    <w:lsdException w:name="Plain Table 1" w:uiPriority="41"/>
+    <w:lsdException w:name="Plain Table 2" w:uiPriority="42"/>
+    <w:lsdException w:name="Plain Table 3" w:uiPriority="43"/>
+    <w:lsdException w:name="Plain Table 4" w:uiPriority="44"/>
+    <w:lsdException w:name="Plain Table 5" w:uiPriority="45"/>
+    <w:lsdException w:name="Grid Table Light" w:uiPriority="40"/>
+    <w:lsdException w:name="Grid Table 1 Light" w:uiPriority="46"/>
+    <w:lsdException w:name="Grid Table 2" w:uiPriority="47"/>
+    <w:lsdException w:name="Grid Table 3" w:uiPriority="48"/>
+    <w:lsdException w:name="Grid Table 4" w:uiPriority="49"/>
+    <w:lsdException w:name="Grid Table 5 Dark" w:uiPriority="50"/>
+    <w:lsdException w:name="Grid Table 6 Colorful" w:uiPriority="51"/>
+    <w:lsdException w:name="Grid Table 7 Colorful" w:uiPriority="52"/>
+    <w:lsdException w:name="Grid Table 1 Light Accent 1" w:uiPriority="46"/>
+    <w:lsdException w:name="Grid Table 2 Accent 1" w:uiPriority="47"/>
+    <w:lsdException w:name="Grid Table 3 Accent 1" w:uiPriority="48"/>
+    <w:lsdException w:name="Grid Table 4 Accent 1" w:uiPriority="49"/>
+    <w:lsdException w:name="Grid Table 5 Dark Accent 1" w:uiPriority="50"/>
+    <w:lsdException w:name="Grid Table 6 Colorful Accent 1" w:uiPriority="51"/>
+    <w:lsdException w:name="Grid Table 7 Colorful Accent 1" w:uiPriority="52"/>
+    <w:lsdException w:name="Grid Table 1 Light Accent 2" w:uiPriority="46"/>
+    <w:lsdException w:name="Grid Table 2 Accent 2" w:uiPriority="47"/>
+    <w:lsdException w:name="Grid Table 3 Accent 2" w:uiPriority="48"/>
+    <w:lsdException w:name="Grid Table 4 Accent 2" w:uiPriority="49"/>
+    <w:lsdException w:name="Grid Table 5 Dark Accent 2" w:uiPriority="50"/>
+    <w:lsdException w:name="Grid Table 6 Colorful Accent 2" w:uiPriority="51"/>
+    <w:lsdException w:name="Grid Table 7 Colorful Accent 2" w:uiPriority="52"/>
+    <w:lsdException w:name="Grid Table 1 Light Accent 3" w:uiPriority="46"/>
+    <w:lsdException w:name="Grid Table 2 Accent 3" w:uiPriority="47"/>
+    <w:lsdException w:name="Grid Table 3 Accent 3" w:uiPriority="48"/>
+    <w:lsdException w:name="Grid Table 4 Accent 3" w:uiPriority="49"/>
+    <w:lsdException w:name="Grid Table 5 Dark Accent 3" w:uiPriority="50"/>
+    <w:lsdException w:name="Grid Table 6 Colorful Accent 3" w:uiPriority="51"/>
+    <w:lsdException w:name="Grid Table 7 Colorful Accent 3" w:uiPriority="52"/>
+    <w:lsdException w:name="Grid Table 1 Light Accent 4" w:uiPriority="46"/>
+    <w:lsdException w:name="Grid Table 2 Accent 4" w:uiPriority="47"/>
+    <w:lsdException w:name="Grid Table 3 Accent 4" w:uiPriority="48"/>
+    <w:lsdException w:name="Grid Table 4 Accent 4" w:uiPriority="49"/>
+    <w:lsdException w:name="Grid Table 5 Dark Accent 4" w:uiPriority="50"/>
+    <w:lsdException w:name="Grid Table 6 Colorful Accent 4" w:uiPriority="51"/>
+    <w:lsdException w:name="Grid Table 7 Colorful Accent 4" w:uiPriority="52"/>
+    <w:lsdException w:name="Grid Table 1 Light Accent 5" w:uiPriority="46"/>
+    <w:lsdException w:name="Grid Table 2 Accent 5" w:uiPriority="47"/>
+    <w:lsdException w:name="Grid Table 3 Accent 5" w:uiPriority="48"/>
+    <w:lsdException w:name="Grid Table 4 Accent 5" w:uiPriority="49"/>
+    <w:lsdException w:name="Grid Table 5 Dark Accent 5" w:uiPriority="50"/>
+    <w:lsdException w:name="Grid Table 6 Colorful Accent 5" w:uiPriority="51"/>
+    <w:lsdException w:name="Grid Table 7 Colorful Accent 5" w:uiPriority="52"/>
+    <w:lsdException w:name="Grid Table 1 Light Accent 6" w:uiPriority="46"/>
+    <w:lsdException w:name="Grid Table 2 Accent 6" w:uiPriority="47"/>
+    <w:lsdException w:name="Grid Table 3 Accent 6" w:uiPriority="48"/>
+    <w:lsdException w:name="Grid Table 4 Accent 6" w:uiPriority="49"/>
+    <w:lsdException w:name="Grid Table 5 Dark Accent 6" w:uiPriority="50"/>
+    <w:lsdException w:name="Grid Table 6 Colorful Accent 6" w:uiPriority="51"/>
+    <w:lsdException w:name="Grid Table 7 Colorful Accent 6" w:uiPriority="52"/>
+    <w:lsdException w:name="List Table 1 Light" w:uiPriority="46"/>
+    <w:lsdException w:name="List Table 2" w:uiPriority="47"/>
+    <w:lsdException w:name="List Table 3" w:uiPriority="48"/>
+    <w:lsdException w:name="List Table 4" w:uiPriority="49"/>
+    <w:lsdException w:name="List Table 5 Dark" w:uiPriority="50"/>
+    <w:lsdException w:name="List Table 6 Colorful" w:uiPriority="51"/>
+    <w:lsdException w:name="List Table 7 Colorful" w:uiPriority="52"/>
+    <w:lsdException w:name="List Table 1 Light Accent 1" w:uiPriority="46"/>
+    <w:lsdException w:name="List Table 2 Accent 1" w:uiPriority="47"/>
+    <w:lsdException w:name="List Table 3 Accent 1" w:uiPriority="48"/>
+    <w:lsdException w:name="List Table 4 Accent 1" w:uiPriority="49"/>
+    <w:lsdException w:name="List Table 5 Dark Accent 1" w:uiPriority="50"/>
+    <w:lsdException w:name="List Table 6 Colorful Accent 1" w:uiPriority="51"/>
+    <w:lsdException w:name="List Table 7 Colorful Accent 1" w:uiPriority="52"/>
+    <w:lsdException w:name="List Table 1 Light Accent 2" w:uiPriority="46"/>
+    <w:lsdException w:name="List Table 2 Accent 2" w:uiPriority="47"/>
+    <w:lsdException w:name="List Table 3 Accent 2" w:uiPriority="48"/>
+    <w:lsdException w:name="List Table 4 Accent 2" w:uiPriority="49"/>
+    <w:lsdException w:name="List Table 5 Dark Accent 2" w:uiPriority="50"/>
+    <w:lsdException w:name="List Table 6 Colorful Accent 2" w:uiPriority="51"/>
+    <w:lsdException w:name="List Table 7 Colorful Accent 2" w:uiPriority="52"/>
+    <w:lsdException w:name="List Table 1 Light Accent 3" w:uiPriority="46"/>
+    <w:lsdException w:name="List Table 2 Accent 3" w:uiPriority="47"/>
+    <w:lsdException w:name="List Table 3 Accent 3" w:uiPriority="48"/>
+    <w:lsdException w:name="List Table 4 Accent 3" w:uiPriority="49"/>
+    <w:lsdException w:name="List Table 5 Dark Accent 3" w:uiPriority="50"/>
+    <w:lsdException w:name="List Table 6 Colorful Accent 3" w:uiPriority="51"/>
+    <w:lsdException w:name="List Table 7 Colorful Accent 3" w:uiPriority="52"/>
+    <w:lsdException w:name="List Table 1 Light Accent 4" w:uiPriority="46"/>
+    <w:lsdException w:name="List Table 2 Accent 4" w:uiPriority="47"/>
+    <w:lsdException w:name="List Table 3 Accent 4" w:uiPriority="48"/>
+    <w:lsdException w:name="List Table 4 Accent 4" w:uiPriority="49"/>
+    <w:lsdException w:name="List Table 5 Dark Accent 4" w:uiPriority="50"/>
+    <w:lsdException w:name="List Table 6 Colorful Accent 4" w:uiPriority="51"/>
+    <w:lsdException w:name="List Table 7 Colorful Accent 4" w:uiPriority="52"/>
+    <w:lsdException w:name="List Table 1 Light Accent 5" w:uiPriority="46"/>
+    <w:lsdException w:name="List Table 2 Accent 5" w:uiPriority="47"/>
+    <w:lsdException w:name="List Table 3 Accent 5" w:uiPriority="48"/>
+    <w:lsdException w:name="List Table 4 Accent 5" w:uiPriority="49"/>
+    <w:lsdException w:name="List Table 5 Dark Accent 5" w:uiPriority="50"/>
+    <w:lsdException w:name="List Table 6 Colorful Accent 5" w:uiPriority="51"/>
+    <w:lsdException w:name="List Table 7 Colorful Accent 5" w:uiPriority="52"/>
+    <w:lsdException w:name="List Table 1 Light Accent 6" w:uiPriority="46"/>
+    <w:lsdException w:name="List Table 2 Accent 6" w:uiPriority="47"/>
+    <w:lsdException w:name="List Table 3 Accent 6" w:uiPriority="48"/>
+    <w:lsdException w:name="List Table 4 Accent 6" w:uiPriority="49"/>
+    <w:lsdException w:name="List Table 5 Dark Accent 6" w:uiPriority="50"/>
+    <w:lsdException w:name="List Table 6 Colorful Accent 6" w:uiPriority="51"/>
+    <w:lsdException w:name="List Table 7 Colorful Accent 6" w:uiPriority="52"/>
   </w:latentStyles>
   <w:style w:type="paragraph" w:default="1" w:styleId="Normal">
     <w:name w:val="Normal"/>

</xml_diff>